<commit_message>
Article to Doklady-BSUIR in progress (27-11-2023)
</commit_message>
<xml_diff>
--- a/Doc/Vashkevich_Krasnoproshin_Doklady_BGUIR_v1.docx
+++ b/Doc/Vashkevich_Krasnoproshin_Doklady_BGUIR_v1.docx
@@ -1,6 +1,6 @@
 
 <file path=word/document.xml><?xml version="1.0" encoding="utf-8"?>
-<w:document xmlns:wpc="http://schemas.microsoft.com/office/word/2010/wordprocessingCanvas" xmlns:mc="http://schemas.openxmlformats.org/markup-compatibility/2006" xmlns:o="urn:schemas-microsoft-com:office:office" xmlns:r="http://schemas.openxmlformats.org/officeDocument/2006/relationships" xmlns:m="http://schemas.openxmlformats.org/officeDocument/2006/math" xmlns:v="urn:schemas-microsoft-com:vml" xmlns:wp14="http://schemas.microsoft.com/office/word/2010/wordprocessingDrawing" xmlns:wp="http://schemas.openxmlformats.org/drawingml/2006/wordprocessingDrawing" xmlns:w10="urn:schemas-microsoft-com:office:word" xmlns:w="http://schemas.openxmlformats.org/wordprocessingml/2006/main" xmlns:w14="http://schemas.microsoft.com/office/word/2010/wordml" xmlns:w15="http://schemas.microsoft.com/office/word/2012/wordml" xmlns:wpg="http://schemas.microsoft.com/office/word/2010/wordprocessingGroup" xmlns:wpi="http://schemas.microsoft.com/office/word/2010/wordprocessingInk" xmlns:wne="http://schemas.microsoft.com/office/word/2006/wordml" xmlns:wps="http://schemas.microsoft.com/office/word/2010/wordprocessingShape" mc:Ignorable="w14 w15 wp14">
+<w:document xmlns:wpc="http://schemas.microsoft.com/office/word/2010/wordprocessingCanvas" xmlns:cx="http://schemas.microsoft.com/office/drawing/2014/chartex" xmlns:cx1="http://schemas.microsoft.com/office/drawing/2015/9/8/chartex" xmlns:cx2="http://schemas.microsoft.com/office/drawing/2015/10/21/chartex" xmlns:cx3="http://schemas.microsoft.com/office/drawing/2016/5/9/chartex" xmlns:cx4="http://schemas.microsoft.com/office/drawing/2016/5/10/chartex" xmlns:cx5="http://schemas.microsoft.com/office/drawing/2016/5/11/chartex" xmlns:cx6="http://schemas.microsoft.com/office/drawing/2016/5/12/chartex" xmlns:cx7="http://schemas.microsoft.com/office/drawing/2016/5/13/chartex" xmlns:cx8="http://schemas.microsoft.com/office/drawing/2016/5/14/chartex" xmlns:mc="http://schemas.openxmlformats.org/markup-compatibility/2006" xmlns:aink="http://schemas.microsoft.com/office/drawing/2016/ink" xmlns:am3d="http://schemas.microsoft.com/office/drawing/2017/model3d" xmlns:o="urn:schemas-microsoft-com:office:office" xmlns:r="http://schemas.openxmlformats.org/officeDocument/2006/relationships" xmlns:m="http://schemas.openxmlformats.org/officeDocument/2006/math" xmlns:v="urn:schemas-microsoft-com:vml" xmlns:wp14="http://schemas.microsoft.com/office/word/2010/wordprocessingDrawing" xmlns:wp="http://schemas.openxmlformats.org/drawingml/2006/wordprocessingDrawing" xmlns:w10="urn:schemas-microsoft-com:office:word" xmlns:w="http://schemas.openxmlformats.org/wordprocessingml/2006/main" xmlns:w14="http://schemas.microsoft.com/office/word/2010/wordml" xmlns:w15="http://schemas.microsoft.com/office/word/2012/wordml" xmlns:w16cex="http://schemas.microsoft.com/office/word/2018/wordml/cex" xmlns:w16cid="http://schemas.microsoft.com/office/word/2016/wordml/cid" xmlns:w16="http://schemas.microsoft.com/office/word/2018/wordml" xmlns:w16sdtdh="http://schemas.microsoft.com/office/word/2020/wordml/sdtdatahash" xmlns:w16se="http://schemas.microsoft.com/office/word/2015/wordml/symex" xmlns:wpg="http://schemas.microsoft.com/office/word/2010/wordprocessingGroup" xmlns:wpi="http://schemas.microsoft.com/office/word/2010/wordprocessingInk" xmlns:wne="http://schemas.microsoft.com/office/word/2006/wordml" xmlns:wps="http://schemas.microsoft.com/office/word/2010/wordprocessingShape" mc:Ignorable="w14 w15 w16se w16cid w16 w16cex w16sdtdh wp14">
   <w:body>
     <w:p>
       <w:pPr>
@@ -19,69 +19,13 @@
       <w:r>
         <w:rPr>
           <w:noProof/>
-          <w:lang w:val="ru-RU" w:eastAsia="ru-RU"/>
-        </w:rPr>
-        <mc:AlternateContent>
-          <mc:Choice Requires="wps">
-            <w:drawing>
-              <wp:anchor distT="0" distB="3175" distL="0" distR="3175" simplePos="0" relativeHeight="251650048" behindDoc="0" locked="0" layoutInCell="1" allowOverlap="1">
-                <wp:simplePos x="0" y="0"/>
-                <wp:positionH relativeFrom="column">
-                  <wp:posOffset>0</wp:posOffset>
-                </wp:positionH>
-                <wp:positionV relativeFrom="paragraph">
-                  <wp:posOffset>635</wp:posOffset>
-                </wp:positionV>
-                <wp:extent cx="635000" cy="635000"/>
-                <wp:effectExtent l="0" t="0" r="0" b="0"/>
-                <wp:wrapNone/>
-                <wp:docPr id="1" name="_x0000_tole_rId2" hidden="1"/>
-                <wp:cNvGraphicFramePr/>
-                <a:graphic xmlns:a="http://schemas.openxmlformats.org/drawingml/2006/main">
-                  <a:graphicData uri="http://schemas.microsoft.com/office/word/2010/wordprocessingShape">
-                    <wps:wsp>
-                      <wps:cNvSpPr/>
-                      <wps:spPr>
-                        <a:xfrm>
-                          <a:off x="0" y="0"/>
-                          <a:ext cx="635040" cy="635040"/>
-                        </a:xfrm>
-                        <a:prstGeom prst="rect">
-                          <a:avLst/>
-                        </a:prstGeom>
-                        <a:noFill/>
-                        <a:ln w="0">
-                          <a:noFill/>
-                        </a:ln>
-                      </wps:spPr>
-                      <wps:style>
-                        <a:lnRef idx="0">
-                          <a:scrgbClr r="0" g="0" b="0"/>
-                        </a:lnRef>
-                        <a:fillRef idx="0">
-                          <a:scrgbClr r="0" g="0" b="0"/>
-                        </a:fillRef>
-                        <a:effectRef idx="0">
-                          <a:scrgbClr r="0" g="0" b="0"/>
-                        </a:effectRef>
-                        <a:fontRef idx="minor"/>
-                      </wps:style>
-                      <wps:bodyPr/>
-                    </wps:wsp>
-                  </a:graphicData>
-                </a:graphic>
-              </wp:anchor>
-            </w:drawing>
-          </mc:Choice>
-          <mc:Fallback>
-            <w:pict>
-              <v:rect w14:anchorId="4F1A7EE1" id="_x0000_tole_rId2" o:spid="_x0000_s1026" style="position:absolute;margin-left:0;margin-top:.05pt;width:50pt;height:50pt;z-index:251650048;visibility:hidden;mso-wrap-style:square;mso-wrap-distance-left:0;mso-wrap-distance-top:0;mso-wrap-distance-right:.25pt;mso-wrap-distance-bottom:.25pt;mso-position-horizontal:absolute;mso-position-horizontal-relative:text;mso-position-vertical:absolute;mso-position-vertical-relative:text;v-text-anchor:top" o:gfxdata="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" filled="f" stroked="f" strokeweight="0"/>
-            </w:pict>
-          </mc:Fallback>
-        </mc:AlternateContent>
-      </w:r>
-      <w:r>
-        <w:pict>
+        </w:rPr>
+        <w:pict w14:anchorId="5D2AADCA">
+          <v:rect id="_x0000_tole_rId2" o:spid="_x0000_s1056" style="position:absolute;margin-left:0;margin-top:.05pt;width:50pt;height:50pt;z-index:251650048;visibility:hidden;mso-wrap-style:square;mso-wrap-distance-left:0;mso-wrap-distance-top:0;mso-wrap-distance-right:.25pt;mso-wrap-distance-bottom:.25pt;mso-position-horizontal:absolute;mso-position-horizontal-relative:text;mso-position-vertical:absolute;mso-position-vertical-relative:text;v-text-anchor:top" o:gfxdata="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" filled="f" stroked="f" strokeweight="0"/>
+        </w:pict>
+      </w:r>
+      <w:r>
+        <w:pict w14:anchorId="2C01AC1B">
           <v:shapetype id="_x0000_t75" coordsize="21600,21600" o:spt="75" o:preferrelative="t" path="m@4@5l@4@11@9@11@9@5xe" filled="f" stroked="f">
             <v:stroke joinstyle="miter"/>
             <v:formulas>
@@ -101,17 +45,17 @@
             <v:path o:extrusionok="f" gradientshapeok="t" o:connecttype="rect"/>
             <o:lock v:ext="edit" aspectratio="t"/>
           </v:shapetype>
-          <v:shape id="_x0000_tole_rId2" o:spid="_x0000_s1045" type="#_x0000_t75" style="position:absolute;margin-left:0;margin-top:0;width:50pt;height:50pt;z-index:251656192;visibility:hidden;mso-position-horizontal-relative:text;mso-position-vertical-relative:text">
+          <v:shape id="_x0000_s1045" type="#_x0000_t75" style="position:absolute;margin-left:0;margin-top:0;width:50pt;height:50pt;z-index:251656192;visibility:hidden;mso-position-horizontal-relative:text;mso-position-vertical-relative:text">
             <o:lock v:ext="edit" selection="t"/>
           </v:shape>
         </w:pict>
       </w:r>
       <w:r>
-        <w:object w:dxaOrig="213" w:dyaOrig="288">
+        <w:object w:dxaOrig="213" w:dyaOrig="288" w14:anchorId="57345090">
           <v:shape id="ole_rId2" o:spid="_x0000_i1025" type="#_x0000_t75" style="width:10.5pt;height:14.25pt;visibility:visible;mso-wrap-distance-right:0" o:ole="">
             <v:imagedata r:id="rId8" o:title=""/>
           </v:shape>
-          <o:OLEObject Type="Embed" ProgID="Equation.DSMT4" ShapeID="ole_rId2" DrawAspect="Content" ObjectID="_1762444912" r:id="rId9"/>
+          <o:OLEObject Type="Embed" ProgID="Equation.DSMT4" ShapeID="ole_rId2" DrawAspect="Content" ObjectID="_1762589074" r:id="rId9"/>
         </w:object>
       </w:r>
       <w:r>
@@ -120,7 +64,7 @@
           <w:lang w:val="ru-RU" w:eastAsia="ru-RU"/>
         </w:rPr>
         <w:drawing>
-          <wp:inline distT="0" distB="0" distL="0" distR="0">
+          <wp:inline distT="0" distB="0" distL="0" distR="0" wp14:anchorId="0D038C77" wp14:editId="5C307723">
             <wp:extent cx="880110" cy="189865"/>
             <wp:effectExtent l="0" t="0" r="0" b="0"/>
             <wp:docPr id="2" name="Рисунок 1" descr="https://mirrors.creativecommons.org/presskit/buttons/80x15/png/by.png"/>
@@ -607,21 +551,23 @@
           <w:rFonts w:eastAsia="Times New Roman"/>
           <w:lang w:val="ru-RU" w:eastAsia="ru-RU"/>
         </w:rPr>
-        <w:t xml:space="preserve"> В данном</w:t>
-      </w:r>
+        <w:t xml:space="preserve"> В данном исследовании изучается проблема распознавания речевых эмоций с использованием мел-частотных </w:t>
+      </w:r>
+      <w:proofErr w:type="spellStart"/>
       <w:r>
         <w:rPr>
           <w:rFonts w:eastAsia="Times New Roman"/>
           <w:lang w:val="ru-RU" w:eastAsia="ru-RU"/>
         </w:rPr>
-        <w:t xml:space="preserve"> исследовании изучается проблема распознавания речевых эмоций </w:t>
-      </w:r>
+        <w:t>кепстральных</w:t>
+      </w:r>
+      <w:proofErr w:type="spellEnd"/>
       <w:r>
         <w:rPr>
           <w:rFonts w:eastAsia="Times New Roman"/>
           <w:lang w:val="ru-RU" w:eastAsia="ru-RU"/>
         </w:rPr>
-        <w:t xml:space="preserve">с использованием мел-частотных </w:t>
+        <w:t xml:space="preserve"> коэффициентов (МЧКК) при помощи классификатора на основе метода опорных векторов (МОВ). В качестве набора данных был использован </w:t>
       </w:r>
       <w:proofErr w:type="spellStart"/>
       <w:r>
@@ -629,7 +575,7 @@
           <w:rFonts w:eastAsia="Times New Roman"/>
           <w:lang w:val="ru-RU" w:eastAsia="ru-RU"/>
         </w:rPr>
-        <w:t>кепстральных</w:t>
+        <w:t>датасет</w:t>
       </w:r>
       <w:proofErr w:type="spellEnd"/>
       <w:r>
@@ -637,30 +583,7 @@
           <w:rFonts w:eastAsia="Times New Roman"/>
           <w:lang w:val="ru-RU" w:eastAsia="ru-RU"/>
         </w:rPr>
-        <w:t xml:space="preserve"> коэффициентов (МЧКК) при помощи классификатора на основе метода опорных векторов (МОВ). В качестве набора данных был использован </w:t>
-      </w:r>
-      <w:proofErr w:type="spellStart"/>
-      <w:r>
-        <w:rPr>
-          <w:rFonts w:eastAsia="Times New Roman"/>
-          <w:lang w:val="ru-RU" w:eastAsia="ru-RU"/>
-        </w:rPr>
-        <w:t>датасет</w:t>
-      </w:r>
-      <w:proofErr w:type="spellEnd"/>
-      <w:r>
-        <w:rPr>
-          <w:rFonts w:eastAsia="Times New Roman"/>
-          <w:lang w:val="ru-RU" w:eastAsia="ru-RU"/>
-        </w:rPr>
-        <w:t xml:space="preserve"> RAVDESS</w:t>
-      </w:r>
-      <w:r>
-        <w:rPr>
-          <w:rFonts w:eastAsia="Times New Roman"/>
-          <w:lang w:val="ru-RU" w:eastAsia="ru-RU"/>
-        </w:rPr>
-        <w:t xml:space="preserve">. Была предложена модель, которая использует </w:t>
+        <w:t xml:space="preserve"> RAVDESS. Была предложена модель, которая использует </w:t>
       </w:r>
       <w:r>
         <w:rPr>
@@ -691,37 +614,23 @@
           <w:rFonts w:eastAsia="Times New Roman"/>
           <w:lang w:val="ru-RU" w:eastAsia="ru-RU"/>
         </w:rPr>
-        <w:t xml:space="preserve"> вектор признаков МЧКК в качестве входных данных для классификатора МОВ. Для оценки качества модели использовался невзвешенное среднее значение полноты (UAR). Эксперименты провод</w:t>
-      </w:r>
+        <w:t xml:space="preserve"> вектор признаков МЧКК в качестве входных данных для классификатора МОВ. Для оценки качества модели использовался невзвешенное среднее значение полноты (UAR). Эксперименты проводились с различными функции ядра для МОВ (например, линейный, полиномиальный и радиальный базис) и разным размером кадра для извлечения МЧКК (от 20 до 170 </w:t>
+      </w:r>
+      <w:proofErr w:type="spellStart"/>
       <w:r>
         <w:rPr>
           <w:rFonts w:eastAsia="Times New Roman"/>
           <w:lang w:val="ru-RU" w:eastAsia="ru-RU"/>
         </w:rPr>
-        <w:t xml:space="preserve">ились с различными функции ядра для МОВ (например, линейный, полиномиальный и радиальный базис) и разным размером кадра для извлечения МЧКК (от 20 до 170 </w:t>
-      </w:r>
-      <w:proofErr w:type="spellStart"/>
+        <w:t>мс</w:t>
+      </w:r>
+      <w:proofErr w:type="spellEnd"/>
       <w:r>
         <w:rPr>
           <w:rFonts w:eastAsia="Times New Roman"/>
           <w:lang w:val="ru-RU" w:eastAsia="ru-RU"/>
         </w:rPr>
-        <w:t>мс</w:t>
-      </w:r>
-      <w:proofErr w:type="spellEnd"/>
-      <w:r>
-        <w:rPr>
-          <w:rFonts w:eastAsia="Times New Roman"/>
-          <w:lang w:val="ru-RU" w:eastAsia="ru-RU"/>
-        </w:rPr>
-        <w:t>). Результаты экспериментов демонстрируют многообещающую точность (UAR = 48%), демонстрируя потенциа</w:t>
-      </w:r>
-      <w:r>
-        <w:rPr>
-          <w:rFonts w:eastAsia="Times New Roman"/>
-          <w:lang w:val="ru-RU" w:eastAsia="ru-RU"/>
-        </w:rPr>
-        <w:t>л этого подхода для таких приложений, как голосовые помощники, виртуальные агенты и диагностика психического здоровья.</w:t>
+        <w:t>). Результаты экспериментов демонстрируют многообещающую точность (UAR = 48%), демонстрируя потенциал этого подхода для таких приложений, как голосовые помощники, виртуальные агенты и диагностика психического здоровья.</w:t>
       </w:r>
     </w:p>
     <w:p>
@@ -777,14 +686,7 @@
           <w:rFonts w:eastAsia="Times New Roman"/>
           <w:lang w:val="ru-RU" w:eastAsia="ru-RU"/>
         </w:rPr>
-        <w:t xml:space="preserve"> Авторы зая</w:t>
-      </w:r>
-      <w:r>
-        <w:rPr>
-          <w:rFonts w:eastAsia="Times New Roman"/>
-          <w:lang w:val="ru-RU" w:eastAsia="ru-RU"/>
-        </w:rPr>
-        <w:t>вляют об отсутствии конфликта интересов.</w:t>
+        <w:t xml:space="preserve"> Авторы заявляют об отсутствии конфликта интересов.</w:t>
       </w:r>
     </w:p>
     <w:p>
@@ -809,59 +711,65 @@
         </w:rPr>
         <w:t xml:space="preserve">Для цитирования. </w:t>
       </w:r>
-      <w:proofErr w:type="spellStart"/>
       <w:r>
         <w:rPr>
           <w:rFonts w:eastAsia="Times New Roman"/>
           <w:highlight w:val="yellow"/>
           <w:lang w:val="ru-RU" w:eastAsia="ru-RU"/>
         </w:rPr>
-        <w:t>Вашкевич</w:t>
-      </w:r>
-      <w:proofErr w:type="spellEnd"/>
+        <w:t xml:space="preserve">Вашкевич М.И., </w:t>
+      </w:r>
+      <w:proofErr w:type="spellStart"/>
       <w:r>
         <w:rPr>
           <w:rFonts w:eastAsia="Times New Roman"/>
           <w:highlight w:val="yellow"/>
           <w:lang w:val="ru-RU" w:eastAsia="ru-RU"/>
         </w:rPr>
-        <w:t xml:space="preserve"> М.И., </w:t>
-      </w:r>
-      <w:proofErr w:type="spellStart"/>
+        <w:t>Краснопрошин</w:t>
+      </w:r>
+      <w:proofErr w:type="spellEnd"/>
       <w:r>
         <w:rPr>
           <w:rFonts w:eastAsia="Times New Roman"/>
           <w:highlight w:val="yellow"/>
           <w:lang w:val="ru-RU" w:eastAsia="ru-RU"/>
         </w:rPr>
-        <w:t>Краснопрошин</w:t>
-      </w:r>
-      <w:proofErr w:type="spellEnd"/>
+        <w:t xml:space="preserve"> Д.В.  Построение признакового пространства для </w:t>
+      </w:r>
+      <w:proofErr w:type="spellStart"/>
       <w:r>
         <w:rPr>
           <w:rFonts w:eastAsia="Times New Roman"/>
           <w:highlight w:val="yellow"/>
           <w:lang w:val="ru-RU" w:eastAsia="ru-RU"/>
         </w:rPr>
-        <w:t xml:space="preserve"> Д.В.  Построение признакового пространства для </w:t>
-      </w:r>
-      <w:proofErr w:type="spellStart"/>
+        <w:t>распознавния</w:t>
+      </w:r>
+      <w:proofErr w:type="spellEnd"/>
       <w:r>
         <w:rPr>
           <w:rFonts w:eastAsia="Times New Roman"/>
           <w:highlight w:val="yellow"/>
           <w:lang w:val="ru-RU" w:eastAsia="ru-RU"/>
         </w:rPr>
-        <w:t>распознавния</w:t>
-      </w:r>
-      <w:proofErr w:type="spellEnd"/>
+        <w:t xml:space="preserve"> эмоций по речевым сигналам. Доклады</w:t>
+      </w:r>
+      <w:r>
+        <w:rPr>
+          <w:rFonts w:eastAsia="Times New Roman"/>
+          <w:highlight w:val="yellow"/>
+          <w:lang w:val="en-US" w:eastAsia="ru-RU"/>
+        </w:rPr>
+        <w:t xml:space="preserve"> </w:t>
+      </w:r>
       <w:r>
         <w:rPr>
           <w:rFonts w:eastAsia="Times New Roman"/>
           <w:highlight w:val="yellow"/>
           <w:lang w:val="ru-RU" w:eastAsia="ru-RU"/>
         </w:rPr>
-        <w:t xml:space="preserve"> эмоций по речевым сигналам. Доклады</w:t>
+        <w:t>БГУИР</w:t>
       </w:r>
       <w:r>
         <w:rPr>
@@ -869,41 +777,7 @@
           <w:highlight w:val="yellow"/>
           <w:lang w:val="en-US" w:eastAsia="ru-RU"/>
         </w:rPr>
-        <w:t xml:space="preserve"> </w:t>
-      </w:r>
-      <w:r>
-        <w:rPr>
-          <w:rFonts w:eastAsia="Times New Roman"/>
-          <w:highlight w:val="yellow"/>
-          <w:lang w:val="ru-RU" w:eastAsia="ru-RU"/>
-        </w:rPr>
-        <w:t>БГУИР</w:t>
-      </w:r>
-      <w:r>
-        <w:rPr>
-          <w:rFonts w:eastAsia="Times New Roman"/>
-          <w:highlight w:val="yellow"/>
-          <w:lang w:val="en-US" w:eastAsia="ru-RU"/>
-        </w:rPr>
-        <w:t>. 2023; *</w:t>
-      </w:r>
-      <w:proofErr w:type="gramStart"/>
-      <w:r>
-        <w:rPr>
-          <w:rFonts w:eastAsia="Times New Roman"/>
-          <w:highlight w:val="yellow"/>
-          <w:lang w:val="en-US" w:eastAsia="ru-RU"/>
-        </w:rPr>
-        <w:t>*(</w:t>
-      </w:r>
-      <w:proofErr w:type="gramEnd"/>
-      <w:r>
-        <w:rPr>
-          <w:rFonts w:eastAsia="Times New Roman"/>
-          <w:highlight w:val="yellow"/>
-          <w:lang w:val="en-US" w:eastAsia="ru-RU"/>
-        </w:rPr>
-        <w:t>*): ***-***.</w:t>
+        <w:t>. 2023; **(*): ***-***.</w:t>
       </w:r>
     </w:p>
     <w:p>
@@ -926,18 +800,7 @@
           <w:szCs w:val="24"/>
           <w:lang w:val="en-US"/>
         </w:rPr>
-        <w:t xml:space="preserve">SPEECH EMOTION RECOGNITION USING SVM </w:t>
-      </w:r>
-      <w:r>
-        <w:rPr>
-          <w:rFonts w:eastAsia="Times New Roman"/>
-          <w:b/>
-          <w:color w:val="000000"/>
-          <w:sz w:val="24"/>
-          <w:szCs w:val="24"/>
-          <w:lang w:val="en-US"/>
-        </w:rPr>
-        <w:t>CLASSIFIER WITH SUPRASEGMENTAL MFCC FEATURES</w:t>
+        <w:t>SPEECH EMOTION RECOGNITION USING SVM CLASSIFIER WITH SUPRASEGMENTAL MFCC FEATURES</w:t>
       </w:r>
     </w:p>
     <w:p>
@@ -1141,7 +1004,7 @@
           <w:rFonts w:eastAsia="Times New Roman"/>
           <w:lang w:val="en-US" w:eastAsia="ru-RU"/>
         </w:rPr>
-        <w:t xml:space="preserve">-frequency </w:t>
+        <w:t xml:space="preserve">-frequency cepstral coefficients (MFCCs) and Support Vector Machines (SVMs) classifier on the RAVDESS dataset. We proposed a model which uses 80-component suprasegmental MFCC feature vector as an input downstream by SVM classifier. To evaluate the quality of the model, unweighted average recall (UAR) was used. We evaluate different kernel function for SVM (such as linear, polynomial and radial basis) and different frame size for MFCC extraction (from 20 to 170 </w:t>
       </w:r>
       <w:proofErr w:type="spellStart"/>
       <w:r>
@@ -1149,7 +1012,7 @@
           <w:rFonts w:eastAsia="Times New Roman"/>
           <w:lang w:val="en-US" w:eastAsia="ru-RU"/>
         </w:rPr>
-        <w:t>cepstral</w:t>
+        <w:t>ms</w:t>
       </w:r>
       <w:proofErr w:type="spellEnd"/>
       <w:r>
@@ -1157,124 +1020,7 @@
           <w:rFonts w:eastAsia="Times New Roman"/>
           <w:lang w:val="en-US" w:eastAsia="ru-RU"/>
         </w:rPr>
-        <w:t xml:space="preserve"> coefficients (MFCCs) and Support Vector Machines (SVMs) classifier on the RAVDESS dataset. We proposed a </w:t>
-      </w:r>
-      <w:proofErr w:type="gramStart"/>
-      <w:r>
-        <w:rPr>
-          <w:rFonts w:eastAsia="Times New Roman"/>
-          <w:lang w:val="en-US" w:eastAsia="ru-RU"/>
-        </w:rPr>
-        <w:t>model which</w:t>
-      </w:r>
-      <w:proofErr w:type="gramEnd"/>
-      <w:r>
-        <w:rPr>
-          <w:rFonts w:eastAsia="Times New Roman"/>
-          <w:lang w:val="en-US" w:eastAsia="ru-RU"/>
-        </w:rPr>
-        <w:t xml:space="preserve"> uses</w:t>
-      </w:r>
-      <w:r>
-        <w:rPr>
-          <w:rFonts w:eastAsia="Times New Roman"/>
-          <w:lang w:val="en-US" w:eastAsia="ru-RU"/>
-        </w:rPr>
-        <w:t xml:space="preserve"> 80-component </w:t>
-      </w:r>
-      <w:proofErr w:type="spellStart"/>
-      <w:r>
-        <w:rPr>
-          <w:rFonts w:eastAsia="Times New Roman"/>
-          <w:lang w:val="en-US" w:eastAsia="ru-RU"/>
-        </w:rPr>
-        <w:t>suprasegmental</w:t>
-      </w:r>
-      <w:proofErr w:type="spellEnd"/>
-      <w:r>
-        <w:rPr>
-          <w:rFonts w:eastAsia="Times New Roman"/>
-          <w:lang w:val="en-US" w:eastAsia="ru-RU"/>
-        </w:rPr>
-        <w:t xml:space="preserve"> MFCC feature vector as an input downstream by SVM classifier. To evaluate the quality of the model, </w:t>
-      </w:r>
-      <w:proofErr w:type="spellStart"/>
-      <w:r>
-        <w:rPr>
-          <w:rFonts w:eastAsia="Times New Roman"/>
-          <w:lang w:val="en-US" w:eastAsia="ru-RU"/>
-        </w:rPr>
-        <w:t>unweighted</w:t>
-      </w:r>
-      <w:proofErr w:type="spellEnd"/>
-      <w:r>
-        <w:rPr>
-          <w:rFonts w:eastAsia="Times New Roman"/>
-          <w:lang w:val="en-US" w:eastAsia="ru-RU"/>
-        </w:rPr>
-        <w:t xml:space="preserve"> average recall (UAR) </w:t>
-      </w:r>
-      <w:proofErr w:type="gramStart"/>
-      <w:r>
-        <w:rPr>
-          <w:rFonts w:eastAsia="Times New Roman"/>
-          <w:lang w:val="en-US" w:eastAsia="ru-RU"/>
-        </w:rPr>
-        <w:t>was used</w:t>
-      </w:r>
-      <w:proofErr w:type="gramEnd"/>
-      <w:r>
-        <w:rPr>
-          <w:rFonts w:eastAsia="Times New Roman"/>
-          <w:lang w:val="en-US" w:eastAsia="ru-RU"/>
-        </w:rPr>
-        <w:t xml:space="preserve">. We evaluate different kernel function for SVM (such as linear, polynomial and radial </w:t>
-      </w:r>
-      <w:r>
-        <w:rPr>
-          <w:rFonts w:eastAsia="Times New Roman"/>
-          <w:lang w:val="en-US" w:eastAsia="ru-RU"/>
-        </w:rPr>
-        <w:t xml:space="preserve">basis) and different frame size for MFCC extraction (from 20 to 170 </w:t>
-      </w:r>
-      <w:proofErr w:type="spellStart"/>
-      <w:r>
-        <w:rPr>
-          <w:rFonts w:eastAsia="Times New Roman"/>
-          <w:lang w:val="en-US" w:eastAsia="ru-RU"/>
-        </w:rPr>
-        <w:t>ms</w:t>
-      </w:r>
-      <w:proofErr w:type="spellEnd"/>
-      <w:r>
-        <w:rPr>
-          <w:rFonts w:eastAsia="Times New Roman"/>
-          <w:lang w:val="en-US" w:eastAsia="ru-RU"/>
-        </w:rPr>
-        <w:t xml:space="preserve">). Experimental results demonstrate promising accuracy (UAR = 48%), </w:t>
-      </w:r>
-      <w:proofErr w:type="gramStart"/>
-      <w:r>
-        <w:rPr>
-          <w:rFonts w:eastAsia="Times New Roman"/>
-          <w:lang w:val="en-US" w:eastAsia="ru-RU"/>
-        </w:rPr>
-        <w:t>showcasing</w:t>
-      </w:r>
-      <w:proofErr w:type="gramEnd"/>
-      <w:r>
-        <w:rPr>
-          <w:rFonts w:eastAsia="Times New Roman"/>
-          <w:lang w:val="en-US" w:eastAsia="ru-RU"/>
-        </w:rPr>
-        <w:t xml:space="preserve"> the potential of this approach for applications like voice assistants, virtual agents, and mental health di</w:t>
-      </w:r>
-      <w:r>
-        <w:rPr>
-          <w:rFonts w:eastAsia="Times New Roman"/>
-          <w:lang w:val="en-US" w:eastAsia="ru-RU"/>
-        </w:rPr>
-        <w:t>agnostics.</w:t>
+        <w:t>). Experimental results demonstrate promising accuracy (UAR = 48%), showcasing the potential of this approach for applications like voice assistants, virtual agents, and mental health diagnostics.</w:t>
       </w:r>
     </w:p>
     <w:p>
@@ -1358,49 +1104,31 @@
         </w:rPr>
         <w:t xml:space="preserve">For citation. </w:t>
       </w:r>
-      <w:proofErr w:type="spellStart"/>
       <w:r>
         <w:rPr>
           <w:rFonts w:eastAsia="Times New Roman"/>
           <w:highlight w:val="yellow"/>
           <w:lang w:val="en-US" w:eastAsia="ru-RU"/>
         </w:rPr>
-        <w:t>Vashkevich</w:t>
-      </w:r>
-      <w:proofErr w:type="spellEnd"/>
+        <w:t xml:space="preserve">Vashkevich M.I., </w:t>
+      </w:r>
+      <w:proofErr w:type="spellStart"/>
       <w:r>
         <w:rPr>
           <w:rFonts w:eastAsia="Times New Roman"/>
           <w:highlight w:val="yellow"/>
           <w:lang w:val="en-US" w:eastAsia="ru-RU"/>
         </w:rPr>
-        <w:t xml:space="preserve"> M.I., </w:t>
-      </w:r>
-      <w:proofErr w:type="spellStart"/>
+        <w:t>Krasnoproshin</w:t>
+      </w:r>
+      <w:proofErr w:type="spellEnd"/>
       <w:r>
         <w:rPr>
           <w:rFonts w:eastAsia="Times New Roman"/>
           <w:highlight w:val="yellow"/>
           <w:lang w:val="en-US" w:eastAsia="ru-RU"/>
         </w:rPr>
-        <w:t>Krasnoproshin</w:t>
-      </w:r>
-      <w:proofErr w:type="spellEnd"/>
-      <w:r>
-        <w:rPr>
-          <w:rFonts w:eastAsia="Times New Roman"/>
-          <w:highlight w:val="yellow"/>
-          <w:lang w:val="en-US" w:eastAsia="ru-RU"/>
-        </w:rPr>
-        <w:t xml:space="preserve"> D.V., Feature space construction for sp</w:t>
-      </w:r>
-      <w:r>
-        <w:rPr>
-          <w:rFonts w:eastAsia="Times New Roman"/>
-          <w:highlight w:val="yellow"/>
-          <w:lang w:val="en-US" w:eastAsia="ru-RU"/>
-        </w:rPr>
-        <w:t xml:space="preserve">eech emotion recognition. </w:t>
+        <w:t xml:space="preserve"> D.V., Feature space construction for speech emotion recognition. </w:t>
       </w:r>
       <w:proofErr w:type="spellStart"/>
       <w:r>
@@ -1485,25 +1213,25 @@
           <w:szCs w:val="22"/>
           <w:lang w:val="ru-RU"/>
         </w:rPr>
-        <w:t xml:space="preserve">Область </w:t>
-      </w:r>
-      <w:r>
-        <w:rPr>
-          <w:rFonts w:eastAsia="Times New Roman"/>
-          <w:sz w:val="22"/>
-          <w:szCs w:val="22"/>
-          <w:lang w:val="ru-RU"/>
-        </w:rPr>
-        <w:t xml:space="preserve">распознавания речевых эмоций </w:t>
-      </w:r>
-      <w:r>
-        <w:rPr>
-          <w:rFonts w:eastAsia="Times New Roman"/>
-          <w:sz w:val="22"/>
-          <w:szCs w:val="22"/>
-          <w:lang w:val="ru-RU"/>
-        </w:rPr>
-        <w:t>быстро развив</w:t>
+        <w:t>Область распознавания эмоций</w:t>
+      </w:r>
+      <w:r>
+        <w:rPr>
+          <w:rFonts w:eastAsia="Times New Roman"/>
+          <w:sz w:val="22"/>
+          <w:szCs w:val="22"/>
+          <w:lang w:val="ru-RU"/>
+        </w:rPr>
+        <w:t xml:space="preserve"> по речи</w:t>
+      </w:r>
+      <w:r>
+        <w:rPr>
+          <w:rFonts w:eastAsia="Times New Roman"/>
+          <w:sz w:val="22"/>
+          <w:szCs w:val="22"/>
+          <w:lang w:val="ru-RU"/>
+        </w:rPr>
+        <w:t xml:space="preserve"> быстро развив</w:t>
       </w:r>
       <w:r>
         <w:rPr>
@@ -1521,16 +1249,7 @@
           <w:szCs w:val="22"/>
           <w:lang w:val="ru-RU"/>
         </w:rPr>
-        <w:t>т</w:t>
-      </w:r>
-      <w:r>
-        <w:rPr>
-          <w:rFonts w:eastAsia="Times New Roman"/>
-          <w:sz w:val="22"/>
-          <w:szCs w:val="22"/>
-          <w:lang w:val="ru-RU"/>
-        </w:rPr>
-        <w:t xml:space="preserve">ся в последние десятилетия благодаря росту производительности вычислительных </w:t>
+        <w:t xml:space="preserve">тся в последние десятилетия благодаря росту производительности вычислительных </w:t>
       </w:r>
       <w:r>
         <w:rPr>
@@ -1548,16 +1267,7 @@
           <w:szCs w:val="22"/>
           <w:lang w:val="ru-RU"/>
         </w:rPr>
-        <w:t xml:space="preserve"> и широкому </w:t>
-      </w:r>
-      <w:r>
-        <w:rPr>
-          <w:rFonts w:eastAsia="Times New Roman"/>
-          <w:sz w:val="22"/>
-          <w:szCs w:val="22"/>
-          <w:lang w:val="ru-RU"/>
-        </w:rPr>
-        <w:t xml:space="preserve">интересу </w:t>
+        <w:t xml:space="preserve"> и широкому интересу </w:t>
       </w:r>
       <w:r>
         <w:rPr>
@@ -1575,34 +1285,7 @@
           <w:szCs w:val="22"/>
           <w:lang w:val="ru-RU"/>
         </w:rPr>
-        <w:t xml:space="preserve">исследователей в области </w:t>
-      </w:r>
-      <w:r>
-        <w:rPr>
-          <w:rFonts w:eastAsia="Times New Roman"/>
-          <w:sz w:val="22"/>
-          <w:szCs w:val="22"/>
-          <w:lang w:val="ru-RU"/>
-        </w:rPr>
-        <w:t>психологии, психиатрии и информатики [1], [2]. Эмоции часто влияют на процессы принятия решений, поэтому распознавание эмоций может представлять интерес для построения более эффективного общения, включая диалог</w:t>
-      </w:r>
-      <w:r>
-        <w:rPr>
-          <w:rFonts w:eastAsia="Times New Roman"/>
-          <w:sz w:val="22"/>
-          <w:szCs w:val="22"/>
-          <w:lang w:val="ru-RU"/>
-        </w:rPr>
-        <w:t>овые системы (голосовые помощники, чат-боты).</w:t>
-      </w:r>
-      <w:r>
-        <w:rPr>
-          <w:rFonts w:eastAsia="Times New Roman"/>
-          <w:sz w:val="22"/>
-          <w:szCs w:val="22"/>
-          <w:lang w:val="ru-RU"/>
-        </w:rPr>
-        <w:t xml:space="preserve"> </w:t>
+        <w:t xml:space="preserve">исследователей в области психологии, психиатрии и информатики [1], [2]. Эмоции часто влияют на процессы принятия решений, поэтому распознавание эмоций может представлять интерес для построения более эффективного общения, включая диалоговые системы (голосовые помощники, чат-боты). </w:t>
       </w:r>
       <w:r>
         <w:rPr>
@@ -1638,16 +1321,7 @@
           <w:szCs w:val="22"/>
           <w:lang w:val="ru-RU"/>
         </w:rPr>
-        <w:t xml:space="preserve"> </w:t>
-      </w:r>
-      <w:r>
-        <w:rPr>
-          <w:rFonts w:eastAsia="Times New Roman"/>
-          <w:sz w:val="22"/>
-          <w:szCs w:val="22"/>
-          <w:lang w:val="ru-RU"/>
-        </w:rPr>
-        <w:t>распознавани</w:t>
+        <w:t xml:space="preserve"> распознавани</w:t>
       </w:r>
       <w:r>
         <w:rPr>
@@ -1665,16 +1339,7 @@
           <w:szCs w:val="22"/>
           <w:lang w:val="ru-RU"/>
         </w:rPr>
-        <w:t xml:space="preserve"> негативных эмоций, таких как стресс, гнев, усталость является важн</w:t>
-      </w:r>
-      <w:r>
-        <w:rPr>
-          <w:rFonts w:eastAsia="Times New Roman"/>
-          <w:sz w:val="22"/>
-          <w:szCs w:val="22"/>
-          <w:lang w:val="ru-RU"/>
-        </w:rPr>
-        <w:t>ым аспектом с точки зрения обеспечения безопасности дорожного движения при использовании интеллектуальных транспортных средств, поскольку позволяет им реагировать на эмоциона</w:t>
+        <w:t xml:space="preserve"> негативных эмоций, таких как стресс, гнев, усталость является важным аспектом с точки зрения обеспечения безопасности дорожного движения при использовании интеллектуальных транспортных средств, поскольку позволяет им реагировать на эмоциона</w:t>
       </w:r>
       <w:r>
         <w:rPr>
@@ -1727,16 +1392,7 @@
           <w:szCs w:val="22"/>
           <w:lang w:val="ru-RU"/>
         </w:rPr>
-        <w:t>В</w:t>
-      </w:r>
-      <w:r>
-        <w:rPr>
-          <w:rFonts w:eastAsia="Times New Roman"/>
-          <w:sz w:val="22"/>
-          <w:szCs w:val="22"/>
-          <w:lang w:val="ru-RU"/>
-        </w:rPr>
-        <w:t xml:space="preserve"> данной работе рассматривается </w:t>
+        <w:t xml:space="preserve">В данной работе рассматривается </w:t>
       </w:r>
       <w:r>
         <w:rPr>
@@ -1754,16 +1410,7 @@
           <w:szCs w:val="22"/>
           <w:lang w:val="ru-RU"/>
         </w:rPr>
-        <w:t xml:space="preserve"> </w:t>
-      </w:r>
-      <w:r>
-        <w:rPr>
-          <w:rFonts w:eastAsia="Times New Roman"/>
-          <w:sz w:val="22"/>
-          <w:szCs w:val="22"/>
-          <w:lang w:val="ru-RU"/>
-        </w:rPr>
-        <w:t>речев</w:t>
+        <w:t xml:space="preserve"> речев</w:t>
       </w:r>
       <w:r>
         <w:rPr>
@@ -1893,16 +1540,7 @@
           <w:szCs w:val="22"/>
           <w:lang w:val="ru-RU"/>
         </w:rPr>
-        <w:t xml:space="preserve"> </w:t>
-      </w:r>
-      <w:r>
-        <w:rPr>
-          <w:rFonts w:eastAsia="Times New Roman"/>
-          <w:sz w:val="22"/>
-          <w:szCs w:val="22"/>
-          <w:lang w:val="ru-RU"/>
-        </w:rPr>
-        <w:t>использова</w:t>
+        <w:t xml:space="preserve"> использова</w:t>
       </w:r>
       <w:r>
         <w:rPr>
@@ -1920,16 +1558,7 @@
           <w:szCs w:val="22"/>
           <w:lang w:val="ru-RU"/>
         </w:rPr>
-        <w:t xml:space="preserve"> </w:t>
-      </w:r>
-      <w:r>
-        <w:rPr>
-          <w:rFonts w:eastAsia="Times New Roman"/>
-          <w:sz w:val="22"/>
-          <w:szCs w:val="22"/>
-          <w:lang w:val="ru-RU"/>
-        </w:rPr>
-        <w:t xml:space="preserve">мел-частотных </w:t>
+        <w:t xml:space="preserve"> мел-частотных </w:t>
       </w:r>
       <w:proofErr w:type="spellStart"/>
       <w:r>
@@ -2013,16 +1642,7 @@
           <w:szCs w:val="22"/>
           <w:lang w:val="ru-RU"/>
         </w:rPr>
-        <w:t xml:space="preserve"> </w:t>
-      </w:r>
-      <w:r>
-        <w:rPr>
-          <w:rFonts w:eastAsia="Times New Roman"/>
-          <w:sz w:val="22"/>
-          <w:szCs w:val="22"/>
-          <w:lang w:val="ru-RU"/>
-        </w:rPr>
-        <w:t xml:space="preserve">для </w:t>
+        <w:t xml:space="preserve"> для </w:t>
       </w:r>
       <w:r>
         <w:rPr>
@@ -2140,7 +1760,7 @@
         <w:ind w:firstLine="709"/>
         <w:jc w:val="both"/>
         <w:rPr>
-          <w:lang w:val="en-US"/>
+          <w:lang w:val="ru-RU"/>
         </w:rPr>
       </w:pPr>
       <w:r>
@@ -2173,6 +1793,15 @@
           <w:szCs w:val="22"/>
           <w:lang w:val="ru-RU"/>
         </w:rPr>
+        <w:t xml:space="preserve">Признаки на основе </w:t>
+      </w:r>
+      <w:r>
+        <w:rPr>
+          <w:rFonts w:eastAsia="Times New Roman"/>
+          <w:sz w:val="22"/>
+          <w:szCs w:val="22"/>
+          <w:lang w:val="ru-RU"/>
+        </w:rPr>
         <w:t>МЧКК</w:t>
       </w:r>
       <w:r>
@@ -2182,6 +1811,15 @@
           <w:szCs w:val="22"/>
           <w:lang w:val="ru-RU"/>
         </w:rPr>
+        <w:t xml:space="preserve"> широко применяются</w:t>
+      </w:r>
+      <w:r>
+        <w:rPr>
+          <w:rFonts w:eastAsia="Times New Roman"/>
+          <w:sz w:val="22"/>
+          <w:szCs w:val="22"/>
+          <w:lang w:val="ru-RU"/>
+        </w:rPr>
         <w:t xml:space="preserve"> </w:t>
       </w:r>
       <w:r>
@@ -2191,16 +1829,52 @@
           <w:szCs w:val="22"/>
           <w:lang w:val="ru-RU"/>
         </w:rPr>
-        <w:t>–</w:t>
-      </w:r>
-      <w:r>
-        <w:rPr>
-          <w:rFonts w:eastAsia="Times New Roman"/>
-          <w:sz w:val="22"/>
-          <w:szCs w:val="22"/>
-          <w:lang w:val="ru-RU"/>
-        </w:rPr>
-        <w:t xml:space="preserve"> широко распространенный и эффективный метод выделения признаков для распознавания речевых эмоций [1], [4]. </w:t>
+        <w:t>в системах</w:t>
+      </w:r>
+      <w:r>
+        <w:rPr>
+          <w:rFonts w:eastAsia="Times New Roman"/>
+          <w:sz w:val="22"/>
+          <w:szCs w:val="22"/>
+          <w:lang w:val="ru-RU"/>
+        </w:rPr>
+        <w:t xml:space="preserve"> распознавания эмоций</w:t>
+      </w:r>
+      <w:r>
+        <w:rPr>
+          <w:rFonts w:eastAsia="Times New Roman"/>
+          <w:sz w:val="22"/>
+          <w:szCs w:val="22"/>
+          <w:lang w:val="ru-RU"/>
+        </w:rPr>
+        <w:t xml:space="preserve"> по речи</w:t>
+      </w:r>
+      <w:r>
+        <w:rPr>
+          <w:rFonts w:eastAsia="Times New Roman"/>
+          <w:sz w:val="22"/>
+          <w:szCs w:val="22"/>
+          <w:lang w:val="ru-RU"/>
+        </w:rPr>
+        <w:t xml:space="preserve"> [1</w:t>
+      </w:r>
+      <w:r>
+        <w:rPr>
+          <w:rFonts w:eastAsia="Times New Roman"/>
+          <w:sz w:val="22"/>
+          <w:szCs w:val="22"/>
+          <w:lang w:val="ru-RU"/>
+        </w:rPr>
+        <w:t>, 4</w:t>
+      </w:r>
+      <w:r>
+        <w:rPr>
+          <w:rFonts w:eastAsia="Times New Roman"/>
+          <w:sz w:val="22"/>
+          <w:szCs w:val="22"/>
+          <w:lang w:val="ru-RU"/>
+        </w:rPr>
+        <w:t xml:space="preserve">]. </w:t>
       </w:r>
       <w:r>
         <w:rPr>
@@ -2218,36 +1892,25 @@
           <w:szCs w:val="22"/>
           <w:lang w:val="ru-RU"/>
         </w:rPr>
-        <w:t>воспроизводят реакцию слуховой системы человека</w:t>
-      </w:r>
-      <w:r>
-        <w:rPr>
-          <w:rFonts w:eastAsia="Times New Roman"/>
-          <w:sz w:val="22"/>
-          <w:szCs w:val="22"/>
-          <w:lang w:val="ru-RU"/>
-        </w:rPr>
-        <w:t xml:space="preserve"> на звук, улавливая соответствующую акустическую информацию [6]. Преобразуя </w:t>
-      </w:r>
-      <w:proofErr w:type="spellStart"/>
-      <w:r>
-        <w:rPr>
-          <w:rFonts w:eastAsia="Times New Roman"/>
-          <w:sz w:val="22"/>
-          <w:szCs w:val="22"/>
-          <w:lang w:val="ru-RU"/>
-        </w:rPr>
-        <w:t>аудиосигнал</w:t>
-      </w:r>
-      <w:proofErr w:type="spellEnd"/>
-      <w:r>
-        <w:rPr>
-          <w:rFonts w:eastAsia="Times New Roman"/>
-          <w:sz w:val="22"/>
-          <w:szCs w:val="22"/>
-          <w:lang w:val="ru-RU"/>
-        </w:rPr>
-        <w:t xml:space="preserve"> в представление частотной области, </w:t>
+        <w:t xml:space="preserve">воспроизводят реакцию слуховой системы человека на звук, улавливая соответствующую акустическую информацию [6]. </w:t>
+      </w:r>
+      <w:r>
+        <w:rPr>
+          <w:rFonts w:eastAsia="Times New Roman"/>
+          <w:sz w:val="22"/>
+          <w:szCs w:val="22"/>
+          <w:lang w:val="ru-RU"/>
+        </w:rPr>
+        <w:t xml:space="preserve">Формируя представление </w:t>
+      </w:r>
+      <w:r>
+        <w:rPr>
+          <w:rFonts w:eastAsia="Times New Roman"/>
+          <w:sz w:val="22"/>
+          <w:szCs w:val="22"/>
+          <w:lang w:val="ru-RU"/>
+        </w:rPr>
+        <w:t xml:space="preserve">аудиосигнал в частотной области, </w:t>
       </w:r>
       <w:r>
         <w:rPr>
@@ -2265,16 +1928,61 @@
           <w:szCs w:val="22"/>
           <w:lang w:val="ru-RU"/>
         </w:rPr>
-        <w:t>выделяет основные характеристики речи, такие как форма спектра и высота звука. Этот метод уменьшает размерность данных, сохраняя</w:t>
-      </w:r>
-      <w:r>
-        <w:rPr>
-          <w:rFonts w:eastAsia="Times New Roman"/>
-          <w:sz w:val="22"/>
-          <w:szCs w:val="22"/>
-          <w:lang w:val="ru-RU"/>
-        </w:rPr>
-        <w:t xml:space="preserve"> при этом важные функции, что делает его пригодным для алгоритмов машинного обучения, таких как SVM. Более того, </w:t>
+        <w:t>уменьша</w:t>
+      </w:r>
+      <w:r>
+        <w:rPr>
+          <w:rFonts w:eastAsia="Times New Roman"/>
+          <w:sz w:val="22"/>
+          <w:szCs w:val="22"/>
+          <w:lang w:val="ru-RU"/>
+        </w:rPr>
+        <w:t>ю</w:t>
+      </w:r>
+      <w:r>
+        <w:rPr>
+          <w:rFonts w:eastAsia="Times New Roman"/>
+          <w:sz w:val="22"/>
+          <w:szCs w:val="22"/>
+          <w:lang w:val="ru-RU"/>
+        </w:rPr>
+        <w:t xml:space="preserve">т размерность данных, сохраняя при этом важные функции, что делает его пригодным для алгоритмов машинного обучения, таких как </w:t>
+      </w:r>
+      <w:r>
+        <w:rPr>
+          <w:rFonts w:eastAsia="Times New Roman"/>
+          <w:sz w:val="22"/>
+          <w:szCs w:val="22"/>
+          <w:lang w:val="ru-RU"/>
+        </w:rPr>
+        <w:t>МОВ</w:t>
+      </w:r>
+      <w:r>
+        <w:rPr>
+          <w:rFonts w:eastAsia="Times New Roman"/>
+          <w:sz w:val="22"/>
+          <w:szCs w:val="22"/>
+          <w:lang w:val="ru-RU"/>
+        </w:rPr>
+        <w:t xml:space="preserve">. </w:t>
+      </w:r>
+      <w:r>
+        <w:rPr>
+          <w:rFonts w:eastAsia="Times New Roman"/>
+          <w:sz w:val="22"/>
+          <w:szCs w:val="22"/>
+          <w:lang w:val="ru-RU"/>
+        </w:rPr>
+        <w:t>Также</w:t>
+      </w:r>
+      <w:r>
+        <w:rPr>
+          <w:rFonts w:eastAsia="Times New Roman"/>
+          <w:sz w:val="22"/>
+          <w:szCs w:val="22"/>
+          <w:lang w:val="ru-RU"/>
+        </w:rPr>
+        <w:t xml:space="preserve">, </w:t>
       </w:r>
       <w:r>
         <w:rPr>
@@ -2285,63 +1993,14 @@
         </w:rPr>
         <w:t xml:space="preserve">МЧКК </w:t>
       </w:r>
-      <w:bookmarkStart w:id="0" w:name="_GoBack"/>
-      <w:bookmarkEnd w:id="0"/>
-      <w:r>
-        <w:rPr>
-          <w:rFonts w:eastAsia="Times New Roman"/>
-          <w:sz w:val="22"/>
-          <w:szCs w:val="22"/>
-          <w:lang w:val="ru-RU"/>
-        </w:rPr>
-        <w:t xml:space="preserve">устойчивы к шуму и вариациям стилей речи, гарантируя сохранение тонких эмоциональных нюансов в речи. В результате </w:t>
-      </w:r>
-      <w:r>
-        <w:rPr>
-          <w:rFonts w:eastAsia="Times New Roman"/>
-          <w:sz w:val="22"/>
-          <w:szCs w:val="22"/>
-          <w:lang w:val="ru-RU"/>
-        </w:rPr>
-        <w:t xml:space="preserve">МЧКК </w:t>
-      </w:r>
-      <w:r>
-        <w:rPr>
-          <w:rFonts w:eastAsia="Times New Roman"/>
-          <w:sz w:val="22"/>
-          <w:szCs w:val="22"/>
-          <w:lang w:val="ru-RU"/>
-        </w:rPr>
-        <w:t>служит ценным инстр</w:t>
-      </w:r>
-      <w:r>
-        <w:rPr>
-          <w:rFonts w:eastAsia="Times New Roman"/>
-          <w:sz w:val="22"/>
-          <w:szCs w:val="22"/>
-          <w:lang w:val="ru-RU"/>
-        </w:rPr>
-        <w:t xml:space="preserve">ументом в распознавании речевых эмоций, позволяя моделям точно и надежно различать эмоциональные состояния по </w:t>
-      </w:r>
-      <w:proofErr w:type="spellStart"/>
-      <w:r>
-        <w:rPr>
-          <w:rFonts w:eastAsia="Times New Roman"/>
-          <w:sz w:val="22"/>
-          <w:szCs w:val="22"/>
-          <w:lang w:val="ru-RU"/>
-        </w:rPr>
-        <w:t>аудиосигналам</w:t>
-      </w:r>
-      <w:proofErr w:type="spellEnd"/>
-      <w:r>
-        <w:rPr>
-          <w:rFonts w:eastAsia="Times New Roman"/>
-          <w:sz w:val="22"/>
-          <w:szCs w:val="22"/>
-          <w:lang w:val="ru-RU"/>
-        </w:rPr>
-        <w:t>.</w:t>
+      <w:r>
+        <w:rPr>
+          <w:rFonts w:eastAsia="Times New Roman"/>
+          <w:sz w:val="22"/>
+          <w:szCs w:val="22"/>
+          <w:lang w:val="ru-RU"/>
+        </w:rPr>
+        <w:t>устойчивы к шуму и вариациям стилей речи, гарантируя сохранение тонких эмоциональных нюансов в речи.</w:t>
       </w:r>
     </w:p>
     <w:p>
@@ -2363,16 +2022,151 @@
           <w:szCs w:val="22"/>
           <w:lang w:val="ru-RU"/>
         </w:rPr>
-        <w:t>В то же время SVM предлагает многообещающий подход к распознаванию речевых эмоций, сочетающий в себе надежные возможности классифик</w:t>
-      </w:r>
-      <w:r>
-        <w:rPr>
-          <w:rFonts w:eastAsia="Times New Roman"/>
-          <w:sz w:val="22"/>
-          <w:szCs w:val="22"/>
-          <w:lang w:val="ru-RU"/>
-        </w:rPr>
-        <w:t xml:space="preserve">ации с </w:t>
+        <w:t>В</w:t>
+      </w:r>
+      <w:r>
+        <w:rPr>
+          <w:rFonts w:eastAsia="Times New Roman"/>
+          <w:sz w:val="22"/>
+          <w:szCs w:val="22"/>
+          <w:lang w:val="ru-RU"/>
+        </w:rPr>
+        <w:t xml:space="preserve"> свою очередь</w:t>
+      </w:r>
+      <w:r>
+        <w:rPr>
+          <w:rFonts w:eastAsia="Times New Roman"/>
+          <w:sz w:val="22"/>
+          <w:szCs w:val="22"/>
+          <w:lang w:val="ru-RU"/>
+        </w:rPr>
+        <w:t xml:space="preserve"> </w:t>
+      </w:r>
+      <w:r>
+        <w:rPr>
+          <w:rFonts w:eastAsia="Times New Roman"/>
+          <w:sz w:val="22"/>
+          <w:szCs w:val="22"/>
+          <w:lang w:val="ru-RU"/>
+        </w:rPr>
+        <w:t>МОВ</w:t>
+      </w:r>
+      <w:r>
+        <w:rPr>
+          <w:rFonts w:eastAsia="Times New Roman"/>
+          <w:sz w:val="22"/>
+          <w:szCs w:val="22"/>
+          <w:lang w:val="ru-RU"/>
+        </w:rPr>
+        <w:t xml:space="preserve"> </w:t>
+      </w:r>
+      <w:r>
+        <w:rPr>
+          <w:rFonts w:eastAsia="Times New Roman"/>
+          <w:sz w:val="22"/>
+          <w:szCs w:val="22"/>
+          <w:lang w:val="ru-RU"/>
+        </w:rPr>
+        <w:t>является простым и надежным подходом</w:t>
+      </w:r>
+      <w:r>
+        <w:rPr>
+          <w:rFonts w:eastAsia="Times New Roman"/>
+          <w:sz w:val="22"/>
+          <w:szCs w:val="22"/>
+          <w:lang w:val="ru-RU"/>
+        </w:rPr>
+        <w:t xml:space="preserve"> к </w:t>
+      </w:r>
+      <w:r>
+        <w:rPr>
+          <w:rFonts w:eastAsia="Times New Roman"/>
+          <w:sz w:val="22"/>
+          <w:szCs w:val="22"/>
+          <w:lang w:val="ru-RU"/>
+        </w:rPr>
+        <w:t>задаче классификации, который</w:t>
+      </w:r>
+      <w:r>
+        <w:rPr>
+          <w:rFonts w:eastAsia="Times New Roman"/>
+          <w:sz w:val="22"/>
+          <w:szCs w:val="22"/>
+          <w:lang w:val="ru-RU"/>
+        </w:rPr>
+        <w:t xml:space="preserve"> </w:t>
+      </w:r>
+      <w:r>
+        <w:rPr>
+          <w:rFonts w:eastAsia="Times New Roman"/>
+          <w:sz w:val="22"/>
+          <w:szCs w:val="22"/>
+          <w:lang w:val="ru-RU"/>
+        </w:rPr>
+        <w:t>обеспечивает</w:t>
+      </w:r>
+      <w:r>
+        <w:rPr>
+          <w:rFonts w:eastAsia="Times New Roman"/>
+          <w:sz w:val="22"/>
+          <w:szCs w:val="22"/>
+          <w:lang w:val="ru-RU"/>
+        </w:rPr>
+        <w:t xml:space="preserve"> адаптируемость к многомерным пространствам признаков. </w:t>
+      </w:r>
+      <w:r>
+        <w:rPr>
+          <w:rFonts w:eastAsia="Times New Roman"/>
+          <w:sz w:val="22"/>
+          <w:szCs w:val="22"/>
+          <w:lang w:val="ru-RU"/>
+        </w:rPr>
+        <w:t>МОВ</w:t>
+      </w:r>
+      <w:r>
+        <w:rPr>
+          <w:rFonts w:eastAsia="Times New Roman"/>
+          <w:sz w:val="22"/>
+          <w:szCs w:val="22"/>
+          <w:lang w:val="ru-RU"/>
+        </w:rPr>
+        <w:t xml:space="preserve"> основан на принципе поиска оптимальной гиперплоскости, максимально разделяющей разные классы в пространстве признаков [7]. В контексте распознавания эмоций</w:t>
+      </w:r>
+      <w:r>
+        <w:rPr>
+          <w:rFonts w:eastAsia="Times New Roman"/>
+          <w:sz w:val="22"/>
+          <w:szCs w:val="22"/>
+          <w:lang w:val="ru-RU"/>
+        </w:rPr>
+        <w:t xml:space="preserve"> по речи</w:t>
+      </w:r>
+      <w:r>
+        <w:rPr>
+          <w:rFonts w:eastAsia="Times New Roman"/>
+          <w:sz w:val="22"/>
+          <w:szCs w:val="22"/>
+          <w:lang w:val="ru-RU"/>
+        </w:rPr>
+        <w:t xml:space="preserve"> это означает, что </w:t>
+      </w:r>
+      <w:r>
+        <w:rPr>
+          <w:rFonts w:eastAsia="Times New Roman"/>
+          <w:sz w:val="22"/>
+          <w:szCs w:val="22"/>
+          <w:lang w:val="ru-RU"/>
+        </w:rPr>
+        <w:t>МОВ</w:t>
+      </w:r>
+      <w:r>
+        <w:rPr>
+          <w:rFonts w:eastAsia="Times New Roman"/>
+          <w:sz w:val="22"/>
+          <w:szCs w:val="22"/>
+          <w:lang w:val="ru-RU"/>
+        </w:rPr>
+        <w:t xml:space="preserve"> может эффективно </w:t>
       </w:r>
       <w:proofErr w:type="spellStart"/>
       <w:r>
@@ -2382,7 +2176,7 @@
           <w:szCs w:val="22"/>
           <w:lang w:val="ru-RU"/>
         </w:rPr>
-        <w:t>адаптируемостью</w:t>
+        <w:t>дифференциировать</w:t>
       </w:r>
       <w:proofErr w:type="spellEnd"/>
       <w:r>
@@ -2392,31 +2186,108 @@
           <w:szCs w:val="22"/>
           <w:lang w:val="ru-RU"/>
         </w:rPr>
-        <w:t xml:space="preserve"> к многомерным пространствам признаков. SVM основаны на принципе поиска оптимальной гиперплоскости, максимально разделяющей разные классы в пространстве признаков [7]. В контексте распознавания речевых эмоций это означает, что SVM мож</w:t>
-      </w:r>
-      <w:r>
-        <w:rPr>
-          <w:rFonts w:eastAsia="Times New Roman"/>
-          <w:sz w:val="22"/>
-          <w:szCs w:val="22"/>
-          <w:lang w:val="ru-RU"/>
-        </w:rPr>
-        <w:t>ет эффективно различать различные эмоциональные состояния [4]. Кроме того, SVM может обрабатывать нелинейные отношения с помощью функций ядра, что позволяет им улавливать сложные закономерности в речевых данных. Их способность хорошо обобщать и смягчать пе</w:t>
-      </w:r>
-      <w:r>
-        <w:rPr>
-          <w:rFonts w:eastAsia="Times New Roman"/>
-          <w:sz w:val="22"/>
-          <w:szCs w:val="22"/>
-          <w:lang w:val="ru-RU"/>
-        </w:rPr>
-        <w:t>реобучение делает SVM подходящим для зачастую шумной и нюансированной эмоциональной речи.</w:t>
-      </w:r>
-    </w:p>
-    <w:p>
-      <w:pPr>
-        <w:shd w:val="clear" w:color="auto" w:fill="FFFFFF"/>
-        <w:ind w:firstLine="709"/>
+        <w:t xml:space="preserve"> эмоциональные состояния [4]. Кроме того, </w:t>
+      </w:r>
+      <w:r>
+        <w:rPr>
+          <w:rFonts w:eastAsia="Times New Roman"/>
+          <w:sz w:val="22"/>
+          <w:szCs w:val="22"/>
+          <w:lang w:val="ru-RU"/>
+        </w:rPr>
+        <w:t>МОВ</w:t>
+      </w:r>
+      <w:r>
+        <w:rPr>
+          <w:rFonts w:eastAsia="Times New Roman"/>
+          <w:sz w:val="22"/>
+          <w:szCs w:val="22"/>
+          <w:lang w:val="ru-RU"/>
+        </w:rPr>
+        <w:t xml:space="preserve"> может </w:t>
+      </w:r>
+      <w:r>
+        <w:rPr>
+          <w:rFonts w:eastAsia="Times New Roman"/>
+          <w:sz w:val="22"/>
+          <w:szCs w:val="22"/>
+          <w:lang w:val="ru-RU"/>
+        </w:rPr>
+        <w:t>учитывать</w:t>
+      </w:r>
+      <w:r>
+        <w:rPr>
+          <w:rFonts w:eastAsia="Times New Roman"/>
+          <w:sz w:val="22"/>
+          <w:szCs w:val="22"/>
+          <w:lang w:val="ru-RU"/>
+        </w:rPr>
+        <w:t xml:space="preserve"> нелинейные отношения с помощью функций ядра</w:t>
+      </w:r>
+      <w:r>
+        <w:rPr>
+          <w:rFonts w:eastAsia="Times New Roman"/>
+          <w:sz w:val="22"/>
+          <w:szCs w:val="22"/>
+          <w:lang w:val="ru-RU"/>
+        </w:rPr>
+        <w:t xml:space="preserve"> (</w:t>
+      </w:r>
+      <w:r>
+        <w:rPr>
+          <w:rFonts w:eastAsia="Times New Roman"/>
+          <w:i/>
+          <w:iCs/>
+          <w:sz w:val="22"/>
+          <w:szCs w:val="22"/>
+          <w:lang w:val="en-US"/>
+        </w:rPr>
+        <w:t>kernel</w:t>
+      </w:r>
+      <w:r>
+        <w:rPr>
+          <w:rFonts w:eastAsia="Times New Roman"/>
+          <w:i/>
+          <w:iCs/>
+          <w:sz w:val="22"/>
+          <w:szCs w:val="22"/>
+          <w:lang w:val="ru-RU"/>
+        </w:rPr>
+        <w:t xml:space="preserve"> </w:t>
+      </w:r>
+      <w:r>
+        <w:rPr>
+          <w:rFonts w:eastAsia="Times New Roman"/>
+          <w:i/>
+          <w:iCs/>
+          <w:sz w:val="22"/>
+          <w:szCs w:val="22"/>
+          <w:lang w:val="en-US"/>
+        </w:rPr>
+        <w:t>function</w:t>
+      </w:r>
+      <w:r>
+        <w:rPr>
+          <w:rFonts w:eastAsia="Times New Roman"/>
+          <w:sz w:val="22"/>
+          <w:szCs w:val="22"/>
+          <w:lang w:val="ru-RU"/>
+        </w:rPr>
+        <w:t>)</w:t>
+      </w:r>
+      <w:r>
+        <w:rPr>
+          <w:rFonts w:eastAsia="Times New Roman"/>
+          <w:sz w:val="22"/>
+          <w:szCs w:val="22"/>
+          <w:lang w:val="ru-RU"/>
+        </w:rPr>
+        <w:t>, что позволяет улавливать сложные закономерности в речевых данных.</w:t>
+      </w:r>
+    </w:p>
+    <w:p>
+      <w:pPr>
+        <w:ind w:firstLine="567"/>
         <w:jc w:val="both"/>
         <w:rPr>
           <w:rFonts w:eastAsia="Times New Roman"/>
@@ -2451,24 +2322,20 @@
     </w:p>
     <w:p>
       <w:pPr>
-        <w:shd w:val="clear" w:color="auto" w:fill="FFFFFF"/>
-        <w:ind w:firstLine="709"/>
-        <w:rPr>
-          <w:rFonts w:eastAsia="Times New Roman"/>
-          <w:sz w:val="22"/>
-          <w:szCs w:val="22"/>
-          <w:lang w:val="ru-RU"/>
-        </w:rPr>
-      </w:pPr>
-    </w:p>
-    <w:p>
-      <w:pPr>
         <w:ind w:firstLine="567"/>
         <w:jc w:val="both"/>
         <w:rPr>
-          <w:sz w:val="22"/>
-          <w:szCs w:val="22"/>
-        </w:rPr>
+          <w:rFonts w:eastAsia="Times New Roman"/>
+          <w:sz w:val="22"/>
+          <w:szCs w:val="22"/>
+          <w:lang w:val="ru-RU"/>
+        </w:rPr>
+      </w:pPr>
+    </w:p>
+    <w:p>
+      <w:pPr>
+        <w:ind w:firstLine="567"/>
+        <w:jc w:val="both"/>
       </w:pPr>
       <w:r>
         <w:rPr>
@@ -2476,122 +2343,203 @@
           <w:sz w:val="22"/>
           <w:szCs w:val="22"/>
         </w:rPr>
+        <w:t xml:space="preserve">Первым этапом системы по распознаванию </w:t>
+      </w:r>
+      <w:r>
+        <w:rPr>
+          <w:color w:val="000000" w:themeColor="text1"/>
+          <w:sz w:val="22"/>
+          <w:szCs w:val="22"/>
+          <w:lang w:val="ru-RU"/>
+        </w:rPr>
+        <w:t xml:space="preserve">эмоций по </w:t>
+      </w:r>
+      <w:r>
+        <w:rPr>
+          <w:color w:val="000000" w:themeColor="text1"/>
+          <w:sz w:val="22"/>
+          <w:szCs w:val="22"/>
+        </w:rPr>
+        <w:t>реч</w:t>
+      </w:r>
+      <w:r>
+        <w:rPr>
+          <w:color w:val="000000" w:themeColor="text1"/>
+          <w:sz w:val="22"/>
+          <w:szCs w:val="22"/>
+          <w:lang w:val="ru-RU"/>
+        </w:rPr>
+        <w:t>и</w:t>
+      </w:r>
+      <w:r>
+        <w:rPr>
+          <w:color w:val="000000" w:themeColor="text1"/>
+          <w:sz w:val="22"/>
+          <w:szCs w:val="22"/>
+        </w:rPr>
+        <w:t xml:space="preserve"> является предварительная обработка входных </w:t>
+      </w:r>
+      <w:r>
+        <w:rPr>
+          <w:color w:val="000000" w:themeColor="text1"/>
+          <w:sz w:val="22"/>
+          <w:szCs w:val="22"/>
+          <w:lang w:val="ru-RU"/>
+        </w:rPr>
+        <w:t>аудио</w:t>
+      </w:r>
+      <w:r>
+        <w:rPr>
+          <w:color w:val="000000" w:themeColor="text1"/>
+          <w:sz w:val="22"/>
+          <w:szCs w:val="22"/>
+        </w:rPr>
+        <w:t>данных [1</w:t>
+      </w:r>
+      <w:r>
+        <w:rPr>
+          <w:color w:val="000000" w:themeColor="text1"/>
+          <w:sz w:val="22"/>
+          <w:szCs w:val="22"/>
+          <w:lang w:val="ru-RU"/>
+        </w:rPr>
+        <w:t>, 4</w:t>
+      </w:r>
+      <w:r>
+        <w:rPr>
+          <w:color w:val="000000" w:themeColor="text1"/>
+          <w:sz w:val="22"/>
+          <w:szCs w:val="22"/>
+        </w:rPr>
+        <w:t xml:space="preserve">]. </w:t>
+      </w:r>
+      <w:r>
+        <w:rPr>
+          <w:color w:val="000000" w:themeColor="text1"/>
+          <w:sz w:val="22"/>
+          <w:szCs w:val="22"/>
+          <w:lang w:val="ru-RU"/>
+        </w:rPr>
+        <w:t xml:space="preserve">В данной работе речевые признаки рассчитывались на основании МЧКК </w:t>
+      </w:r>
+      <w:r>
+        <w:rPr>
+          <w:color w:val="000000" w:themeColor="text1"/>
+          <w:sz w:val="22"/>
+          <w:szCs w:val="22"/>
+        </w:rPr>
+        <w:t xml:space="preserve">[6]. </w:t>
+      </w:r>
+      <w:r>
+        <w:rPr>
+          <w:rFonts w:eastAsia="Times New Roman"/>
+          <w:sz w:val="22"/>
+          <w:szCs w:val="22"/>
+          <w:lang w:val="ru-RU"/>
+        </w:rPr>
+        <w:t xml:space="preserve">Расчет МЧКК относится к методам кратковременного анализа </w:t>
+      </w:r>
+      <w:r>
+        <w:rPr>
+          <w:rFonts w:eastAsia="Times New Roman"/>
+          <w:sz w:val="22"/>
+          <w:szCs w:val="22"/>
+          <w:lang w:val="ru-RU"/>
+        </w:rPr>
+        <w:t>речевого</w:t>
+      </w:r>
+      <w:r>
+        <w:rPr>
+          <w:rFonts w:eastAsia="Times New Roman"/>
+          <w:sz w:val="22"/>
+          <w:szCs w:val="22"/>
+          <w:lang w:val="ru-RU"/>
+        </w:rPr>
+        <w:t xml:space="preserve"> сигнала, которые предполагают разбиение сигнала на </w:t>
+      </w:r>
+      <w:r>
+        <w:rPr>
+          <w:rFonts w:eastAsia="Times New Roman"/>
+          <w:sz w:val="22"/>
+          <w:szCs w:val="22"/>
+          <w:lang w:val="ru-RU"/>
+        </w:rPr>
+        <w:t>фреймы (короткие сегменты)</w:t>
+      </w:r>
+      <w:r>
+        <w:rPr>
+          <w:rFonts w:eastAsia="Times New Roman"/>
+          <w:sz w:val="22"/>
+          <w:szCs w:val="22"/>
+          <w:lang w:val="ru-RU"/>
+        </w:rPr>
+        <w:t xml:space="preserve">. </w:t>
+      </w:r>
+      <w:r>
+        <w:rPr>
+          <w:rFonts w:eastAsia="Times New Roman"/>
+          <w:sz w:val="22"/>
+          <w:szCs w:val="22"/>
+          <w:lang w:val="ru-RU"/>
+        </w:rPr>
+        <w:t xml:space="preserve">Считается, </w:t>
+      </w:r>
+      <w:r>
+        <w:rPr>
+          <w:rFonts w:eastAsia="Times New Roman"/>
+          <w:sz w:val="22"/>
+          <w:szCs w:val="22"/>
+          <w:lang w:val="ru-RU"/>
+        </w:rPr>
         <w:lastRenderedPageBreak/>
-        <w:t xml:space="preserve">Первым этапом системы по распознаванию речевых является предварительная обработка входных речевых данных [1], [4]. Анализ существующих </w:t>
-      </w:r>
-      <w:r>
-        <w:rPr>
-          <w:color w:val="000000" w:themeColor="text1"/>
-          <w:sz w:val="22"/>
-          <w:szCs w:val="22"/>
-        </w:rPr>
-        <w:t>подходов к категоризации признаков показал, что наиболее подходящей для целей исследования является методика, основанная на расчете МЧКК [6]. Эти признаки широко используются при распознавании эмоций в речи и являются чрезвычайно эффективными инструментами</w:t>
-      </w:r>
-      <w:r>
-        <w:rPr>
-          <w:color w:val="000000" w:themeColor="text1"/>
-          <w:sz w:val="22"/>
-          <w:szCs w:val="22"/>
-        </w:rPr>
-        <w:t xml:space="preserve"> для построения различных моделей машинного обучения [5], [8].</w:t>
-      </w:r>
-    </w:p>
-    <w:p>
-      <w:pPr>
-        <w:keepNext/>
-        <w:keepLines/>
-        <w:tabs>
-          <w:tab w:val="left" w:pos="709"/>
-        </w:tabs>
-        <w:spacing w:before="360" w:after="240"/>
-        <w:jc w:val="center"/>
-        <w:outlineLvl w:val="0"/>
-      </w:pPr>
+        <w:t xml:space="preserve">что </w:t>
+      </w:r>
+      <w:r>
+        <w:rPr>
+          <w:rFonts w:eastAsia="Times New Roman"/>
+          <w:sz w:val="22"/>
+          <w:szCs w:val="22"/>
+          <w:lang w:val="ru-RU"/>
+        </w:rPr>
+        <w:t xml:space="preserve">в интервале от 10 до 30 </w:t>
+      </w:r>
       <w:proofErr w:type="spellStart"/>
       <w:r>
         <w:rPr>
           <w:rFonts w:eastAsia="Times New Roman"/>
-          <w:b/>
-          <w:kern w:val="2"/>
-          <w:sz w:val="22"/>
-          <w:lang w:val="ru-RU" w:eastAsia="ru-RU"/>
-        </w:rPr>
-        <w:t>Кепстральное</w:t>
+          <w:sz w:val="22"/>
+          <w:szCs w:val="22"/>
+          <w:lang w:val="ru-RU"/>
+        </w:rPr>
+        <w:t>мс</w:t>
       </w:r>
       <w:proofErr w:type="spellEnd"/>
       <w:r>
         <w:rPr>
           <w:rFonts w:eastAsia="Times New Roman"/>
-          <w:b/>
-          <w:kern w:val="2"/>
-          <w:sz w:val="22"/>
-          <w:lang w:val="ru-RU" w:eastAsia="ru-RU"/>
-        </w:rPr>
-        <w:t xml:space="preserve"> представление голоса в </w:t>
-      </w:r>
-      <w:proofErr w:type="spellStart"/>
-      <w:r>
-        <w:rPr>
-          <w:rFonts w:eastAsia="Times New Roman"/>
-          <w:b/>
-          <w:kern w:val="2"/>
-          <w:sz w:val="22"/>
-          <w:lang w:val="ru-RU" w:eastAsia="ru-RU"/>
-        </w:rPr>
-        <w:t>психоакустических</w:t>
-      </w:r>
-      <w:proofErr w:type="spellEnd"/>
-      <w:r>
-        <w:rPr>
-          <w:rFonts w:eastAsia="Times New Roman"/>
-          <w:b/>
-          <w:kern w:val="2"/>
-          <w:sz w:val="22"/>
-          <w:lang w:val="ru-RU" w:eastAsia="ru-RU"/>
-        </w:rPr>
-        <w:t xml:space="preserve"> шкалах</w:t>
-      </w:r>
-    </w:p>
-    <w:p>
-      <w:pPr>
-        <w:shd w:val="clear" w:color="auto" w:fill="FFFFFF"/>
-        <w:ind w:firstLine="709"/>
-        <w:jc w:val="both"/>
-        <w:rPr>
-          <w:rFonts w:eastAsia="Times New Roman"/>
-          <w:sz w:val="22"/>
-          <w:szCs w:val="22"/>
-          <w:lang w:val="ru-RU"/>
-        </w:rPr>
-      </w:pPr>
-      <w:r>
-        <w:rPr>
-          <w:rFonts w:eastAsia="Times New Roman"/>
-          <w:sz w:val="22"/>
-          <w:szCs w:val="22"/>
-          <w:lang w:val="ru-RU"/>
-        </w:rPr>
-        <w:t xml:space="preserve">В данном разделе рассматривается </w:t>
-      </w:r>
-      <w:proofErr w:type="spellStart"/>
-      <w:r>
-        <w:rPr>
-          <w:rFonts w:eastAsia="Times New Roman"/>
-          <w:sz w:val="22"/>
-          <w:szCs w:val="22"/>
-          <w:lang w:val="ru-RU"/>
-        </w:rPr>
-        <w:t>кепстральное</w:t>
-      </w:r>
-      <w:proofErr w:type="spellEnd"/>
-      <w:r>
-        <w:rPr>
-          <w:rFonts w:eastAsia="Times New Roman"/>
-          <w:sz w:val="22"/>
-          <w:szCs w:val="22"/>
-          <w:lang w:val="ru-RU"/>
-        </w:rPr>
-        <w:t xml:space="preserve"> представление голосового сигнала, получаемое на основе спектрального анализа сигнала в</w:t>
+          <w:sz w:val="22"/>
+          <w:szCs w:val="22"/>
+          <w:lang w:val="ru-RU"/>
+        </w:rPr>
+        <w:t xml:space="preserve"> голосовой сигнал можно считать стационарным. </w:t>
+      </w:r>
+      <w:r>
+        <w:rPr>
+          <w:rFonts w:eastAsia="Times New Roman"/>
+          <w:sz w:val="22"/>
+          <w:szCs w:val="22"/>
+          <w:lang w:val="ru-RU"/>
+        </w:rPr>
+        <w:t xml:space="preserve">На </w:t>
+      </w:r>
+      <w:r>
+        <w:rPr>
+          <w:rFonts w:eastAsia="Times New Roman"/>
+          <w:sz w:val="22"/>
+          <w:szCs w:val="22"/>
+          <w:lang w:val="ru-RU"/>
+        </w:rPr>
+        <w:t>рис. 1</w:t>
       </w:r>
       <w:r>
         <w:rPr>
@@ -2602,172 +2550,32 @@
         </w:rPr>
         <w:t xml:space="preserve"> </w:t>
       </w:r>
-      <w:proofErr w:type="spellStart"/>
-      <w:r>
-        <w:rPr>
-          <w:rFonts w:eastAsia="Times New Roman"/>
-          <w:sz w:val="22"/>
-          <w:szCs w:val="22"/>
-          <w:lang w:val="ru-RU"/>
-        </w:rPr>
-        <w:t>психоакустически</w:t>
-      </w:r>
-      <w:proofErr w:type="spellEnd"/>
-      <w:r>
-        <w:rPr>
-          <w:rFonts w:eastAsia="Times New Roman"/>
-          <w:sz w:val="22"/>
-          <w:szCs w:val="22"/>
-          <w:lang w:val="ru-RU"/>
-        </w:rPr>
-        <w:t xml:space="preserve"> мотивированной частотной шкале. Анализируется широко применяемое для описания голосового сигнала мел-частотное </w:t>
-      </w:r>
-      <w:proofErr w:type="spellStart"/>
-      <w:r>
-        <w:rPr>
-          <w:rFonts w:eastAsia="Times New Roman"/>
-          <w:sz w:val="22"/>
-          <w:szCs w:val="22"/>
-          <w:lang w:val="ru-RU"/>
-        </w:rPr>
-        <w:t>кепстральное</w:t>
-      </w:r>
-      <w:proofErr w:type="spellEnd"/>
-      <w:r>
-        <w:rPr>
-          <w:rFonts w:eastAsia="Times New Roman"/>
-          <w:sz w:val="22"/>
-          <w:szCs w:val="22"/>
-          <w:lang w:val="ru-RU"/>
-        </w:rPr>
-        <w:t xml:space="preserve"> представление [6], которое сравнивается с предлагаемым в работе барк-частотным </w:t>
-      </w:r>
-      <w:proofErr w:type="spellStart"/>
-      <w:r>
-        <w:rPr>
-          <w:rFonts w:eastAsia="Times New Roman"/>
-          <w:sz w:val="22"/>
-          <w:szCs w:val="22"/>
-          <w:lang w:val="ru-RU"/>
-        </w:rPr>
-        <w:t>кепстральным</w:t>
-      </w:r>
-      <w:proofErr w:type="spellEnd"/>
-      <w:r>
-        <w:rPr>
-          <w:rFonts w:eastAsia="Times New Roman"/>
-          <w:sz w:val="22"/>
-          <w:szCs w:val="22"/>
-          <w:lang w:val="ru-RU"/>
-        </w:rPr>
-        <w:t xml:space="preserve"> представлением, получа</w:t>
-      </w:r>
-      <w:r>
-        <w:rPr>
-          <w:rFonts w:eastAsia="Times New Roman"/>
-          <w:sz w:val="22"/>
-          <w:szCs w:val="22"/>
-          <w:lang w:val="ru-RU"/>
-        </w:rPr>
-        <w:t xml:space="preserve">емым на основе </w:t>
-      </w:r>
-      <w:proofErr w:type="spellStart"/>
-      <w:r>
-        <w:rPr>
-          <w:rFonts w:eastAsia="Times New Roman"/>
-          <w:sz w:val="22"/>
-          <w:szCs w:val="22"/>
-          <w:lang w:val="ru-RU"/>
-        </w:rPr>
-        <w:t>неравнополосного</w:t>
-      </w:r>
-      <w:proofErr w:type="spellEnd"/>
-      <w:r>
-        <w:rPr>
-          <w:rFonts w:eastAsia="Times New Roman"/>
-          <w:sz w:val="22"/>
-          <w:szCs w:val="22"/>
-          <w:lang w:val="ru-RU"/>
-        </w:rPr>
-        <w:t xml:space="preserve"> ДПФ-модулированного банка фильтров.</w:t>
-      </w:r>
-    </w:p>
-    <w:p>
-      <w:pPr>
-        <w:shd w:val="clear" w:color="auto" w:fill="FFFFFF"/>
-        <w:ind w:firstLine="709"/>
-        <w:jc w:val="both"/>
-        <w:rPr>
-          <w:rFonts w:eastAsia="Times New Roman"/>
-          <w:sz w:val="22"/>
-          <w:szCs w:val="22"/>
-          <w:lang w:val="ru-RU"/>
-        </w:rPr>
-      </w:pPr>
-    </w:p>
-    <w:p>
-      <w:pPr>
-        <w:shd w:val="clear" w:color="auto" w:fill="FFFFFF"/>
-        <w:ind w:firstLine="709"/>
-        <w:jc w:val="both"/>
-      </w:pPr>
-      <w:r>
-        <w:rPr>
-          <w:rFonts w:eastAsia="Times New Roman"/>
-          <w:sz w:val="22"/>
-          <w:szCs w:val="22"/>
-          <w:lang w:val="ru-RU"/>
-        </w:rPr>
-        <w:t xml:space="preserve">Расчет мел-частотных </w:t>
-      </w:r>
-      <w:proofErr w:type="spellStart"/>
-      <w:r>
-        <w:rPr>
-          <w:rFonts w:eastAsia="Times New Roman"/>
-          <w:sz w:val="22"/>
-          <w:szCs w:val="22"/>
-          <w:lang w:val="ru-RU"/>
-        </w:rPr>
-        <w:t>кепстральных</w:t>
-      </w:r>
-      <w:proofErr w:type="spellEnd"/>
-      <w:r>
-        <w:rPr>
-          <w:rFonts w:eastAsia="Times New Roman"/>
-          <w:sz w:val="22"/>
-          <w:szCs w:val="22"/>
-          <w:lang w:val="ru-RU"/>
-        </w:rPr>
-        <w:t xml:space="preserve"> коэффициентов (МЧКК) относится к методам кратковременного анализа голосового сигнала, которые предполагают разбиение сигнала на кадры анализа. Как правил</w:t>
-      </w:r>
-      <w:r>
-        <w:rPr>
-          <w:rFonts w:eastAsia="Times New Roman"/>
-          <w:sz w:val="22"/>
-          <w:szCs w:val="22"/>
-          <w:lang w:val="ru-RU"/>
-        </w:rPr>
-        <w:t xml:space="preserve">о, в интервале от 10 до 30 </w:t>
-      </w:r>
-      <w:proofErr w:type="spellStart"/>
-      <w:r>
-        <w:rPr>
-          <w:rFonts w:eastAsia="Times New Roman"/>
-          <w:sz w:val="22"/>
-          <w:szCs w:val="22"/>
-          <w:lang w:val="ru-RU"/>
-        </w:rPr>
-        <w:t>мс</w:t>
-      </w:r>
-      <w:proofErr w:type="spellEnd"/>
-      <w:r>
-        <w:rPr>
-          <w:rFonts w:eastAsia="Times New Roman"/>
-          <w:sz w:val="22"/>
-          <w:szCs w:val="22"/>
-          <w:lang w:val="ru-RU"/>
-        </w:rPr>
-        <w:t xml:space="preserve"> голосовой сигнал можно считать стационарным. Для больше наглядности предлагается схема вычисления МЧКК показана на рис. 1.</w:t>
+      <w:r>
+        <w:rPr>
+          <w:rFonts w:eastAsia="Times New Roman"/>
+          <w:sz w:val="22"/>
+          <w:szCs w:val="22"/>
+          <w:lang w:val="ru-RU"/>
+        </w:rPr>
+        <w:t>пред</w:t>
+      </w:r>
+      <w:r>
+        <w:rPr>
+          <w:rFonts w:eastAsia="Times New Roman"/>
+          <w:sz w:val="22"/>
+          <w:szCs w:val="22"/>
+          <w:lang w:val="ru-RU"/>
+        </w:rPr>
+        <w:t>ставлена</w:t>
+      </w:r>
+      <w:r>
+        <w:rPr>
+          <w:rFonts w:eastAsia="Times New Roman"/>
+          <w:sz w:val="22"/>
+          <w:szCs w:val="22"/>
+          <w:lang w:val="ru-RU"/>
+        </w:rPr>
+        <w:t xml:space="preserve"> схема вычисления МЧКК.</w:t>
       </w:r>
     </w:p>
     <w:p>
@@ -2778,18 +2586,21 @@
         </w:rPr>
       </w:pPr>
       <w:r>
-        <w:pict>
+        <w:pict w14:anchorId="4A57659C">
           <v:shape id="_x0000_tole_rId5" o:spid="_x0000_s1043" type="#_x0000_t75" style="position:absolute;left:0;text-align:left;margin-left:0;margin-top:0;width:50pt;height:50pt;z-index:251657216;visibility:hidden">
             <o:lock v:ext="edit" selection="t"/>
           </v:shape>
         </w:pict>
       </w:r>
       <w:r>
-        <w:object w:dxaOrig="9041" w:dyaOrig="1966">
-          <v:shape id="ole_rId5" o:spid="_x0000_i1026" type="#_x0000_t75" style="width:452.25pt;height:98.25pt;visibility:visible;mso-wrap-distance-right:0" o:ole="">
+        <w:t xml:space="preserve"> </w:t>
+      </w:r>
+      <w:r>
+        <w:object w:dxaOrig="6661" w:dyaOrig="3256" w14:anchorId="354AC236">
+          <v:shape id="_x0000_i1036" type="#_x0000_t75" style="width:333pt;height:162.75pt" o:ole="">
             <v:imagedata r:id="rId11" o:title=""/>
           </v:shape>
-          <o:OLEObject Type="Embed" ProgID="Visio.Drawing.11" ShapeID="ole_rId5" DrawAspect="Content" ObjectID="_1762444913" r:id="rId12"/>
+          <o:OLEObject Type="Embed" ProgID="Visio.Drawing.15" ShapeID="_x0000_i1036" DrawAspect="Content" ObjectID="_1762589075" r:id="rId12"/>
         </w:object>
       </w:r>
     </w:p>
@@ -2918,25 +2729,7 @@
           <w:color w:val="000000" w:themeColor="text1"/>
           <w:lang w:val="en-US"/>
         </w:rPr>
-        <w:t xml:space="preserve">-frequency </w:t>
-      </w:r>
-      <w:proofErr w:type="spellStart"/>
-      <w:r>
-        <w:rPr>
-          <w:rFonts w:eastAsia="Times New Roman"/>
-          <w:color w:val="000000" w:themeColor="text1"/>
-          <w:lang w:val="en-US"/>
-        </w:rPr>
-        <w:t>cepstral</w:t>
-      </w:r>
-      <w:proofErr w:type="spellEnd"/>
-      <w:r>
-        <w:rPr>
-          <w:rFonts w:eastAsia="Times New Roman"/>
-          <w:color w:val="000000" w:themeColor="text1"/>
-          <w:lang w:val="en-US"/>
-        </w:rPr>
-        <w:t xml:space="preserve"> coefficients (MFCC)</w:t>
+        <w:t>-frequency cepstral coefficients (MFCC)</w:t>
       </w:r>
     </w:p>
     <w:p>
@@ -2973,17 +2766,6 @@
         <w:pStyle w:val="af9"/>
         <w:spacing w:line="240" w:lineRule="auto"/>
         <w:ind w:left="0" w:firstLine="680"/>
-        <w:rPr>
-          <w:sz w:val="22"/>
-          <w:szCs w:val="22"/>
-        </w:rPr>
-      </w:pPr>
-    </w:p>
-    <w:p>
-      <w:pPr>
-        <w:pStyle w:val="af9"/>
-        <w:spacing w:line="240" w:lineRule="auto"/>
-        <w:ind w:left="0" w:firstLine="680"/>
       </w:pPr>
       <w:r>
         <w:rPr>
@@ -3000,7 +2782,35 @@
           <w:sz w:val="22"/>
           <w:szCs w:val="22"/>
         </w:rPr>
-        <w:t xml:space="preserve">)  </w:t>
+        <w:t xml:space="preserve">) </w:t>
+      </w:r>
+      <w:r>
+        <w:rPr>
+          <w:bCs/>
+          <w:color w:val="000000" w:themeColor="text1"/>
+          <w:sz w:val="22"/>
+          <w:szCs w:val="22"/>
+        </w:rPr>
+        <w:t>Кратковременное преобразование Фурье (</w:t>
+      </w:r>
+      <w:r>
+        <w:rPr>
+          <w:bCs/>
+          <w:color w:val="000000" w:themeColor="text1"/>
+          <w:sz w:val="22"/>
+          <w:szCs w:val="22"/>
+          <w:lang w:val="ru-RU"/>
+        </w:rPr>
+        <w:t>КВПФ</w:t>
+      </w:r>
+      <w:r>
+        <w:rPr>
+          <w:bCs/>
+          <w:color w:val="000000" w:themeColor="text1"/>
+          <w:sz w:val="22"/>
+          <w:szCs w:val="22"/>
+        </w:rPr>
+        <w:t>)</w:t>
       </w:r>
       <w:r>
         <w:rPr>
@@ -3010,44 +2820,15 @@
           <w:sz w:val="22"/>
           <w:szCs w:val="22"/>
         </w:rPr>
-        <w:t>Кратковременное преобразование Фурье (</w:t>
-      </w:r>
-      <w:r>
-        <w:rPr>
-          <w:b/>
-          <w:bCs/>
+        <w:t xml:space="preserve">: </w:t>
+      </w:r>
+      <w:r>
+        <w:rPr>
           <w:color w:val="000000" w:themeColor="text1"/>
           <w:sz w:val="22"/>
           <w:szCs w:val="22"/>
-          <w:lang w:val="ru-RU"/>
-        </w:rPr>
-        <w:t>КВПФ</w:t>
-      </w:r>
-      <w:r>
-        <w:rPr>
-          <w:b/>
-          <w:bCs/>
-          <w:color w:val="000000" w:themeColor="text1"/>
-          <w:sz w:val="22"/>
-          <w:szCs w:val="22"/>
-        </w:rPr>
-        <w:t xml:space="preserve">): </w:t>
-      </w:r>
-      <w:r>
-        <w:rPr>
-          <w:color w:val="000000" w:themeColor="text1"/>
-          <w:sz w:val="22"/>
-          <w:szCs w:val="22"/>
-        </w:rPr>
-        <w:t>это особый вид преобразования Фурье, благодаря которому можно узнать, как частоты в сигнале меняются во времени. Он работает, разрезая ваш сигнал на множество небольших сегментов и выполняя преобразование Фурье для каждого из них. В результате обычно получ</w:t>
-      </w:r>
-      <w:r>
-        <w:rPr>
-          <w:color w:val="000000" w:themeColor="text1"/>
-          <w:sz w:val="22"/>
-          <w:szCs w:val="22"/>
-        </w:rPr>
-        <w:t>ается каскадный график, показывающий зависимость частоты от времени;</w:t>
+        </w:rPr>
+        <w:t>это особый вид преобразования Фурье, благодаря которому можно узнать, как частоты в сигнале меняются во времени. Он работает, разрезая ваш сигнал на множество небольших сегментов и выполняя преобразование Фурье для каждого из них. В результате обычно получается каскадный график, показывающий зависимость частоты от времени;</w:t>
       </w:r>
     </w:p>
     <w:p>
@@ -3103,16 +2884,7 @@
           <w:szCs w:val="22"/>
           <w:lang w:val="ru-RU"/>
         </w:rPr>
-        <w:t xml:space="preserve">) широко используется для анализа, модификации и синтеза звуковых сигналов [4-5]. КВПФ можно </w:t>
-      </w:r>
-      <w:r>
-        <w:rPr>
-          <w:rFonts w:eastAsia="Times New Roman"/>
-          <w:sz w:val="22"/>
-          <w:szCs w:val="22"/>
-          <w:lang w:val="ru-RU"/>
-        </w:rPr>
-        <w:t>рассматривать как преобразование со скользящим окном, которое имеет вид [5]:</w:t>
+        <w:t>) широко используется для анализа, модификации и синтеза звуковых сигналов [4-5]. КВПФ можно рассматривать как преобразование со скользящим окном, которое имеет вид [5]:</w:t>
       </w:r>
     </w:p>
     <w:p>
@@ -3153,19 +2925,7 @@
                 <w:rPr>
                   <w:rFonts w:ascii="Cambria Math" w:hAnsi="Cambria Math"/>
                 </w:rPr>
-                <m:t>k</m:t>
-              </m:r>
-              <m:r>
-                <w:rPr>
-                  <w:rFonts w:ascii="Cambria Math" w:hAnsi="Cambria Math"/>
-                </w:rPr>
-                <m:t>,</m:t>
-              </m:r>
-              <m:r>
-                <w:rPr>
-                  <w:rFonts w:ascii="Cambria Math" w:hAnsi="Cambria Math"/>
-                </w:rPr>
-                <m:t>l</m:t>
+                <m:t>k,l</m:t>
               </m:r>
             </m:e>
           </m:d>
@@ -3189,13 +2949,7 @@
                 <w:rPr>
                   <w:rFonts w:ascii="Cambria Math" w:hAnsi="Cambria Math"/>
                 </w:rPr>
-                <m:t>n</m:t>
-              </m:r>
-              <m:r>
-                <w:rPr>
-                  <w:rFonts w:ascii="Cambria Math" w:hAnsi="Cambria Math"/>
-                </w:rPr>
-                <m:t>=0</m:t>
+                <m:t>n=0</m:t>
               </m:r>
             </m:sub>
             <m:sup>
@@ -3203,19 +2957,7 @@
                 <w:rPr>
                   <w:rFonts w:ascii="Cambria Math" w:hAnsi="Cambria Math"/>
                 </w:rPr>
-                <m:t>N</m:t>
-              </m:r>
-              <m:r>
-                <w:rPr>
-                  <w:rFonts w:ascii="Cambria Math" w:hAnsi="Cambria Math"/>
-                </w:rPr>
-                <m:t>-</m:t>
-              </m:r>
-              <m:r>
-                <w:rPr>
-                  <w:rFonts w:ascii="Cambria Math" w:hAnsi="Cambria Math"/>
-                </w:rPr>
-                <m:t>1</m:t>
+                <m:t>N-1</m:t>
               </m:r>
             </m:sup>
             <m:e>
@@ -3263,19 +3005,7 @@
                 <w:rPr>
                   <w:rFonts w:ascii="Cambria Math" w:hAnsi="Cambria Math"/>
                 </w:rPr>
-                <m:t>n</m:t>
-              </m:r>
-              <m:r>
-                <w:rPr>
-                  <w:rFonts w:ascii="Cambria Math" w:hAnsi="Cambria Math"/>
-                </w:rPr>
-                <m:t>+</m:t>
-              </m:r>
-              <m:r>
-                <w:rPr>
-                  <w:rFonts w:ascii="Cambria Math" w:hAnsi="Cambria Math"/>
-                </w:rPr>
-                <m:t>lL</m:t>
+                <m:t>n+lL</m:t>
               </m:r>
             </m:e>
           </m:d>
@@ -3300,13 +3030,7 @@
                 <w:rPr>
                   <w:rFonts w:ascii="Cambria Math" w:hAnsi="Cambria Math"/>
                 </w:rPr>
-                <m:t>-</m:t>
-              </m:r>
-              <m:r>
-                <w:rPr>
-                  <w:rFonts w:ascii="Cambria Math" w:hAnsi="Cambria Math"/>
-                </w:rPr>
-                <m:t>j</m:t>
+                <m:t>-j</m:t>
               </m:r>
               <m:sSub>
                 <m:sSubPr>
@@ -3352,117 +3076,112 @@
           <w:highlight w:val="yellow"/>
         </w:rPr>
       </w:pPr>
-      <w:proofErr w:type="gramStart"/>
       <w:r>
         <w:t xml:space="preserve">где </w:t>
       </w:r>
       <w:r>
-        <w:pict>
+        <w:pict w14:anchorId="1A50AD05">
           <v:shape id="_x0000_tole_rId7" o:spid="_x0000_s1041" type="#_x0000_t75" style="position:absolute;left:0;text-align:left;margin-left:0;margin-top:0;width:50pt;height:50pt;z-index:251658240;visibility:hidden;mso-position-horizontal-relative:text;mso-position-vertical-relative:text">
             <o:lock v:ext="edit" selection="t"/>
           </v:shape>
         </w:pict>
       </w:r>
       <w:r>
-        <w:object w:dxaOrig="401" w:dyaOrig="301">
+        <w:object w:dxaOrig="401" w:dyaOrig="301" w14:anchorId="240A4E3E">
           <v:shape id="ole_rId7" o:spid="_x0000_i1027" type="#_x0000_t75" style="width:20.25pt;height:15pt;visibility:visible;mso-wrap-distance-right:0" o:ole="">
             <v:imagedata r:id="rId13" o:title=""/>
           </v:shape>
-          <o:OLEObject Type="Embed" ProgID="Equation.DSMT4" ShapeID="ole_rId7" DrawAspect="Content" ObjectID="_1762444914" r:id="rId14"/>
+          <o:OLEObject Type="Embed" ProgID="Equation.DSMT4" ShapeID="ole_rId7" DrawAspect="Content" ObjectID="_1762589076" r:id="rId14"/>
         </w:object>
       </w:r>
       <w:r>
-        <w:t xml:space="preserve"> –</w:t>
-      </w:r>
-      <w:proofErr w:type="gramEnd"/>
-      <w:r>
-        <w:t xml:space="preserve"> входной сигнал, </w:t>
-      </w:r>
-      <w:r>
-        <w:pict>
+        <w:t xml:space="preserve"> – входной сигнал, </w:t>
+      </w:r>
+      <w:r>
+        <w:pict w14:anchorId="3A68678E">
           <v:shape id="_x0000_tole_rId9" o:spid="_x0000_s1039" type="#_x0000_t75" style="position:absolute;left:0;text-align:left;margin-left:0;margin-top:0;width:50pt;height:50pt;z-index:251659264;visibility:hidden;mso-position-horizontal-relative:text;mso-position-vertical-relative:text">
             <o:lock v:ext="edit" selection="t"/>
           </v:shape>
         </w:pict>
       </w:r>
       <w:r>
-        <w:object w:dxaOrig="463" w:dyaOrig="301">
+        <w:object w:dxaOrig="463" w:dyaOrig="301" w14:anchorId="525993EB">
           <v:shape id="ole_rId9" o:spid="_x0000_i1028" type="#_x0000_t75" style="width:23.25pt;height:15pt;visibility:visible;mso-wrap-distance-right:0" o:ole="">
             <v:imagedata r:id="rId15" o:title=""/>
           </v:shape>
-          <o:OLEObject Type="Embed" ProgID="Equation.DSMT4" ShapeID="ole_rId9" DrawAspect="Content" ObjectID="_1762444915" r:id="rId16"/>
+          <o:OLEObject Type="Embed" ProgID="Equation.DSMT4" ShapeID="ole_rId9" DrawAspect="Content" ObjectID="_1762589077" r:id="rId16"/>
         </w:object>
       </w:r>
       <w:r>
         <w:t xml:space="preserve"> – ограниченная во времени оконная функция, а </w:t>
       </w:r>
       <w:r>
-        <w:pict>
+        <w:pict w14:anchorId="518C7656">
           <v:shape id="_x0000_tole_rId11" o:spid="_x0000_s1037" type="#_x0000_t75" style="position:absolute;left:0;text-align:left;margin-left:0;margin-top:0;width:50pt;height:50pt;z-index:251660288;visibility:hidden;mso-position-horizontal-relative:text;mso-position-vertical-relative:text">
             <o:lock v:ext="edit" selection="t"/>
           </v:shape>
         </w:pict>
       </w:r>
       <w:r>
-        <w:object w:dxaOrig="1190" w:dyaOrig="313">
+        <w:object w:dxaOrig="1190" w:dyaOrig="313" w14:anchorId="14A4A486">
           <v:shape id="ole_rId11" o:spid="_x0000_i1029" type="#_x0000_t75" style="width:59.25pt;height:15.75pt;visibility:visible;mso-wrap-distance-right:0" o:ole="">
             <v:imagedata r:id="rId17" o:title=""/>
           </v:shape>
-          <o:OLEObject Type="Embed" ProgID="Equation.DSMT4" ShapeID="ole_rId11" DrawAspect="Content" ObjectID="_1762444916" r:id="rId18"/>
+          <o:OLEObject Type="Embed" ProgID="Equation.DSMT4" ShapeID="ole_rId11" DrawAspect="Content" ObjectID="_1762589078" r:id="rId18"/>
         </w:object>
       </w:r>
       <w:r>
         <w:t xml:space="preserve">, </w:t>
       </w:r>
       <w:r>
-        <w:pict>
+        <w:pict w14:anchorId="0B487602">
           <v:shape id="_x0000_tole_rId13" o:spid="_x0000_s1035" type="#_x0000_t75" style="position:absolute;left:0;text-align:left;margin-left:0;margin-top:0;width:50pt;height:50pt;z-index:251661312;visibility:hidden;mso-position-horizontal-relative:text;mso-position-vertical-relative:text">
             <o:lock v:ext="edit" selection="t"/>
           </v:shape>
         </w:pict>
       </w:r>
       <w:r>
-        <w:object w:dxaOrig="1440" w:dyaOrig="288">
+        <w:object w:dxaOrig="1440" w:dyaOrig="288" w14:anchorId="75E3EF95">
           <v:shape id="ole_rId13" o:spid="_x0000_i1030" type="#_x0000_t75" style="width:1in;height:14.25pt;visibility:visible;mso-wrap-distance-right:0" o:ole="">
             <v:imagedata r:id="rId19" o:title=""/>
           </v:shape>
-          <o:OLEObject Type="Embed" ProgID="Equation.DSMT4" ShapeID="ole_rId13" DrawAspect="Content" ObjectID="_1762444917" r:id="rId20"/>
+          <o:OLEObject Type="Embed" ProgID="Equation.DSMT4" ShapeID="ole_rId13" DrawAspect="Content" ObjectID="_1762589079" r:id="rId20"/>
         </w:object>
       </w:r>
       <w:r>
         <w:t xml:space="preserve"> – частотный индекс, </w:t>
       </w:r>
       <w:r>
-        <w:pict>
+        <w:pict w14:anchorId="446B248F">
           <v:shape id="_x0000_tole_rId15" o:spid="_x0000_s1033" type="#_x0000_t75" style="position:absolute;left:0;text-align:left;margin-left:0;margin-top:0;width:50pt;height:50pt;z-index:251662336;visibility:hidden;mso-position-horizontal-relative:text;mso-position-vertical-relative:text">
             <o:lock v:ext="edit" selection="t"/>
           </v:shape>
         </w:pict>
       </w:r>
       <w:r>
-        <w:object w:dxaOrig="200" w:dyaOrig="238">
+        <w:object w:dxaOrig="200" w:dyaOrig="238" w14:anchorId="5D665E7C">
           <v:shape id="ole_rId15" o:spid="_x0000_i1031" type="#_x0000_t75" style="width:9.75pt;height:12pt;visibility:visible;mso-wrap-distance-right:0" o:ole="">
             <v:imagedata r:id="rId21" o:title=""/>
           </v:shape>
-          <o:OLEObject Type="Embed" ProgID="Equation.DSMT4" ShapeID="ole_rId15" DrawAspect="Content" ObjectID="_1762444918" r:id="rId22"/>
+          <o:OLEObject Type="Embed" ProgID="Equation.DSMT4" ShapeID="ole_rId15" DrawAspect="Content" ObjectID="_1762589080" r:id="rId22"/>
         </w:object>
       </w:r>
       <w:r>
         <w:t xml:space="preserve"> – временной шаг анализа (расстояние между соседними фреймами), </w:t>
       </w:r>
       <w:r>
-        <w:pict>
+        <w:pict w14:anchorId="3B43A166">
           <v:shape id="_x0000_tole_rId17" o:spid="_x0000_s1031" type="#_x0000_t75" style="position:absolute;left:0;text-align:left;margin-left:0;margin-top:0;width:50pt;height:50pt;z-index:251663360;visibility:hidden;mso-position-horizontal-relative:text;mso-position-vertical-relative:text">
             <o:lock v:ext="edit" selection="t"/>
           </v:shape>
         </w:pict>
       </w:r>
       <w:r>
-        <w:object w:dxaOrig="138" w:dyaOrig="250">
+        <w:object w:dxaOrig="138" w:dyaOrig="250" w14:anchorId="2C93A48A">
           <v:shape id="ole_rId17" o:spid="_x0000_i1032" type="#_x0000_t75" style="width:6.75pt;height:12.75pt;visibility:visible;mso-wrap-distance-right:0" o:ole="">
             <v:imagedata r:id="rId23" o:title=""/>
           </v:shape>
-          <o:OLEObject Type="Embed" ProgID="Equation.DSMT4" ShapeID="ole_rId17" DrawAspect="Content" ObjectID="_1762444919" r:id="rId24"/>
+          <o:OLEObject Type="Embed" ProgID="Equation.DSMT4" ShapeID="ole_rId17" DrawAspect="Content" ObjectID="_1762589081" r:id="rId24"/>
         </w:object>
       </w:r>
       <w:r>
@@ -3472,75 +3191,54 @@
         <w:rPr>
           <w:lang w:val="be-BY"/>
         </w:rPr>
-        <w:t>1) является вычис</w:t>
-      </w:r>
-      <w:r>
-        <w:rPr>
-          <w:lang w:val="be-BY"/>
-        </w:rPr>
-        <w:t xml:space="preserve">лением дискретного преобразования Фурье (ДПФ) для </w:t>
-      </w:r>
-      <w:proofErr w:type="gramStart"/>
-      <w:r>
-        <w:rPr>
-          <w:lang w:val="be-BY"/>
-        </w:rPr>
-        <w:t xml:space="preserve">сигнала </w:t>
-      </w:r>
-      <w:r>
-        <w:pict>
+        <w:t xml:space="preserve">1) является вычислением дискретного преобразования Фурье (ДПФ) для сигнала </w:t>
+      </w:r>
+      <w:r>
+        <w:pict w14:anchorId="371C1DD9">
           <v:shape id="_x0000_tole_rId19" o:spid="_x0000_s1029" type="#_x0000_t75" style="position:absolute;left:0;text-align:left;margin-left:0;margin-top:0;width:50pt;height:50pt;z-index:251664384;visibility:hidden;mso-position-horizontal-relative:text;mso-position-vertical-relative:text">
             <o:lock v:ext="edit" selection="t"/>
           </v:shape>
         </w:pict>
       </w:r>
       <w:r>
-        <w:object w:dxaOrig="1240" w:dyaOrig="301">
+        <w:object w:dxaOrig="1240" w:dyaOrig="301" w14:anchorId="4CB1CDE5">
           <v:shape id="ole_rId19" o:spid="_x0000_i1033" type="#_x0000_t75" style="width:62.25pt;height:15pt;visibility:visible;mso-wrap-distance-right:0" o:ole="">
             <v:imagedata r:id="rId25" o:title=""/>
           </v:shape>
-          <o:OLEObject Type="Embed" ProgID="Equation.DSMT4" ShapeID="ole_rId19" DrawAspect="Content" ObjectID="_1762444920" r:id="rId26"/>
+          <o:OLEObject Type="Embed" ProgID="Equation.DSMT4" ShapeID="ole_rId19" DrawAspect="Content" ObjectID="_1762589082" r:id="rId26"/>
         </w:object>
       </w:r>
       <w:r>
         <w:rPr>
           <w:lang w:val="be-BY"/>
         </w:rPr>
-        <w:t>.</w:t>
-      </w:r>
-      <w:proofErr w:type="gramEnd"/>
+        <w:t>. Таким образом,</w:t>
+      </w:r>
+      <w:r>
+        <w:t xml:space="preserve"> </w:t>
+      </w:r>
       <w:r>
         <w:rPr>
           <w:lang w:val="be-BY"/>
         </w:rPr>
-        <w:t xml:space="preserve"> Таким образом,</w:t>
+        <w:t>представление</w:t>
       </w:r>
       <w:r>
         <w:t xml:space="preserve"> </w:t>
       </w:r>
       <w:r>
-        <w:rPr>
-          <w:lang w:val="be-BY"/>
-        </w:rPr>
-        <w:lastRenderedPageBreak/>
-        <w:t>представление</w:t>
-      </w:r>
-      <w:r>
-        <w:t xml:space="preserve"> </w:t>
-      </w:r>
-      <w:r>
-        <w:pict>
+        <w:pict w14:anchorId="5C34AFA5">
           <v:shape id="_x0000_tole_rId21" o:spid="_x0000_s1027" type="#_x0000_t75" style="position:absolute;left:0;text-align:left;margin-left:0;margin-top:0;width:50pt;height:50pt;z-index:251665408;visibility:hidden;mso-position-horizontal-relative:text;mso-position-vertical-relative:text">
             <o:lock v:ext="edit" selection="t"/>
           </v:shape>
         </w:pict>
       </w:r>
       <w:r>
-        <w:object w:dxaOrig="689" w:dyaOrig="301">
+        <w:object w:dxaOrig="689" w:dyaOrig="301" w14:anchorId="6C432488">
           <v:shape id="ole_rId21" o:spid="_x0000_i1034" type="#_x0000_t75" style="width:34.5pt;height:15pt;visibility:visible;mso-wrap-distance-right:0" o:ole="">
             <v:imagedata r:id="rId27" o:title=""/>
           </v:shape>
-          <o:OLEObject Type="Embed" ProgID="Equation.DSMT4" ShapeID="ole_rId21" DrawAspect="Content" ObjectID="_1762444921" r:id="rId28"/>
+          <o:OLEObject Type="Embed" ProgID="Equation.DSMT4" ShapeID="ole_rId21" DrawAspect="Content" ObjectID="_1762589083" r:id="rId28"/>
         </w:object>
       </w:r>
       <w:r>
@@ -3570,14 +3268,7 @@
           <w:sz w:val="22"/>
           <w:szCs w:val="22"/>
         </w:rPr>
-        <w:t>На рис. 2 пока</w:t>
-      </w:r>
-      <w:r>
-        <w:rPr>
-          <w:sz w:val="22"/>
-          <w:szCs w:val="22"/>
-        </w:rPr>
-        <w:t xml:space="preserve">зан пример речевого сигнала из базы данных RAVDESS, а на рис. 3 — спектрограмма (выход </w:t>
+        <w:t xml:space="preserve">На рис. 2 показан пример речевого сигнала из базы данных RAVDESS, а на рис. 3 — спектрограмма (выход </w:t>
       </w:r>
       <w:r>
         <w:rPr>
@@ -3625,8 +3316,9 @@
           <w:noProof/>
           <w:lang w:val="ru-RU"/>
         </w:rPr>
+        <w:lastRenderedPageBreak/>
         <w:drawing>
-          <wp:anchor distT="0" distB="0" distL="0" distR="0" simplePos="0" relativeHeight="251651072" behindDoc="0" locked="0" layoutInCell="0" allowOverlap="1">
+          <wp:anchor distT="0" distB="0" distL="0" distR="0" simplePos="0" relativeHeight="251651072" behindDoc="0" locked="0" layoutInCell="0" allowOverlap="1" wp14:anchorId="66DD5C35" wp14:editId="55273F2F">
             <wp:simplePos x="0" y="0"/>
             <wp:positionH relativeFrom="column">
               <wp:align>center</wp:align>
@@ -3727,7 +3419,7 @@
           <w:lang w:val="ru-RU"/>
         </w:rPr>
         <w:drawing>
-          <wp:anchor distT="0" distB="0" distL="0" distR="0" simplePos="0" relativeHeight="251654144" behindDoc="0" locked="0" layoutInCell="0" allowOverlap="1">
+          <wp:anchor distT="0" distB="0" distL="0" distR="0" simplePos="0" relativeHeight="251654144" behindDoc="0" locked="0" layoutInCell="0" allowOverlap="1" wp14:anchorId="5DAFD76C" wp14:editId="3DE832E9">
             <wp:simplePos x="0" y="0"/>
             <wp:positionH relativeFrom="column">
               <wp:align>center</wp:align>
@@ -3777,14 +3469,7 @@
           <w:sz w:val="22"/>
           <w:szCs w:val="22"/>
         </w:rPr>
-        <w:t xml:space="preserve">Рис. 3. Спектрограмма речевого </w:t>
-      </w:r>
-      <w:r>
-        <w:rPr>
-          <w:sz w:val="22"/>
-          <w:szCs w:val="22"/>
-        </w:rPr>
-        <w:t>сигнала, выражающего гнев</w:t>
+        <w:t>Рис. 3. Спектрограмма речевого сигнала, выражающего гнев</w:t>
       </w:r>
     </w:p>
     <w:p>
@@ -3852,14 +3537,7 @@
           <w:sz w:val="22"/>
           <w:szCs w:val="22"/>
         </w:rPr>
-        <w:t xml:space="preserve"> используется для моделирования свойств человеческого слуха на этапе извлечения признаков. Поэтому мы будем использовать шкалу Мел, чтобы сра</w:t>
-      </w:r>
-      <w:r>
-        <w:rPr>
-          <w:sz w:val="22"/>
-          <w:szCs w:val="22"/>
-        </w:rPr>
-        <w:t>внить фактическую частоту с частотой, которую воспринимают люди.</w:t>
+        <w:t xml:space="preserve"> используется для моделирования свойств человеческого слуха на этапе извлечения признаков. Поэтому мы будем использовать шкалу Мел, чтобы сравнить фактическую частоту с частотой, которую воспринимают люди.</w:t>
       </w:r>
     </w:p>
     <w:p>
@@ -3873,14 +3551,7 @@
           <w:sz w:val="22"/>
           <w:szCs w:val="22"/>
         </w:rPr>
-        <w:t>Банк мел-фильтров представляет собой набор треугольных фильтров, равномерно расположенных по шкале мел-частот. Эти фильтры используются для преобразования спектра мощности в мел-частотную обл</w:t>
-      </w:r>
-      <w:r>
-        <w:rPr>
-          <w:sz w:val="22"/>
-          <w:szCs w:val="22"/>
-        </w:rPr>
-        <w:t>асть.</w:t>
+        <w:t>Банк мел-фильтров представляет собой набор треугольных фильтров, равномерно расположенных по шкале мел-частот. Эти фильтры используются для преобразования спектра мощности в мел-частотную область.</w:t>
       </w:r>
     </w:p>
     <w:p>
@@ -3925,19 +3596,7 @@
                   <w:rPr>
                     <w:rFonts w:ascii="Cambria Math" w:hAnsi="Cambria Math"/>
                   </w:rPr>
-                  <m:t>k</m:t>
-                </m:r>
-                <m:r>
-                  <w:rPr>
-                    <w:rFonts w:ascii="Cambria Math" w:hAnsi="Cambria Math"/>
-                  </w:rPr>
-                  <m:t>,</m:t>
-                </m:r>
-                <m:r>
-                  <w:rPr>
-                    <w:rFonts w:ascii="Cambria Math" w:hAnsi="Cambria Math"/>
-                  </w:rPr>
-                  <m:t>l</m:t>
+                  <m:t>k,l</m:t>
                 </m:r>
               </m:e>
             </m:d>
@@ -3978,29 +3637,7 @@
           <w:sz w:val="22"/>
           <w:szCs w:val="22"/>
         </w:rPr>
-        <w:t xml:space="preserve">Отметим, что человеческий слух менее чувствителен к изменению энергии звукового сигнала при более высокой энергии по сравнению с более низкой энергией. </w:t>
-      </w:r>
-      <w:r>
-        <w:rPr>
-          <w:sz w:val="22"/>
-          <w:szCs w:val="22"/>
-        </w:rPr>
-        <w:t xml:space="preserve">Логарифмическая </w:t>
-      </w:r>
-      <w:r>
-        <w:rPr>
-          <w:sz w:val="22"/>
-          <w:szCs w:val="22"/>
-        </w:rPr>
-        <w:lastRenderedPageBreak/>
-        <w:t>функция также имеет аналогичное свойство, при низком значении входного x градиент логарифмической функции будет выше, но при высоком значении входного градиента значение меньше. Поэтому мы применяем log к выходу Mel-фильтра, чтобы имитирова</w:t>
-      </w:r>
-      <w:r>
-        <w:rPr>
-          <w:sz w:val="22"/>
-          <w:szCs w:val="22"/>
-        </w:rPr>
-        <w:t>ть человеческий слух.</w:t>
+        <w:t>Отметим, что человеческий слух менее чувствителен к изменению энергии звукового сигнала при более высокой энергии по сравнению с более низкой энергией. Логарифмическая функция также имеет аналогичное свойство, при низком значении входного x градиент логарифмической функции будет выше, но при высоком значении входного градиента значение меньше. Поэтому мы применяем log к выходу Mel-фильтра, чтобы имитировать человеческий слух.</w:t>
       </w:r>
     </w:p>
     <w:p>
@@ -4031,14 +3668,7 @@
           <w:sz w:val="22"/>
           <w:szCs w:val="22"/>
         </w:rPr>
-        <w:t>: Проблема с полученной спектрограммой заключается в том, что коэффициенты банка фильтров сильно коррелированы. Поэтому нам нужно декоррелировать эти коэффициенты. Для этого применяется ДКП</w:t>
-      </w:r>
-      <w:r>
-        <w:rPr>
-          <w:sz w:val="22"/>
-          <w:szCs w:val="22"/>
-        </w:rPr>
-        <w:t>.</w:t>
+        <w:t>: Проблема с полученной спектрограммой заключается в том, что коэффициенты банка фильтров сильно коррелированы. Поэтому нам нужно декоррелировать эти коэффициенты. Для этого применяется ДКП.</w:t>
       </w:r>
     </w:p>
     <w:p>
@@ -4053,6 +3683,7 @@
           <w:sz w:val="22"/>
           <w:szCs w:val="22"/>
         </w:rPr>
+        <w:lastRenderedPageBreak/>
         <w:t>В результате мы получаем набор чисел, которые являются мел-частотными кепстральными коэффициентами. На рис. 4 показана временная последовательность MFCC, рассчитанная для сигнала, представленного на рис. 2.</w:t>
       </w:r>
     </w:p>
@@ -4097,7 +3728,7 @@
           <w:lang w:val="ru-RU"/>
         </w:rPr>
         <w:drawing>
-          <wp:anchor distT="0" distB="0" distL="0" distR="0" simplePos="0" relativeHeight="251652096" behindDoc="0" locked="0" layoutInCell="0" allowOverlap="1">
+          <wp:anchor distT="0" distB="0" distL="0" distR="0" simplePos="0" relativeHeight="251652096" behindDoc="0" locked="0" layoutInCell="0" allowOverlap="1" wp14:anchorId="0FF5E4F9" wp14:editId="675DCD24">
             <wp:simplePos x="0" y="0"/>
             <wp:positionH relativeFrom="column">
               <wp:align>center</wp:align>
@@ -4177,7 +3808,7 @@
           <w:szCs w:val="22"/>
           <w:lang w:val="ru-RU"/>
         </w:rPr>
-        <w:t xml:space="preserve">. 4. </w:t>
+        <w:t>. 4. Time-</w:t>
       </w:r>
       <w:proofErr w:type="spellStart"/>
       <w:r>
@@ -4187,7 +3818,7 @@
           <w:szCs w:val="22"/>
           <w:lang w:val="ru-RU"/>
         </w:rPr>
-        <w:t>Time-sequence</w:t>
+        <w:t>sequence</w:t>
       </w:r>
       <w:proofErr w:type="spellEnd"/>
       <w:r>
@@ -4239,16 +3870,7 @@
           <w:szCs w:val="22"/>
           <w:lang w:val="ru-RU"/>
         </w:rPr>
-        <w:t>В данной работе используются речевые сигналы с частотой дискретизации 48 кГц. КВПФ рассчитывается с использованием следующего набора размеров кадров N = {1024, 2048, 4096, 8192}. Размер перехода L установлен на N/2. Из кажд</w:t>
-      </w:r>
-      <w:r>
-        <w:rPr>
-          <w:rFonts w:eastAsia="Times New Roman"/>
-          <w:sz w:val="22"/>
-          <w:szCs w:val="22"/>
-          <w:lang w:val="ru-RU"/>
-        </w:rPr>
-        <w:t xml:space="preserve">ого кадра N-выборки мы извлекаем 34 МЧКК, используя библиотеку </w:t>
+        <w:t xml:space="preserve">В данной работе используются речевые сигналы с частотой дискретизации 48 кГц. КВПФ рассчитывается с использованием следующего набора размеров кадров N = {1024, 2048, 4096, 8192}. Размер перехода L установлен на N/2. Из каждого кадра N-выборки мы извлекаем 34 МЧКК, используя библиотеку </w:t>
       </w:r>
       <w:proofErr w:type="spellStart"/>
       <w:r>
@@ -4268,7 +3890,7 @@
           <w:szCs w:val="22"/>
           <w:lang w:val="ru-RU"/>
         </w:rPr>
-        <w:t xml:space="preserve"> написанную на языке </w:t>
+        <w:t xml:space="preserve"> написанную на языке Python. После обработки одного аудиофайла мы получаем матрицу M МЧКК размером 34 × </w:t>
       </w:r>
       <w:proofErr w:type="spellStart"/>
       <w:r>
@@ -4278,7 +3900,17 @@
           <w:szCs w:val="22"/>
           <w:lang w:val="ru-RU"/>
         </w:rPr>
-        <w:t>Python</w:t>
+        <w:t>N</w:t>
+      </w:r>
+      <w:r>
+        <w:rPr>
+          <w:rFonts w:eastAsia="Times New Roman"/>
+          <w:sz w:val="22"/>
+          <w:szCs w:val="22"/>
+          <w:vertAlign w:val="subscript"/>
+          <w:lang w:val="ru-RU"/>
+        </w:rPr>
+        <w:t>frames</w:t>
       </w:r>
       <w:proofErr w:type="spellEnd"/>
       <w:r>
@@ -4288,7 +3920,7 @@
           <w:szCs w:val="22"/>
           <w:lang w:val="ru-RU"/>
         </w:rPr>
-        <w:t xml:space="preserve">. После обработки одного аудиофайла мы получаем матрицу M МЧКК размером 34 × </w:t>
+        <w:t xml:space="preserve">, где </w:t>
       </w:r>
       <w:proofErr w:type="spellStart"/>
       <w:r>
@@ -4318,7 +3950,7 @@
           <w:szCs w:val="22"/>
           <w:lang w:val="ru-RU"/>
         </w:rPr>
-        <w:t xml:space="preserve">, где </w:t>
+        <w:t xml:space="preserve"> — количество </w:t>
       </w:r>
       <w:proofErr w:type="spellStart"/>
       <w:r>
@@ -4328,17 +3960,7 @@
           <w:szCs w:val="22"/>
           <w:lang w:val="ru-RU"/>
         </w:rPr>
-        <w:t>N</w:t>
-      </w:r>
-      <w:r>
-        <w:rPr>
-          <w:rFonts w:eastAsia="Times New Roman"/>
-          <w:sz w:val="22"/>
-          <w:szCs w:val="22"/>
-          <w:vertAlign w:val="subscript"/>
-          <w:lang w:val="ru-RU"/>
-        </w:rPr>
-        <w:t>frames</w:t>
+        <w:t>таймфреймов</w:t>
       </w:r>
       <w:proofErr w:type="spellEnd"/>
       <w:r>
@@ -4348,36 +3970,7 @@
           <w:szCs w:val="22"/>
           <w:lang w:val="ru-RU"/>
         </w:rPr>
-        <w:t xml:space="preserve"> — количество </w:t>
-      </w:r>
-      <w:proofErr w:type="spellStart"/>
-      <w:r>
-        <w:rPr>
-          <w:rFonts w:eastAsia="Times New Roman"/>
-          <w:sz w:val="22"/>
-          <w:szCs w:val="22"/>
-          <w:lang w:val="ru-RU"/>
-        </w:rPr>
-        <w:t>таймфреймов</w:t>
-      </w:r>
-      <w:proofErr w:type="spellEnd"/>
-      <w:r>
-        <w:rPr>
-          <w:rFonts w:eastAsia="Times New Roman"/>
-          <w:sz w:val="22"/>
-          <w:szCs w:val="22"/>
-          <w:lang w:val="ru-RU"/>
-        </w:rPr>
-        <w:t>. Чтобы получить единый вектор призна</w:t>
-      </w:r>
-      <w:r>
-        <w:rPr>
-          <w:rFonts w:eastAsia="Times New Roman"/>
-          <w:sz w:val="22"/>
-          <w:szCs w:val="22"/>
-          <w:lang w:val="ru-RU"/>
-        </w:rPr>
-        <w:t>ков для каждого аудиофайла, мы вычисляем средние и стандартные значения для МЧКК в матрице M вдоль оси времени.</w:t>
+        <w:t>. Чтобы получить единый вектор признаков для каждого аудиофайла, мы вычисляем средние и стандартные значения для МЧКК в матрице M вдоль оси времени.</w:t>
       </w:r>
     </w:p>
     <w:p>
@@ -4399,36 +3992,7 @@
           <w:szCs w:val="22"/>
           <w:lang w:val="ru-RU"/>
         </w:rPr>
-        <w:t>Более того, к вектору признаков также добавляются первая и вторая производные от МЧКК. В данном контексте, извлечение первой и второй производны</w:t>
-      </w:r>
-      <w:r>
-        <w:rPr>
-          <w:rFonts w:eastAsia="Times New Roman"/>
-          <w:sz w:val="22"/>
-          <w:szCs w:val="22"/>
-          <w:lang w:val="ru-RU"/>
-        </w:rPr>
-        <w:t xml:space="preserve">х (первой и второй разности) из MFCC коэффициентов имеет физический смысл и помогает в анализе и классификации </w:t>
-      </w:r>
-      <w:proofErr w:type="spellStart"/>
-      <w:r>
-        <w:rPr>
-          <w:rFonts w:eastAsia="Times New Roman"/>
-          <w:sz w:val="22"/>
-          <w:szCs w:val="22"/>
-          <w:lang w:val="ru-RU"/>
-        </w:rPr>
-        <w:t>аудиосигналов</w:t>
-      </w:r>
-      <w:proofErr w:type="spellEnd"/>
-      <w:r>
-        <w:rPr>
-          <w:rFonts w:eastAsia="Times New Roman"/>
-          <w:sz w:val="22"/>
-          <w:szCs w:val="22"/>
-          <w:lang w:val="ru-RU"/>
-        </w:rPr>
-        <w:t>.</w:t>
+        <w:t>Более того, к вектору признаков также добавляются первая и вторая производные от МЧКК. В данном контексте, извлечение первой и второй производных (первой и второй разности) из MFCC коэффициентов имеет физический смысл и помогает в анализе и классификации аудиосигналов.</w:t>
       </w:r>
     </w:p>
     <w:p>
@@ -4476,16 +4040,7 @@
           <w:szCs w:val="22"/>
           <w:lang w:val="ru-RU"/>
         </w:rPr>
-        <w:t xml:space="preserve">Первая производная MFCC коэффициентов представляет собой скорость изменения каждого MFCC </w:t>
-      </w:r>
-      <w:r>
-        <w:rPr>
-          <w:rFonts w:eastAsia="Times New Roman"/>
-          <w:sz w:val="22"/>
-          <w:szCs w:val="22"/>
-          <w:lang w:val="ru-RU"/>
-        </w:rPr>
-        <w:t xml:space="preserve">коэффициента во </w:t>
+        <w:t xml:space="preserve">Первая производная MFCC коэффициентов представляет собой скорость изменения каждого MFCC коэффициента во </w:t>
       </w:r>
       <w:proofErr w:type="spellStart"/>
       <w:r>
@@ -4505,16 +4060,7 @@
           <w:szCs w:val="22"/>
           <w:lang w:val="ru-RU"/>
         </w:rPr>
-        <w:t xml:space="preserve"> смысл первой производной может быть ассоциирован с изменением спектральных характеристик звука во времени. Например, она может помочь в выявлении моментов, когда звук становится более высокочастотным или более громким, чт</w:t>
-      </w:r>
-      <w:r>
-        <w:rPr>
-          <w:rFonts w:eastAsia="Times New Roman"/>
-          <w:sz w:val="22"/>
-          <w:szCs w:val="22"/>
-          <w:lang w:val="ru-RU"/>
-        </w:rPr>
-        <w:t>о может быть полезным для распознавания звуковых событий.</w:t>
+        <w:t xml:space="preserve"> смысл первой производной может быть ассоциирован с изменением спектральных характеристик звука во времени. Например, она может помочь в выявлении моментов, когда звук становится более высокочастотным или более громким, что может быть полезным для распознавания звуковых событий.</w:t>
       </w:r>
     </w:p>
     <w:p>
@@ -4582,16 +4128,7 @@
           <w:szCs w:val="22"/>
           <w:lang w:val="ru-RU"/>
         </w:rPr>
-        <w:t xml:space="preserve"> смысл второй производной может быть</w:t>
-      </w:r>
-      <w:r>
-        <w:rPr>
-          <w:rFonts w:eastAsia="Times New Roman"/>
-          <w:sz w:val="22"/>
-          <w:szCs w:val="22"/>
-          <w:lang w:val="ru-RU"/>
-        </w:rPr>
-        <w:t xml:space="preserve"> связан с изменением ускорения звука. Например, это может помочь выявить моменты, когда звук начинает быстро увеличиваться или уменьшаться в частоте.</w:t>
+        <w:t xml:space="preserve"> смысл второй производной может быть связан с изменением ускорения звука. Например, это может помочь выявить моменты, когда звук начинает быстро увеличиваться или уменьшаться в частоте.</w:t>
       </w:r>
     </w:p>
     <w:p>
@@ -4613,75 +4150,7 @@
           <w:szCs w:val="22"/>
           <w:lang w:val="ru-RU"/>
         </w:rPr>
-        <w:t>Применение производных MFCC коэффициентов может улучшить способность системы распознавания речи или звуков</w:t>
-      </w:r>
-      <w:r>
-        <w:rPr>
-          <w:rFonts w:eastAsia="Times New Roman"/>
-          <w:sz w:val="22"/>
-          <w:szCs w:val="22"/>
-          <w:lang w:val="ru-RU"/>
-        </w:rPr>
-        <w:t xml:space="preserve">ого анализа в обнаружении и классификации различных </w:t>
-      </w:r>
-      <w:proofErr w:type="spellStart"/>
-      <w:r>
-        <w:rPr>
-          <w:rFonts w:eastAsia="Times New Roman"/>
-          <w:sz w:val="22"/>
-          <w:szCs w:val="22"/>
-          <w:lang w:val="ru-RU"/>
-        </w:rPr>
-        <w:t>аудиосигналов</w:t>
-      </w:r>
-      <w:proofErr w:type="spellEnd"/>
-      <w:r>
-        <w:rPr>
-          <w:rFonts w:eastAsia="Times New Roman"/>
-          <w:sz w:val="22"/>
-          <w:szCs w:val="22"/>
-          <w:lang w:val="ru-RU"/>
-        </w:rPr>
-        <w:t xml:space="preserve">. Они могут использоваться для выделения важных характеристик </w:t>
-      </w:r>
-      <w:proofErr w:type="spellStart"/>
-      <w:r>
-        <w:rPr>
-          <w:rFonts w:eastAsia="Times New Roman"/>
-          <w:sz w:val="22"/>
-          <w:szCs w:val="22"/>
-          <w:lang w:val="ru-RU"/>
-        </w:rPr>
-        <w:t>аудиосигнала</w:t>
-      </w:r>
-      <w:proofErr w:type="spellEnd"/>
-      <w:r>
-        <w:rPr>
-          <w:rFonts w:eastAsia="Times New Roman"/>
-          <w:sz w:val="22"/>
-          <w:szCs w:val="22"/>
-          <w:lang w:val="ru-RU"/>
-        </w:rPr>
-        <w:t xml:space="preserve">, таких как изменения в тональности, интонации, и ритме речи, что делает их </w:t>
-      </w:r>
-      <w:r>
-        <w:rPr>
-          <w:rFonts w:eastAsia="Times New Roman"/>
-          <w:sz w:val="22"/>
-          <w:szCs w:val="22"/>
-          <w:lang w:val="ru-RU"/>
-        </w:rPr>
-        <w:lastRenderedPageBreak/>
-        <w:t>полезными в приложениях, таких как распоз</w:t>
-      </w:r>
-      <w:r>
-        <w:rPr>
-          <w:rFonts w:eastAsia="Times New Roman"/>
-          <w:sz w:val="22"/>
-          <w:szCs w:val="22"/>
-          <w:lang w:val="ru-RU"/>
-        </w:rPr>
-        <w:t>навание речи, детектирование звуковых событий, и музыкальный анализ.</w:t>
+        <w:t>Применение производных MFCC коэффициентов может улучшить способность системы распознавания речи или звукового анализа в обнаружении и классификации различных аудиосигналов. Они могут использоваться для выделения важных характеристик аудиосигнала, таких как изменения в тональности, интонации, и ритме речи, что делает их полезными в приложениях, таких как распознавание речи, детектирование звуковых событий, и музыкальный анализ.</w:t>
       </w:r>
     </w:p>
     <w:p>
@@ -4703,36 +4172,7 @@
           <w:szCs w:val="22"/>
           <w:lang w:val="ru-RU"/>
         </w:rPr>
-        <w:t xml:space="preserve">В целом, извлечение производных MFCC коэффициентов позволяет внести в анализ </w:t>
-      </w:r>
-      <w:proofErr w:type="spellStart"/>
-      <w:r>
-        <w:rPr>
-          <w:rFonts w:eastAsia="Times New Roman"/>
-          <w:sz w:val="22"/>
-          <w:szCs w:val="22"/>
-          <w:lang w:val="ru-RU"/>
-        </w:rPr>
-        <w:t>аудиосигнала</w:t>
-      </w:r>
-      <w:proofErr w:type="spellEnd"/>
-      <w:r>
-        <w:rPr>
-          <w:rFonts w:eastAsia="Times New Roman"/>
-          <w:sz w:val="22"/>
-          <w:szCs w:val="22"/>
-          <w:lang w:val="ru-RU"/>
-        </w:rPr>
-        <w:t xml:space="preserve"> информацию о его динамике и изменениях во времени, что может улучшить способность системы обработ</w:t>
-      </w:r>
-      <w:r>
-        <w:rPr>
-          <w:rFonts w:eastAsia="Times New Roman"/>
-          <w:sz w:val="22"/>
-          <w:szCs w:val="22"/>
-          <w:lang w:val="ru-RU"/>
-        </w:rPr>
-        <w:t>ки звука распознавать и классифицировать различные звуковые события.</w:t>
+        <w:t>В целом, извлечение производных MFCC коэффициентов позволяет внести в анализ аудиосигнала информацию о его динамике и изменениях во времени, что может улучшить способность системы обработки звука распознавать и классифицировать различные звуковые события.</w:t>
       </w:r>
     </w:p>
     <w:p>
@@ -4861,16 +4301,7 @@
           <w:szCs w:val="22"/>
           <w:lang w:val="ru-RU"/>
         </w:rPr>
-        <w:t xml:space="preserve">Это мера степени </w:t>
-      </w:r>
-      <w:r>
-        <w:rPr>
-          <w:rFonts w:eastAsia="Times New Roman"/>
-          <w:sz w:val="22"/>
-          <w:szCs w:val="22"/>
-          <w:lang w:val="ru-RU"/>
-        </w:rPr>
-        <w:t>асимметрии распределения случайной величины. Она показывает, насколько сильно и в какую сторону смещено распределение относительно своего среднего значения.</w:t>
+        <w:t>Это мера степени асимметрии распределения случайной величины. Она показывает, насколько сильно и в какую сторону смещено распределение относительно своего среднего значения.</w:t>
       </w:r>
     </w:p>
     <w:p>
@@ -4912,16 +4343,7 @@
           <w:szCs w:val="22"/>
           <w:lang w:val="ru-RU"/>
         </w:rPr>
-        <w:t>, но самым часто используемым является фор</w:t>
-      </w:r>
-      <w:r>
-        <w:rPr>
-          <w:rFonts w:eastAsia="Times New Roman"/>
-          <w:sz w:val="22"/>
-          <w:szCs w:val="22"/>
-          <w:lang w:val="ru-RU"/>
-        </w:rPr>
-        <w:t>мула моментов:</w:t>
+        <w:t>, но самым часто используемым является формула моментов:</w:t>
       </w:r>
     </w:p>
     <w:p>
@@ -4945,13 +4367,7 @@
             <w:rPr>
               <w:rFonts w:ascii="Cambria Math" w:hAnsi="Cambria Math"/>
             </w:rPr>
-            <m:t>skewness</m:t>
-          </m:r>
-          <m:r>
-            <w:rPr>
-              <w:rFonts w:ascii="Cambria Math" w:hAnsi="Cambria Math"/>
-            </w:rPr>
-            <m:t>=</m:t>
+            <m:t>skewness=</m:t>
           </m:r>
           <m:d>
             <m:dPr>
@@ -5074,13 +4490,7 @@
                                 <w:rPr>
                                   <w:rFonts w:ascii="Cambria Math" w:hAnsi="Cambria Math"/>
                                 </w:rPr>
-                                <m:t>-</m:t>
-                              </m:r>
-                              <m:r>
-                                <w:rPr>
-                                  <w:rFonts w:ascii="Cambria Math" w:hAnsi="Cambria Math"/>
-                                </w:rPr>
-                                <m:t>X</m:t>
+                                <m:t>-X</m:t>
                               </m:r>
                             </m:e>
                           </m:d>
@@ -5307,16 +4717,7 @@
           <w:szCs w:val="22"/>
           <w:lang w:val="ru-RU"/>
         </w:rPr>
-        <w:t xml:space="preserve"> </w:t>
-      </w:r>
-      <w:r>
-        <w:rPr>
-          <w:rFonts w:eastAsia="Times New Roman"/>
-          <w:sz w:val="22"/>
-          <w:szCs w:val="22"/>
-          <w:lang w:val="ru-RU"/>
-        </w:rPr>
-        <w:t>близка к 0) или асимметричным (</w:t>
+        <w:t xml:space="preserve"> близка к 0) или асимметричным (</w:t>
       </w:r>
       <w:proofErr w:type="spellStart"/>
       <w:r>
@@ -5376,16 +4777,7 @@
           <w:szCs w:val="22"/>
           <w:lang w:val="ru-RU"/>
         </w:rPr>
-        <w:t xml:space="preserve"> отрицательна, то распределение смещено влево (большинство значений</w:t>
-      </w:r>
-      <w:r>
-        <w:rPr>
-          <w:rFonts w:eastAsia="Times New Roman"/>
-          <w:sz w:val="22"/>
-          <w:szCs w:val="22"/>
-          <w:lang w:val="ru-RU"/>
-        </w:rPr>
-        <w:t xml:space="preserve"> находится в правой части графика).</w:t>
+        <w:t xml:space="preserve"> отрицательна, то распределение смещено влево (большинство значений находится в правой части графика).</w:t>
       </w:r>
     </w:p>
     <w:p>
@@ -5459,10 +4851,7 @@
         </w:rPr>
       </w:pPr>
       <w:r>
-        <w:t xml:space="preserve">Существуют несколько разных способов </w:t>
-      </w:r>
-      <w:r>
-        <w:t>вычислить эксцесс, но самым распространенным является формула моментов:</w:t>
+        <w:t>Существуют несколько разных способов вычислить эксцесс, но самым распространенным является формула моментов:</w:t>
       </w:r>
     </w:p>
     <w:p>
@@ -5480,13 +4869,7 @@
             <w:rPr>
               <w:rFonts w:ascii="Cambria Math" w:hAnsi="Cambria Math"/>
             </w:rPr>
-            <m:t>kurtosis</m:t>
-          </m:r>
-          <m:r>
-            <w:rPr>
-              <w:rFonts w:ascii="Cambria Math" w:hAnsi="Cambria Math"/>
-            </w:rPr>
-            <m:t>=</m:t>
+            <m:t>kurtosis=</m:t>
           </m:r>
           <m:d>
             <m:dPr>
@@ -5609,13 +4992,7 @@
                                 <w:rPr>
                                   <w:rFonts w:ascii="Cambria Math" w:hAnsi="Cambria Math"/>
                                 </w:rPr>
-                                <m:t>-</m:t>
-                              </m:r>
-                              <m:r>
-                                <w:rPr>
-                                  <w:rFonts w:ascii="Cambria Math" w:hAnsi="Cambria Math"/>
-                                </w:rPr>
-                                <m:t>X</m:t>
+                                <m:t>-X</m:t>
                               </m:r>
                             </m:e>
                           </m:d>
@@ -5669,13 +5046,7 @@
                             <w:rPr>
                               <w:rFonts w:ascii="Cambria Math" w:hAnsi="Cambria Math"/>
                             </w:rPr>
-                            <m:t>-</m:t>
-                          </m:r>
-                          <m:r>
-                            <w:rPr>
-                              <w:rFonts w:ascii="Cambria Math" w:hAnsi="Cambria Math"/>
-                            </w:rPr>
-                            <m:t>3</m:t>
+                            <m:t>-3</m:t>
                           </m:r>
                         </m:e>
                       </m:d>
@@ -5838,25 +5209,7 @@
           <w:szCs w:val="22"/>
           <w:lang w:val="ru-RU"/>
         </w:rPr>
-        <w:t xml:space="preserve">Значение эксцесса позволяет </w:t>
-      </w:r>
-      <w:r>
-        <w:rPr>
-          <w:rFonts w:eastAsia="Times New Roman"/>
-          <w:sz w:val="22"/>
-          <w:szCs w:val="22"/>
-          <w:lang w:val="ru-RU"/>
-        </w:rPr>
-        <w:t>определить, насколько остроконечно или плоское распределение. Если эксцесс положительный, то распределение является остроконечным (есть большое количество значений, сосредоточенных вокруг среднего), а если эксцесс отрицательный, то распределение плоское (е</w:t>
-      </w:r>
-      <w:r>
-        <w:rPr>
-          <w:rFonts w:eastAsia="Times New Roman"/>
-          <w:sz w:val="22"/>
-          <w:szCs w:val="22"/>
-          <w:lang w:val="ru-RU"/>
-        </w:rPr>
-        <w:t>сть меньше значений вокруг среднего и больше значений в хвостах распределения).</w:t>
+        <w:t>Значение эксцесса позволяет определить, насколько остроконечно или плоское распределение. Если эксцесс положительный, то распределение является остроконечным (есть большое количество значений, сосредоточенных вокруг среднего), а если эксцесс отрицательный, то распределение плоское (есть меньше значений вокруг среднего и больше значений в хвостах распределения).</w:t>
       </w:r>
     </w:p>
     <w:p>
@@ -5963,16 +5316,7 @@
           <w:szCs w:val="22"/>
           <w:lang w:val="ru-RU"/>
         </w:rPr>
-        <w:t xml:space="preserve">Это мера разброса данных, которая используется для измерения разницы между верхним и нижним квартилями. Она показывает </w:t>
-      </w:r>
-      <w:r>
-        <w:rPr>
-          <w:rFonts w:eastAsia="Times New Roman"/>
-          <w:sz w:val="22"/>
-          <w:szCs w:val="22"/>
-          <w:lang w:val="ru-RU"/>
-        </w:rPr>
-        <w:t xml:space="preserve">дисперсию значений в центральном интервале </w:t>
+        <w:t xml:space="preserve">Это мера разброса данных, которая используется для измерения разницы между верхним и нижним квартилями. Она показывает дисперсию значений в центральном интервале </w:t>
       </w:r>
       <w:proofErr w:type="spellStart"/>
       <w:r>
@@ -6058,16 +5402,7 @@
           <w:szCs w:val="22"/>
           <w:lang w:val="ru-RU"/>
         </w:rPr>
-        <w:t xml:space="preserve">в) </w:t>
-      </w:r>
-      <w:r>
-        <w:rPr>
-          <w:rFonts w:eastAsia="Times New Roman"/>
-          <w:sz w:val="22"/>
-          <w:szCs w:val="22"/>
-          <w:lang w:val="ru-RU"/>
-        </w:rPr>
-        <w:t>Найдите значение третьего квартиля (Q3), которое разделяет нижние 75% наблюдений от верхних 25% наблюдений.</w:t>
+        <w:t>в) Найдите значение третьего квартиля (Q3), которое разделяет нижние 75% наблюдений от верхних 25% наблюдений.</w:t>
       </w:r>
     </w:p>
     <w:p>
@@ -6115,7 +5450,6 @@
           <w:szCs w:val="22"/>
           <w:lang w:val="ru-RU"/>
         </w:rPr>
-        <w:lastRenderedPageBreak/>
         <w:t>IQR = Q3 — Q1.</w:t>
       </w:r>
     </w:p>
@@ -6138,16 +5472,7 @@
           <w:szCs w:val="22"/>
           <w:lang w:val="ru-RU"/>
         </w:rPr>
-        <w:t>IQR используется для определения наличия выбросов в данных. Обычно выбросами</w:t>
-      </w:r>
-      <w:r>
-        <w:rPr>
-          <w:rFonts w:eastAsia="Times New Roman"/>
-          <w:sz w:val="22"/>
-          <w:szCs w:val="22"/>
-          <w:lang w:val="ru-RU"/>
-        </w:rPr>
-        <w:t xml:space="preserve"> считаются значения, которые находятся за пределами интервала Q1 - 1,</w:t>
+        <w:t>IQR используется для определения наличия выбросов в данных. Обычно выбросами считаются значения, которые находятся за пределами интервала Q1 - 1,</w:t>
       </w:r>
       <w:proofErr w:type="gramStart"/>
       <w:r>
@@ -6244,6 +5569,7 @@
           <w:sz w:val="22"/>
           <w:lang w:val="ru-RU" w:eastAsia="ru-RU"/>
         </w:rPr>
+        <w:lastRenderedPageBreak/>
         <w:t>Речевая</w:t>
       </w:r>
       <w:r>
@@ -6282,7 +5608,15 @@
           <w:sz w:val="22"/>
           <w:szCs w:val="22"/>
         </w:rPr>
-        <w:t>При проведении исследования в качестве ис</w:t>
+        <w:t xml:space="preserve">При проведении исследования в качестве исходного набора данных использовался Ryerson Audio-Visual Database of Emotional Speech and Song (RAVDESS) [9]. </w:t>
+      </w:r>
+      <w:r>
+        <w:rPr>
+          <w:color w:val="000000"/>
+          <w:sz w:val="22"/>
+          <w:szCs w:val="22"/>
+        </w:rPr>
+        <w:t xml:space="preserve"> </w:t>
       </w:r>
       <w:r>
         <w:rPr>
@@ -6290,7 +5624,7 @@
           <w:sz w:val="22"/>
           <w:szCs w:val="22"/>
         </w:rPr>
-        <w:t xml:space="preserve">ходного набора данных использовался Ryerson Audio-Visual Database of Emotional Speech and Song (RAVDESS) [9]. </w:t>
+        <w:t>RAVDESS</w:t>
       </w:r>
       <w:r>
         <w:rPr>
@@ -6298,55 +5632,7 @@
           <w:sz w:val="22"/>
           <w:szCs w:val="22"/>
         </w:rPr>
-        <w:t xml:space="preserve"> </w:t>
-      </w:r>
-      <w:r>
-        <w:rPr>
-          <w:color w:val="000000" w:themeColor="text1"/>
-          <w:sz w:val="22"/>
-          <w:szCs w:val="22"/>
-        </w:rPr>
-        <w:t>RAVDESS</w:t>
-      </w:r>
-      <w:r>
-        <w:rPr>
-          <w:color w:val="000000"/>
-          <w:sz w:val="22"/>
-          <w:szCs w:val="22"/>
-        </w:rPr>
-        <w:t xml:space="preserve"> содержит 7356 записей 24 актеров (12 мужчин, 12 женщин). Все актеры произвели 104 различных вокализации, состоящих из 60 устных высказыва</w:t>
-      </w:r>
-      <w:r>
-        <w:rPr>
-          <w:color w:val="000000"/>
-          <w:sz w:val="22"/>
-          <w:szCs w:val="22"/>
-        </w:rPr>
-        <w:t>ний и 44 песенных высказывания. Каждая из 104 вокализаций была экспортирована для создания трех отдельных модальных звуковых условиях: аудио-видео (лицо и голос), только видео (лицо, но без голоса) и только аудио (голос, но без лица). На каждого актера при</w:t>
-      </w:r>
-      <w:r>
-        <w:rPr>
-          <w:color w:val="000000"/>
-          <w:sz w:val="22"/>
-          <w:szCs w:val="22"/>
-        </w:rPr>
-        <w:t>ходилось 312 файлов (104 × 3). Записи одного участника были потеряны по техническим причинам (132 файла). Таким образом, 24 × 312–132 = 7356 файлов. Этот набор состоит из 4320 записей речи и 3036 песен. Актеры озвучили две разных фразы (в речи и песни). Дв</w:t>
-      </w:r>
-      <w:r>
-        <w:rPr>
-          <w:color w:val="000000"/>
-          <w:sz w:val="22"/>
-          <w:szCs w:val="22"/>
-        </w:rPr>
-        <w:t>е фразы произносились с восемью эмоциональными окрасками (нейтральность, спокойствие, счастье, грусть, злость, страх, удивление и отвращение). В случае с песнями использовалось шесть эмоциональных окрасок (нейтральность, спокойствие, счастье, грусть, злост</w:t>
-      </w:r>
-      <w:r>
-        <w:rPr>
-          <w:color w:val="000000"/>
-          <w:sz w:val="22"/>
-          <w:szCs w:val="22"/>
-        </w:rPr>
-        <w:t>ь и страх). Все эмоциональные состояния, кроме нейтрального, озвучивались на двух уровнях эмоциональной громкости (нормальная и повышенная). Актеры повторяли каждую вокализацию дважды.</w:t>
+        <w:t xml:space="preserve"> содержит 7356 записей 24 актеров (12 мужчин, 12 женщин). Все актеры произвели 104 различных вокализации, состоящих из 60 устных высказываний и 44 песенных высказывания. Каждая из 104 вокализаций была экспортирована для создания трех отдельных модальных звуковых условиях: аудио-видео (лицо и голос), только видео (лицо, но без голоса) и только аудио (голос, но без лица). На каждого актера приходилось 312 файлов (104 × 3). Записи одного участника были потеряны по техническим причинам (132 файла). Таким образом, 24 × 312–132 = 7356 файлов. Этот набор состоит из 4320 записей речи и 3036 песен. Актеры озвучили две разных фразы (в речи и песни). Две фразы произносились с восемью эмоциональными окрасками (нейтральность, спокойствие, счастье, грусть, злость, страх, удивление и отвращение). В случае с песнями использовалось шесть эмоциональных окрасок (нейтральность, спокойствие, счастье, грусть, злость и страх). Все эмоциональные состояния, кроме нейтрального, озвучивались на двух уровнях эмоциональной громкости (нормальная и повышенная). Актеры повторяли каждую вокализацию дважды.</w:t>
       </w:r>
     </w:p>
     <w:p>
@@ -6372,23 +5658,7 @@
           <w:sz w:val="22"/>
           <w:szCs w:val="22"/>
         </w:rPr>
-        <w:t>RAVDES</w:t>
-      </w:r>
-      <w:r>
-        <w:rPr>
-          <w:color w:val="000000" w:themeColor="text1"/>
-          <w:sz w:val="22"/>
-          <w:szCs w:val="22"/>
-        </w:rPr>
-        <w:t>S, а именно RAVDESS Emotional speech audio. Эта часть RAVDESS содержит 1440 файлов в формате wav (16 бит, 48 кГц): 60 записей на каждого из 24-х профессиональных актера (12 мужчин, 12 женщин). Фразы с нейтральным североамериканским акцентом. Речевые эмоции</w:t>
-      </w:r>
-      <w:r>
-        <w:rPr>
-          <w:color w:val="000000" w:themeColor="text1"/>
-          <w:sz w:val="22"/>
-          <w:szCs w:val="22"/>
-        </w:rPr>
-        <w:t xml:space="preserve"> включают выражения нейтральности, спокойствия, счастья, грусти, гнева, страха, удивления и отвращения. </w:t>
+        <w:t xml:space="preserve">RAVDESS, а именно RAVDESS Emotional speech audio. Эта часть RAVDESS содержит 1440 файлов в формате wav (16 бит, 48 кГц): 60 записей на каждого из 24-х профессиональных актера (12 мужчин, 12 женщин). Фразы с нейтральным североамериканским акцентом. Речевые эмоции включают выражения нейтральности, спокойствия, счастья, грусти, гнева, страха, удивления и отвращения. </w:t>
       </w:r>
       <w:r>
         <w:rPr>
@@ -6396,15 +5666,7 @@
           <w:sz w:val="22"/>
           <w:szCs w:val="22"/>
         </w:rPr>
-        <w:t xml:space="preserve"> Все эмоциональные состояния, кроме нейтрального, озвучивались на двух уровнях эмоциональной громкости (нормальная и повышенная). Актеры повторяли кажду</w:t>
-      </w:r>
-      <w:r>
-        <w:rPr>
-          <w:color w:val="000000"/>
-          <w:sz w:val="22"/>
-          <w:szCs w:val="22"/>
-        </w:rPr>
-        <w:t>ю вокализацию дважды.</w:t>
+        <w:t xml:space="preserve"> Все эмоциональные состояния, кроме нейтрального, озвучивались на двух уровнях эмоциональной громкости (нормальная и повышенная). Актеры повторяли каждую вокализацию дважды.</w:t>
       </w:r>
     </w:p>
     <w:p>
@@ -6509,23 +5771,7 @@
           <w:sz w:val="22"/>
           <w:szCs w:val="22"/>
         </w:rPr>
-        <w:t xml:space="preserve">Метод опорных векторов выполняет классификацию путем </w:t>
-      </w:r>
-      <w:r>
-        <w:rPr>
-          <w:color w:val="000000" w:themeColor="text1"/>
-          <w:sz w:val="22"/>
-          <w:szCs w:val="22"/>
-        </w:rPr>
-        <w:t xml:space="preserve">построения N-мерных гиперплоскостей, которые оптимально разделяют данные на отдельные категории. Классификация достигается путем построения в пространстве входных данных линейной (или нелинейной) разделяющей поверхности. Идея данного подхода заключается в </w:t>
-      </w:r>
-      <w:r>
-        <w:rPr>
-          <w:color w:val="000000" w:themeColor="text1"/>
-          <w:sz w:val="22"/>
-          <w:szCs w:val="22"/>
-        </w:rPr>
-        <w:t>преобразовании (с помощью функции ядра) исходного набора данных в многомерное пространство признаков. И уже в новом пространстве признаков добиться оптимальной в определенном смысле классификации.</w:t>
+        <w:t>Метод опорных векторов выполняет классификацию путем построения N-мерных гиперплоскостей, которые оптимально разделяют данные на отдельные категории. Классификация достигается путем построения в пространстве входных данных линейной (или нелинейной) разделяющей поверхности. Идея данного подхода заключается в преобразовании (с помощью функции ядра) исходного набора данных в многомерное пространство признаков. И уже в новом пространстве признаков добиться оптимальной в определенном смысле классификации.</w:t>
       </w:r>
     </w:p>
     <w:p>
@@ -6545,15 +5791,7 @@
           <w:sz w:val="22"/>
           <w:szCs w:val="22"/>
         </w:rPr>
-        <w:t>В качестве ядра используется любая симметричная, положитель</w:t>
-      </w:r>
-      <w:r>
-        <w:rPr>
-          <w:color w:val="000000" w:themeColor="text1"/>
-          <w:sz w:val="22"/>
-          <w:szCs w:val="22"/>
-        </w:rPr>
-        <w:t xml:space="preserve">но полуопределенная матрица K, которая составлена из скалярных произведений пар векторов </w:t>
+        <w:t xml:space="preserve">В качестве ядра используется любая симметричная, положительно полуопределенная матрица K, которая составлена из скалярных произведений пар векторов </w:t>
       </w:r>
       <m:oMath>
         <m:sSub>
@@ -6767,13 +6005,7 @@
               <w:rPr>
                 <w:rFonts w:ascii="Cambria Math" w:hAnsi="Cambria Math"/>
               </w:rPr>
-              <m:t>,</m:t>
-            </m:r>
-            <m:r>
-              <w:rPr>
-                <w:rFonts w:ascii="Cambria Math" w:hAnsi="Cambria Math"/>
-              </w:rPr>
-              <m:t>ϕ</m:t>
+              <m:t>,ϕ</m:t>
             </m:r>
             <m:d>
               <m:dPr>
@@ -6820,15 +6052,7 @@
           <w:sz w:val="22"/>
           <w:szCs w:val="22"/>
         </w:rPr>
-        <w:t xml:space="preserve">, характеризующих меру их близости. А ϕ является произвольной преобразующей функцией, формирующее ядро. В частности, примерами </w:t>
-      </w:r>
-      <w:r>
-        <w:rPr>
-          <w:color w:val="000000" w:themeColor="text1"/>
-          <w:sz w:val="22"/>
-          <w:szCs w:val="22"/>
-        </w:rPr>
-        <w:t>таких функций являются:</w:t>
+        <w:t>, характеризующих меру их близости. А ϕ является произвольной преобразующей функцией, формирующее ядро. В частности, примерами таких функций являются:</w:t>
       </w:r>
     </w:p>
     <w:p>
@@ -7051,7 +6275,6 @@
           <w:sz w:val="22"/>
           <w:szCs w:val="22"/>
         </w:rPr>
-        <w:lastRenderedPageBreak/>
         <w:t xml:space="preserve"> </w:t>
       </w:r>
     </w:p>
@@ -7365,17 +6588,7 @@
           <w:sz w:val="22"/>
           <w:szCs w:val="22"/>
         </w:rPr>
-        <w:t xml:space="preserve">гауссово ядро с радиальной базовой </w:t>
-      </w:r>
-      <w:r>
-        <w:rPr>
-          <w:b/>
-          <w:bCs/>
-          <w:color w:val="000000" w:themeColor="text1"/>
-          <w:sz w:val="22"/>
-          <w:szCs w:val="22"/>
-        </w:rPr>
-        <w:t>функцией (RBF):</w:t>
+        <w:t>гауссово ядро с радиальной базовой функцией (RBF):</w:t>
       </w:r>
     </w:p>
     <w:p>
@@ -7483,13 +6696,7 @@
             <w:rPr>
               <w:rFonts w:ascii="Cambria Math" w:hAnsi="Cambria Math"/>
             </w:rPr>
-            <m:t>=</m:t>
-          </m:r>
-          <m:r>
-            <w:rPr>
-              <w:rFonts w:ascii="Cambria Math" w:hAnsi="Cambria Math"/>
-            </w:rPr>
-            <m:t>exp</m:t>
+            <m:t>=exp</m:t>
           </m:r>
           <m:d>
             <m:dPr>
@@ -7658,15 +6865,7 @@
           <w:sz w:val="22"/>
           <w:szCs w:val="22"/>
         </w:rPr>
-        <w:t>Построение классификатора на опорных вект</w:t>
-      </w:r>
-      <w:r>
-        <w:rPr>
-          <w:color w:val="000000" w:themeColor="text1"/>
-          <w:sz w:val="22"/>
-          <w:szCs w:val="22"/>
-        </w:rPr>
-        <w:t>орах с использованием перечисленных выше ядер можно, в частности, осуществить с помощью библиотеки sklearn, написанной на языке Python.</w:t>
+        <w:t>Построение классификатора на опорных векторах с использованием перечисленных выше ядер можно, в частности, осуществить с помощью библиотеки sklearn, написанной на языке Python.</w:t>
       </w:r>
     </w:p>
     <w:p>
@@ -7793,14 +6992,7 @@
           <w:sz w:val="22"/>
           <w:szCs w:val="22"/>
         </w:rPr>
-        <w:t>- выделить группу записей в качестве тестовых данных (test d</w:t>
-      </w:r>
-      <w:r>
-        <w:rPr>
-          <w:sz w:val="22"/>
-          <w:szCs w:val="22"/>
-        </w:rPr>
-        <w:t>ata)</w:t>
+        <w:t>- выделить группу записей в качестве тестовых данных (test data)</w:t>
       </w:r>
     </w:p>
     <w:p>
@@ -7872,14 +7064,7 @@
           <w:sz w:val="22"/>
           <w:szCs w:val="22"/>
         </w:rPr>
-        <w:t xml:space="preserve">- </w:t>
-      </w:r>
-      <w:r>
-        <w:rPr>
-          <w:sz w:val="22"/>
-          <w:szCs w:val="22"/>
-        </w:rPr>
-        <w:t>установить средний уровень навыка модели.</w:t>
+        <w:t>- установить средний уровень навыка модели.</w:t>
       </w:r>
     </w:p>
     <w:p>
@@ -7980,14 +7165,7 @@
           <w:sz w:val="22"/>
           <w:szCs w:val="22"/>
         </w:rPr>
-        <w:t xml:space="preserve">- блок 3: (8, 17, 21, 23, </w:t>
-      </w:r>
-      <w:r>
-        <w:rPr>
-          <w:sz w:val="22"/>
-          <w:szCs w:val="22"/>
-        </w:rPr>
-        <w:t>24)</w:t>
+        <w:t>- блок 3: (8, 17, 21, 23, 24)</w:t>
       </w:r>
     </w:p>
     <w:p>
@@ -8035,15 +7213,7 @@
           <w:sz w:val="22"/>
           <w:szCs w:val="22"/>
         </w:rPr>
-        <w:t xml:space="preserve">Для оценки качества модели было вычислено среднее арифметическое (невзвешенное) полноты (UAR). UAR — это показатель, используемый для измерения общей производительности модели многоклассовой классификации. Он вычисляет средний </w:t>
-      </w:r>
-      <w:r>
-        <w:rPr>
-          <w:color w:val="000000"/>
-          <w:sz w:val="22"/>
-          <w:szCs w:val="22"/>
-        </w:rPr>
-        <w:t>уровень запоминания по всем классам, придавая каждому классу одинаковую важность без учета классового дисбаланса. Формула невзвешенного среднего отзыва (UAR) определяется следующим образом:</w:t>
+        <w:t>Для оценки качества модели было вычислено среднее арифметическое (невзвешенное) полноты (UAR). UAR — это показатель, используемый для измерения общей производительности модели многоклассовой классификации. Он вычисляет средний уровень запоминания по всем классам, придавая каждому классу одинаковую важность без учета классового дисбаланса. Формула невзвешенного среднего отзыва (UAR) определяется следующим образом:</w:t>
       </w:r>
     </w:p>
     <w:p>
@@ -8062,13 +7232,7 @@
             <w:rPr>
               <w:rFonts w:ascii="Cambria Math" w:hAnsi="Cambria Math"/>
             </w:rPr>
-            <m:t>UAR</m:t>
-          </m:r>
-          <m:r>
-            <w:rPr>
-              <w:rFonts w:ascii="Cambria Math" w:hAnsi="Cambria Math"/>
-            </w:rPr>
-            <m:t>=</m:t>
+            <m:t>UAR=</m:t>
           </m:r>
           <m:f>
             <m:fPr>
@@ -8128,13 +7292,7 @@
                 <w:rPr>
                   <w:rFonts w:ascii="Cambria Math" w:hAnsi="Cambria Math"/>
                 </w:rPr>
-                <m:t>i</m:t>
-              </m:r>
-              <m:r>
-                <w:rPr>
-                  <w:rFonts w:ascii="Cambria Math" w:hAnsi="Cambria Math"/>
-                </w:rPr>
-                <m:t>=1</m:t>
+                <m:t>i=1</m:t>
               </m:r>
             </m:sub>
             <m:sup>
@@ -8215,13 +7373,7 @@
                         <w:rPr>
                           <w:rFonts w:ascii="Cambria Math" w:hAnsi="Cambria Math"/>
                         </w:rPr>
-                        <m:t>j</m:t>
-                      </m:r>
-                      <m:r>
-                        <w:rPr>
-                          <w:rFonts w:ascii="Cambria Math" w:hAnsi="Cambria Math"/>
-                        </w:rPr>
-                        <m:t>=1</m:t>
+                        <m:t>j=1</m:t>
                       </m:r>
                     </m:sub>
                     <m:sup>
@@ -8312,14 +7464,7 @@
           <w:sz w:val="22"/>
           <w:szCs w:val="22"/>
         </w:rPr>
-        <w:t>где A – матрица путаницы</w:t>
-      </w:r>
-      <w:r>
-        <w:rPr>
-          <w:sz w:val="22"/>
-          <w:szCs w:val="22"/>
-        </w:rPr>
-        <w:t xml:space="preserve">, </w:t>
+        <w:t xml:space="preserve">где A – матрица путаницы, </w:t>
       </w:r>
     </w:p>
     <w:p>
@@ -8417,15 +7562,7 @@
           <w:sz w:val="22"/>
           <w:szCs w:val="22"/>
         </w:rPr>
-        <w:lastRenderedPageBreak/>
-        <w:t>2) обучение и тестирование классификатора с использованием другой функции ядра и других параметров анализа реч</w:t>
-      </w:r>
-      <w:r>
-        <w:rPr>
-          <w:sz w:val="22"/>
-          <w:szCs w:val="22"/>
-        </w:rPr>
-        <w:t xml:space="preserve">и; </w:t>
+        <w:t xml:space="preserve">2) обучение и тестирование классификатора с использованием другой функции ядра и других параметров анализа речи; </w:t>
       </w:r>
     </w:p>
     <w:p>
@@ -8543,6 +7680,7 @@
           <w:sz w:val="22"/>
           <w:szCs w:val="22"/>
         </w:rPr>
+        <w:lastRenderedPageBreak/>
         <w:t>3. ОЗУ 16 ГБ DDR4-2400;</w:t>
       </w:r>
     </w:p>
@@ -8600,10 +7738,7 @@
       </w:r>
       <w:proofErr w:type="spellEnd"/>
       <w:r>
-        <w:t>, включая RBF, линейные и полиномиальные ядра, а также с различной длиной кад</w:t>
-      </w:r>
-      <w:r>
-        <w:t xml:space="preserve">ров для извлечения МЧКК, дали ценную информацию о распознавании эмоций. Мы использовали технику </w:t>
+        <w:t xml:space="preserve">, включая RBF, линейные и полиномиальные ядра, а также с различной длиной кадров для извлечения МЧКК, дали ценную информацию о распознавании эмоций. Мы использовали технику </w:t>
       </w:r>
       <w:proofErr w:type="spellStart"/>
       <w:r>
@@ -8932,14 +8067,7 @@
                 <w:rFonts w:ascii="Liberation Serif" w:hAnsi="Liberation Serif"/>
                 <w:color w:val="000000"/>
               </w:rPr>
-              <w:t>0.45</w:t>
-            </w:r>
-            <w:r>
-              <w:rPr>
-                <w:rFonts w:ascii="Liberation Serif" w:hAnsi="Liberation Serif"/>
-                <w:color w:val="000000"/>
-              </w:rPr>
-              <w:t xml:space="preserve"> (C = 0.01, γ= 1, deg= 1)</w:t>
+              <w:t>0.45 (C = 0.01, γ= 1, deg= 1)</w:t>
             </w:r>
           </w:p>
         </w:tc>
@@ -9250,13 +8378,7 @@
         <w:pStyle w:val="ac"/>
       </w:pPr>
       <w:r>
-        <w:t xml:space="preserve">Наилучшее значение UAR 48% </w:t>
-      </w:r>
-      <w:r>
-        <w:t>достигается при использовании SVM с ядром RBF и супрасегментными функциями MFCC, рассчитанными на основе кадров размером 4096. Поверхность UAR, рассчитанная в ходе поиска по сетке для этой модели, представлена на рис. 5. Видно, что более высокое значение п</w:t>
-      </w:r>
-      <w:r>
-        <w:t>араметров C приводит к более гибкому классификатору с более высокой производительностью.</w:t>
+        <w:t>Наилучшее значение UAR 48% достигается при использовании SVM с ядром RBF и супрасегментными функциями MFCC, рассчитанными на основе кадров размером 4096. Поверхность UAR, рассчитанная в ходе поиска по сетке для этой модели, представлена на рис. 5. Видно, что более высокое значение параметров C приводит к более гибкому классификатору с более высокой производительностью.</w:t>
       </w:r>
     </w:p>
     <w:p>
@@ -9272,7 +8394,7 @@
           <w:lang w:eastAsia="ru-RU"/>
         </w:rPr>
         <w:drawing>
-          <wp:inline distT="0" distB="0" distL="0" distR="0">
+          <wp:inline distT="0" distB="0" distL="0" distR="0" wp14:anchorId="1493D01F" wp14:editId="05A3FA46">
             <wp:extent cx="2366758" cy="2435961"/>
             <wp:effectExtent l="0" t="0" r="0" b="0"/>
             <wp:docPr id="8" name="Рисунок 8"/>
@@ -9319,7 +8441,6 @@
         <w:pStyle w:val="af4"/>
       </w:pPr>
       <w:r>
-        <w:lastRenderedPageBreak/>
         <w:t>Рис.5. Поверхность UAR</w:t>
       </w:r>
     </w:p>
@@ -9340,8 +8461,9 @@
           <w:noProof/>
           <w:lang w:eastAsia="ru-RU"/>
         </w:rPr>
+        <w:lastRenderedPageBreak/>
         <w:drawing>
-          <wp:inline distT="0" distB="0" distL="0" distR="0">
+          <wp:inline distT="0" distB="0" distL="0" distR="0" wp14:anchorId="7EC50E11" wp14:editId="68B99CAE">
             <wp:extent cx="4359732" cy="3653921"/>
             <wp:effectExtent l="0" t="0" r="0" b="0"/>
             <wp:docPr id="9" name="Рисунок 9"/>
@@ -9396,10 +8518,7 @@
         <w:pStyle w:val="af4"/>
       </w:pPr>
       <w:r>
-        <w:t>Fig 6.</w:t>
-      </w:r>
-      <w:r>
-        <w:t xml:space="preserve"> Multiclass confusion matrix</w:t>
+        <w:t>Fig 6. Multiclass confusion matrix</w:t>
       </w:r>
     </w:p>
     <w:p>
@@ -9407,25 +8526,13 @@
         <w:pStyle w:val="ac"/>
       </w:pPr>
       <w:r>
-        <w:t xml:space="preserve">На рис. 6 представлена </w:t>
-      </w:r>
-      <w:r>
-        <w:t xml:space="preserve">матрица </w:t>
+        <w:t xml:space="preserve">На рис. 6 представлена матрица </w:t>
       </w:r>
       <w:r>
         <w:t>спутывания</w:t>
       </w:r>
       <w:r>
-        <w:t xml:space="preserve"> для лучшей модели SVM-RBF. Анализ матрицы путаницы набора данных RAVDESS с использованием классификатора SVM выявляет важные закономерности в распознавании эмоций. Среди </w:t>
-      </w:r>
-      <w:r>
-        <w:t>эмоций было замечено, что наиболее часто неправильно классифицированной эмоцией была нейтральность (27%). Интересно, что эту эмоцию часто путают с грустью, что позволяет предположить некоторое сходство их акустических характеристик. И наоборот, «Удивление»</w:t>
-      </w:r>
-      <w:r>
-        <w:t xml:space="preserve"> продемонстрировало высокую точность распознавания (61%) и редко ошибочно классифицировалось как другая эмоция, что указывает на отличительные особенности его акустического профиля. Эти результаты проливают свет на проблемы, с которыми сталкивается классиф</w:t>
-      </w:r>
-      <w:r>
-        <w:t>икатор при различении тонких эмоциональных нюансов, и подчеркивают важность разработки функций и совершенствования моделей для улучшения эффективности распознавания эмоций.</w:t>
+        <w:t xml:space="preserve"> для лучшей модели SVM-RBF. Анализ матрицы путаницы набора данных RAVDESS с использованием классификатора SVM выявляет важные закономерности в распознавании эмоций. Среди эмоций было замечено, что наиболее часто неправильно классифицированной эмоцией была нейтральность (27%). Интересно, что эту эмоцию часто путают с грустью, что позволяет предположить некоторое сходство их акустических характеристик. И наоборот, «Удивление» продемонстрировало высокую точность распознавания (61%) и редко ошибочно классифицировалось как другая эмоция, что указывает на отличительные особенности его акустического профиля. Эти результаты проливают свет на проблемы, с которыми сталкивается классификатор при различении тонких эмоциональных нюансов, и подчеркивают важность разработки функций и совершенствования моделей для улучшения эффективности распознавания эмоций.</w:t>
       </w:r>
     </w:p>
     <w:p>
@@ -9433,16 +8540,7 @@
         <w:pStyle w:val="ac"/>
       </w:pPr>
       <w:r>
-        <w:t>Наши результаты показывают, что выбор ядра оказывает существенное влияние на точно</w:t>
-      </w:r>
-      <w:r>
-        <w:t>сть классификации. Ядро RBF продемонстрировало высокую производительность в отношении множества эмоций, в то время как линейное ядро превосходно различало определенные эмоциональные состояния. Примечательно, что размер кадра, используемый для извлечения MF</w:t>
-      </w:r>
-      <w:r>
-        <w:t>CC, играл значительную роль в общей точности системы: более короткие кадры обеспечивают более мелкие временные детали, а более длинные кадры собирают более широкую контекстную информацию. Эти результаты подчеркивают важность точной настройки ядра классифик</w:t>
-      </w:r>
-      <w:r>
-        <w:t>атора SVM и учета компромиссов, связанных с размером кадра, при разработке систем распознавания эмоций.</w:t>
+        <w:t>Наши результаты показывают, что выбор ядра оказывает существенное влияние на точность классификации. Ядро RBF продемонстрировало высокую производительность в отношении множества эмоций, в то время как линейное ядро превосходно различало определенные эмоциональные состояния. Примечательно, что размер кадра, используемый для извлечения MFCC, играл значительную роль в общей точности системы: более короткие кадры обеспечивают более мелкие временные детали, а более длинные кадры собирают более широкую контекстную информацию. Эти результаты подчеркивают важность точной настройки ядра классификатора SVM и учета компромиссов, связанных с размером кадра, при разработке систем распознавания эмоций.</w:t>
       </w:r>
     </w:p>
     <w:p>
@@ -9472,10 +8570,7 @@
         <w:pStyle w:val="ac"/>
       </w:pPr>
       <w:r>
-        <w:t>В сфере взаимодействия человека и компьютера точное распознавание эмоций по речи является ключевым фактором. В этой работе представлен подход</w:t>
-      </w:r>
-      <w:r>
-        <w:t xml:space="preserve"> к проблеме распознавания речевых эмоций, основанный на классификаторе SVM и </w:t>
+        <w:t xml:space="preserve">В сфере взаимодействия человека и компьютера точное распознавание эмоций по речи является ключевым фактором. В этой работе представлен подход к проблеме распознавания речевых эмоций, основанный на классификаторе SVM и </w:t>
       </w:r>
       <w:proofErr w:type="spellStart"/>
       <w:r>
@@ -9483,11 +8578,7 @@
       </w:r>
       <w:proofErr w:type="spellEnd"/>
       <w:r>
-        <w:t xml:space="preserve"> функциях MFCC. </w:t>
-      </w:r>
-      <w:r>
-        <w:lastRenderedPageBreak/>
-        <w:t xml:space="preserve">Наилучшие результаты (UAR = 48%) получены при использовании SVM-RBF с характеристиками MFCC, рассчитанными на основе кадров длительностью 85 </w:t>
+        <w:t xml:space="preserve"> функциях MFCC. Наилучшие результаты (UAR = 48%) получены при использовании SVM-RBF с характеристиками MFCC, рассчитанными на основе кадров длительностью 85 </w:t>
       </w:r>
       <w:proofErr w:type="spellStart"/>
       <w:r>
@@ -9495,10 +8586,7 @@
       </w:r>
       <w:proofErr w:type="spellEnd"/>
       <w:r>
-        <w:t>. П</w:t>
-      </w:r>
-      <w:r>
-        <w:t>о сравнению с другими работами [2]–[4] есть возможности для улучшения.</w:t>
+        <w:t>. По сравнению с другими работами [2]–[4] есть возможности для улучшения.</w:t>
       </w:r>
     </w:p>
     <w:p>
@@ -9520,6 +8608,7 @@
           <w:sz w:val="22"/>
           <w:lang w:val="ru-RU" w:eastAsia="ru-RU"/>
         </w:rPr>
+        <w:lastRenderedPageBreak/>
         <w:t>Список литературы</w:t>
       </w:r>
       <w:r>
@@ -9560,13 +8649,7 @@
         <w:rPr>
           <w:spacing w:val="-4"/>
         </w:rPr>
-        <w:t>D. Issa, M. F. Demirci, and A. Yazici, “Speech emotion recognition with deep convolutional neural networks,” Biomedical Signal Processing and Control, vol</w:t>
-      </w:r>
-      <w:r>
-        <w:rPr>
-          <w:spacing w:val="-4"/>
-        </w:rPr>
-        <w:t>. 59, 2020.</w:t>
+        <w:t>D. Issa, M. F. Demirci, and A. Yazici, “Speech emotion recognition with deep convolutional neural networks,” Biomedical Signal Processing and Control, vol. 59, 2020.</w:t>
       </w:r>
     </w:p>
     <w:p>
@@ -9696,78 +8779,39 @@
           <w:spacing w:val="-4"/>
           <w:lang w:val="en-US"/>
         </w:rPr>
-        <w:t>, and R</w:t>
-      </w:r>
+        <w:t xml:space="preserve">, and R. </w:t>
+      </w:r>
+      <w:proofErr w:type="spellStart"/>
       <w:r>
         <w:rPr>
           <w:spacing w:val="-4"/>
           <w:lang w:val="en-US"/>
         </w:rPr>
-        <w:t xml:space="preserve">. </w:t>
-      </w:r>
-      <w:proofErr w:type="spellStart"/>
+        <w:t>Séguier</w:t>
+      </w:r>
+      <w:proofErr w:type="spellEnd"/>
       <w:r>
         <w:rPr>
           <w:spacing w:val="-4"/>
           <w:lang w:val="en-US"/>
         </w:rPr>
-        <w:t>Séguier</w:t>
-      </w:r>
-      <w:proofErr w:type="spellEnd"/>
+        <w:t xml:space="preserve">, “A vector quantized masked autoencoder for speech emotion recognition,” </w:t>
+      </w:r>
+      <w:proofErr w:type="spellStart"/>
       <w:r>
         <w:rPr>
           <w:spacing w:val="-4"/>
           <w:lang w:val="en-US"/>
         </w:rPr>
-        <w:t xml:space="preserve">, “A vector quantized masked </w:t>
-      </w:r>
-      <w:proofErr w:type="spellStart"/>
+        <w:t>arXiv</w:t>
+      </w:r>
+      <w:proofErr w:type="spellEnd"/>
       <w:r>
         <w:rPr>
           <w:spacing w:val="-4"/>
           <w:lang w:val="en-US"/>
         </w:rPr>
-        <w:t>autoencoder</w:t>
-      </w:r>
-      <w:proofErr w:type="spellEnd"/>
-      <w:r>
-        <w:rPr>
-          <w:spacing w:val="-4"/>
-          <w:lang w:val="en-US"/>
-        </w:rPr>
-        <w:t xml:space="preserve"> for speech emotion recognition,” </w:t>
-      </w:r>
-      <w:proofErr w:type="spellStart"/>
-      <w:r>
-        <w:rPr>
-          <w:spacing w:val="-4"/>
-          <w:lang w:val="en-US"/>
-        </w:rPr>
-        <w:t>arXiv</w:t>
-      </w:r>
-      <w:proofErr w:type="spellEnd"/>
-      <w:r>
-        <w:rPr>
-          <w:spacing w:val="-4"/>
-          <w:lang w:val="en-US"/>
-        </w:rPr>
-        <w:t xml:space="preserve"> preprint arXiv</w:t>
-      </w:r>
-      <w:proofErr w:type="gramStart"/>
-      <w:r>
-        <w:rPr>
-          <w:spacing w:val="-4"/>
-          <w:lang w:val="en-US"/>
-        </w:rPr>
-        <w:t>:2304.11117</w:t>
-      </w:r>
-      <w:proofErr w:type="gramEnd"/>
-      <w:r>
-        <w:rPr>
-          <w:spacing w:val="-4"/>
-          <w:lang w:val="en-US"/>
-        </w:rPr>
-        <w:t>, 2023.</w:t>
+        <w:t xml:space="preserve"> preprint arXiv:2304.11117, 2023.</w:t>
       </w:r>
     </w:p>
     <w:p>
@@ -9784,30 +8828,7 @@
           <w:spacing w:val="-4"/>
           <w:lang w:val="en-US"/>
         </w:rPr>
-        <w:t xml:space="preserve">A. </w:t>
-      </w:r>
-      <w:proofErr w:type="spellStart"/>
-      <w:r>
-        <w:rPr>
-          <w:spacing w:val="-4"/>
-          <w:lang w:val="en-US"/>
-        </w:rPr>
-        <w:t>Bhavan</w:t>
-      </w:r>
-      <w:proofErr w:type="spellEnd"/>
-      <w:r>
-        <w:rPr>
-          <w:spacing w:val="-4"/>
-          <w:lang w:val="en-US"/>
-        </w:rPr>
-        <w:t>, P. Chauhan, R. R. Shah et al., “Bagged support vector ma- chines for emotion recognition from speech,” Knowledge-Based Syst</w:t>
-      </w:r>
-      <w:r>
-        <w:rPr>
-          <w:spacing w:val="-4"/>
-          <w:lang w:val="en-US"/>
-        </w:rPr>
-        <w:t>ems, vol. 184, pp. 1–7, 2019.</w:t>
+        <w:t>A. Bhavan, P. Chauhan, R. R. Shah et al., “Bagged support vector ma- chines for emotion recognition from speech,” Knowledge-Based Systems, vol. 184, pp. 1–7, 2019.</w:t>
       </w:r>
     </w:p>
     <w:p>
@@ -9824,39 +8845,7 @@
           <w:spacing w:val="-4"/>
           <w:lang w:val="en-US"/>
         </w:rPr>
-        <w:t xml:space="preserve">M. </w:t>
-      </w:r>
-      <w:proofErr w:type="spellStart"/>
-      <w:r>
-        <w:rPr>
-          <w:spacing w:val="-4"/>
-          <w:lang w:val="en-US"/>
-        </w:rPr>
-        <w:t>Baruah</w:t>
-      </w:r>
-      <w:proofErr w:type="spellEnd"/>
-      <w:r>
-        <w:rPr>
-          <w:spacing w:val="-4"/>
-          <w:lang w:val="en-US"/>
-        </w:rPr>
-        <w:t xml:space="preserve"> and B. Banerjee, “Speech emotion recognition via generation using an attention-based </w:t>
-      </w:r>
-      <w:proofErr w:type="spellStart"/>
-      <w:r>
-        <w:rPr>
-          <w:spacing w:val="-4"/>
-          <w:lang w:val="en-US"/>
-        </w:rPr>
-        <w:t>variational</w:t>
-      </w:r>
-      <w:proofErr w:type="spellEnd"/>
-      <w:r>
-        <w:rPr>
-          <w:spacing w:val="-4"/>
-          <w:lang w:val="en-US"/>
-        </w:rPr>
-        <w:t xml:space="preserve"> recurrent neural network,” Proc. </w:t>
+        <w:t xml:space="preserve">M. Baruah and B. Banerjee, “Speech emotion recognition via generation using an attention-based variational recurrent neural network,” Proc. </w:t>
       </w:r>
       <w:proofErr w:type="spellStart"/>
       <w:r>
@@ -9905,14 +8894,7 @@
           <w:spacing w:val="-4"/>
           <w:lang w:val="en-US"/>
         </w:rPr>
-        <w:t xml:space="preserve">, H.-W. Hon, and R. Foreword </w:t>
-      </w:r>
-      <w:r>
-        <w:rPr>
-          <w:spacing w:val="-4"/>
-          <w:lang w:val="en-US"/>
-        </w:rPr>
-        <w:t xml:space="preserve">By-Reddy, Spoken language processing: A guide to theory, algorithm, and system develop- </w:t>
+        <w:t xml:space="preserve">, H.-W. Hon, and R. Foreword By-Reddy, Spoken language processing: A guide to theory, algorithm, and system develop- </w:t>
       </w:r>
       <w:proofErr w:type="spellStart"/>
       <w:r>
@@ -9961,14 +8943,7 @@
           <w:spacing w:val="-4"/>
           <w:lang w:val="en-US"/>
         </w:rPr>
-        <w:t>, J. H. Friedman, and J. H. Friedman, The elements of statistical learning: data mining, inference, and predictio</w:t>
-      </w:r>
-      <w:r>
-        <w:rPr>
-          <w:spacing w:val="-4"/>
-          <w:lang w:val="en-US"/>
-        </w:rPr>
-        <w:t>n. Springer, 2009.</w:t>
+        <w:t>, J. H. Friedman, and J. H. Friedman, The elements of statistical learning: data mining, inference, and prediction. Springer, 2009.</w:t>
       </w:r>
     </w:p>
     <w:p>
@@ -9985,55 +8960,7 @@
           <w:spacing w:val="-4"/>
           <w:lang w:val="en-US"/>
         </w:rPr>
-        <w:t xml:space="preserve">C. K. On, P. M. </w:t>
-      </w:r>
-      <w:proofErr w:type="spellStart"/>
-      <w:r>
-        <w:rPr>
-          <w:spacing w:val="-4"/>
-          <w:lang w:val="en-US"/>
-        </w:rPr>
-        <w:t>Pandiyan</w:t>
-      </w:r>
-      <w:proofErr w:type="spellEnd"/>
-      <w:r>
-        <w:rPr>
-          <w:spacing w:val="-4"/>
-          <w:lang w:val="en-US"/>
-        </w:rPr>
-        <w:t xml:space="preserve">, S. </w:t>
-      </w:r>
-      <w:proofErr w:type="spellStart"/>
-      <w:r>
-        <w:rPr>
-          <w:spacing w:val="-4"/>
-          <w:lang w:val="en-US"/>
-        </w:rPr>
-        <w:t>Yaacob</w:t>
-      </w:r>
-      <w:proofErr w:type="spellEnd"/>
-      <w:r>
-        <w:rPr>
-          <w:spacing w:val="-4"/>
-          <w:lang w:val="en-US"/>
-        </w:rPr>
-        <w:t xml:space="preserve">, and A. Saudi, “Mel-frequency </w:t>
-      </w:r>
-      <w:proofErr w:type="spellStart"/>
-      <w:r>
-        <w:rPr>
-          <w:spacing w:val="-4"/>
-          <w:lang w:val="en-US"/>
-        </w:rPr>
-        <w:t>cepstral</w:t>
-      </w:r>
-      <w:proofErr w:type="spellEnd"/>
-      <w:r>
-        <w:rPr>
-          <w:spacing w:val="-4"/>
-          <w:lang w:val="en-US"/>
-        </w:rPr>
-        <w:t xml:space="preserve"> coefficient analysis in speech recognition,” in 2006 International Conference on Computing &amp; Informatics, 2006, pp. 1–5.</w:t>
+        <w:t>C. K. On, P. M. Pandiyan, S. Yaacob, and A. Saudi, “Mel-frequency cepstral coefficient analysis in speech recognition,” in 2006 International Conference on Computing &amp; Informatics, 2006, pp. 1–5.</w:t>
       </w:r>
     </w:p>
     <w:p>
@@ -10050,14 +8977,7 @@
           <w:spacing w:val="-4"/>
           <w:lang w:val="en-US"/>
         </w:rPr>
-        <w:t>M. M. Goodwin, “The STFT, sinusoidal mode</w:t>
-      </w:r>
-      <w:r>
-        <w:rPr>
-          <w:spacing w:val="-4"/>
-          <w:lang w:val="en-US"/>
-        </w:rPr>
-        <w:t>ls, and speech modification,” Springer Handbook of Speech Processing, pp. 229–258, 2008.</w:t>
+        <w:t>M. M. Goodwin, “The STFT, sinusoidal models, and speech modification,” Springer Handbook of Speech Processing, pp. 229–258, 2008.</w:t>
       </w:r>
     </w:p>
     <w:p>
@@ -10106,33 +9026,17 @@
           <w:spacing w:val="-4"/>
           <w:lang w:val="en-US"/>
         </w:rPr>
-        <w:t>): A dynamic, multimodal set of facial and vocal expressions</w:t>
-      </w:r>
+        <w:t xml:space="preserve">): A dynamic, multimodal set of facial and vocal expressions in north </w:t>
+      </w:r>
+      <w:proofErr w:type="spellStart"/>
       <w:r>
         <w:rPr>
           <w:spacing w:val="-4"/>
           <w:lang w:val="en-US"/>
         </w:rPr>
-        <w:t xml:space="preserve"> in </w:t>
-      </w:r>
-      <w:proofErr w:type="gramStart"/>
-      <w:r>
-        <w:rPr>
-          <w:spacing w:val="-4"/>
-          <w:lang w:val="en-US"/>
-        </w:rPr>
-        <w:t xml:space="preserve">north </w:t>
-      </w:r>
-      <w:proofErr w:type="spellStart"/>
-      <w:r>
-        <w:rPr>
-          <w:spacing w:val="-4"/>
-          <w:lang w:val="en-US"/>
-        </w:rPr>
         <w:t>american</w:t>
       </w:r>
       <w:proofErr w:type="spellEnd"/>
-      <w:proofErr w:type="gramEnd"/>
       <w:r>
         <w:rPr>
           <w:spacing w:val="-4"/>
@@ -10218,6 +9122,16 @@
           <w:lang w:val="ru-RU"/>
         </w:rPr>
       </w:pPr>
+      <w:r>
+        <w:rPr>
+          <w:rFonts w:eastAsia="Times New Roman"/>
+          <w:sz w:val="22"/>
+          <w:szCs w:val="22"/>
+          <w:highlight w:val="yellow"/>
+          <w:lang w:val="ru-RU"/>
+        </w:rPr>
+        <w:t xml:space="preserve">Вашкевич М.И. цель и задачи исследования, предложил идею барк-частотного </w:t>
+      </w:r>
       <w:proofErr w:type="spellStart"/>
       <w:r>
         <w:rPr>
@@ -10227,7 +9141,7 @@
           <w:highlight w:val="yellow"/>
           <w:lang w:val="ru-RU"/>
         </w:rPr>
-        <w:t>Вашкевич</w:t>
+        <w:t>кепстрального</w:t>
       </w:r>
       <w:proofErr w:type="spellEnd"/>
       <w:r>
@@ -10238,49 +9152,7 @@
           <w:highlight w:val="yellow"/>
           <w:lang w:val="ru-RU"/>
         </w:rPr>
-        <w:t xml:space="preserve"> М.И. цель и задачи исследования, предложил идею барк-частотного </w:t>
-      </w:r>
-      <w:proofErr w:type="spellStart"/>
-      <w:r>
-        <w:rPr>
-          <w:rFonts w:eastAsia="Times New Roman"/>
-          <w:sz w:val="22"/>
-          <w:szCs w:val="22"/>
-          <w:highlight w:val="yellow"/>
-          <w:lang w:val="ru-RU"/>
-        </w:rPr>
-        <w:t>кепстрального</w:t>
-      </w:r>
-      <w:proofErr w:type="spellEnd"/>
-      <w:r>
-        <w:rPr>
-          <w:rFonts w:eastAsia="Times New Roman"/>
-          <w:sz w:val="22"/>
-          <w:szCs w:val="22"/>
-          <w:highlight w:val="yellow"/>
-          <w:lang w:val="ru-RU"/>
-        </w:rPr>
-        <w:t xml:space="preserve"> представления голосового сигнала, выполнил программную реализацию расчета БЧКК, </w:t>
-      </w:r>
-      <w:r>
-        <w:rPr>
-          <w:rFonts w:eastAsia="Times New Roman"/>
-          <w:sz w:val="22"/>
-          <w:szCs w:val="22"/>
-          <w:highlight w:val="yellow"/>
-          <w:lang w:val="ru-RU"/>
-        </w:rPr>
-        <w:t>принимал участие в подготовке текста статьи и интерпретации результатов экспериментов. Лихачев Д.С. выполнил программную реализацию расчета МЧКК, участвовал в подготовке программной базы для эксперимента. Азаров И.С. предложил идею совместного использовани</w:t>
-      </w:r>
-      <w:r>
-        <w:rPr>
-          <w:rFonts w:eastAsia="Times New Roman"/>
-          <w:sz w:val="22"/>
-          <w:szCs w:val="22"/>
-          <w:highlight w:val="yellow"/>
-          <w:lang w:val="ru-RU"/>
-        </w:rPr>
-        <w:t xml:space="preserve">я </w:t>
+        <w:t xml:space="preserve"> представления голосового сигнала, выполнил программную реализацию расчета БЧКК, принимал участие в подготовке текста статьи и интерпретации результатов экспериментов. Лихачев Д.С. выполнил программную реализацию расчета МЧКК, участвовал в подготовке программной базы для эксперимента. Азаров И.С. предложил идею совместного использования </w:t>
       </w:r>
       <w:proofErr w:type="spellStart"/>
       <w:r>
@@ -10324,7 +9196,6 @@
           <w:lang w:val="en-US" w:eastAsia="ru-RU"/>
         </w:rPr>
       </w:pPr>
-      <w:proofErr w:type="gramStart"/>
       <w:r>
         <w:rPr>
           <w:rFonts w:eastAsia="Times New Roman"/>
@@ -10334,19 +9205,7 @@
           <w:highlight w:val="yellow"/>
           <w:lang w:val="en-US" w:eastAsia="ru-RU"/>
         </w:rPr>
-        <w:t>Authors</w:t>
-      </w:r>
-      <w:proofErr w:type="gramEnd"/>
-      <w:r>
-        <w:rPr>
-          <w:rFonts w:eastAsia="Times New Roman"/>
-          <w:b/>
-          <w:kern w:val="2"/>
-          <w:sz w:val="22"/>
-          <w:highlight w:val="yellow"/>
-          <w:lang w:val="en-US" w:eastAsia="ru-RU"/>
-        </w:rPr>
-        <w:t xml:space="preserve"> contribution</w:t>
+        <w:t>Authors contribution</w:t>
       </w:r>
     </w:p>
     <w:p>
@@ -10363,7 +9222,6 @@
           <w:lang w:val="en-US"/>
         </w:rPr>
       </w:pPr>
-      <w:proofErr w:type="spellStart"/>
       <w:r>
         <w:rPr>
           <w:rFonts w:eastAsia="Times New Roman"/>
@@ -10372,9 +9230,9 @@
           <w:highlight w:val="yellow"/>
           <w:lang w:val="en-US"/>
         </w:rPr>
-        <w:t>Vashkevich</w:t>
-      </w:r>
-      <w:proofErr w:type="spellEnd"/>
+        <w:t xml:space="preserve">Vashkevich M.I.  determined the purpose and objectives of the study, proposed the idea of the bark-frequency cepstral representation of the voice signal, carried out the software implementation of the BFCC calculation, took part in the preparation of the text of the article and the interpretation of the experimental results. </w:t>
+      </w:r>
+      <w:proofErr w:type="spellStart"/>
       <w:r>
         <w:rPr>
           <w:rFonts w:eastAsia="Times New Roman"/>
@@ -10383,9 +9241,9 @@
           <w:highlight w:val="yellow"/>
           <w:lang w:val="en-US"/>
         </w:rPr>
-        <w:t xml:space="preserve"> M.I.  </w:t>
-      </w:r>
-      <w:proofErr w:type="gramStart"/>
+        <w:t>Likhachov</w:t>
+      </w:r>
+      <w:proofErr w:type="spellEnd"/>
       <w:r>
         <w:rPr>
           <w:rFonts w:eastAsia="Times New Roman"/>
@@ -10394,136 +9252,7 @@
           <w:highlight w:val="yellow"/>
           <w:lang w:val="en-US"/>
         </w:rPr>
-        <w:t>determined</w:t>
-      </w:r>
-      <w:proofErr w:type="gramEnd"/>
-      <w:r>
-        <w:rPr>
-          <w:rFonts w:eastAsia="Times New Roman"/>
-          <w:sz w:val="22"/>
-          <w:szCs w:val="22"/>
-          <w:highlight w:val="yellow"/>
-          <w:lang w:val="en-US"/>
-        </w:rPr>
-        <w:t xml:space="preserve"> the purpose and objectives of the study, proposed the idea of the</w:t>
-      </w:r>
-      <w:r>
-        <w:rPr>
-          <w:rFonts w:eastAsia="Times New Roman"/>
-          <w:sz w:val="22"/>
-          <w:szCs w:val="22"/>
-          <w:highlight w:val="yellow"/>
-          <w:lang w:val="en-US"/>
-        </w:rPr>
-        <w:t xml:space="preserve"> bark-frequency </w:t>
-      </w:r>
-      <w:proofErr w:type="spellStart"/>
-      <w:r>
-        <w:rPr>
-          <w:rFonts w:eastAsia="Times New Roman"/>
-          <w:sz w:val="22"/>
-          <w:szCs w:val="22"/>
-          <w:highlight w:val="yellow"/>
-          <w:lang w:val="en-US"/>
-        </w:rPr>
-        <w:t>cepstral</w:t>
-      </w:r>
-      <w:proofErr w:type="spellEnd"/>
-      <w:r>
-        <w:rPr>
-          <w:rFonts w:eastAsia="Times New Roman"/>
-          <w:sz w:val="22"/>
-          <w:szCs w:val="22"/>
-          <w:highlight w:val="yellow"/>
-          <w:lang w:val="en-US"/>
-        </w:rPr>
-        <w:t xml:space="preserve"> representation of the voice signal, carried out the software implementation of the BFCC calculation, took part in the preparation of the text of the article and the interpretation of the experimental results. </w:t>
-      </w:r>
-      <w:proofErr w:type="spellStart"/>
-      <w:r>
-        <w:rPr>
-          <w:rFonts w:eastAsia="Times New Roman"/>
-          <w:sz w:val="22"/>
-          <w:szCs w:val="22"/>
-          <w:highlight w:val="yellow"/>
-          <w:lang w:val="en-US"/>
-        </w:rPr>
-        <w:t>Likhachov</w:t>
-      </w:r>
-      <w:proofErr w:type="spellEnd"/>
-      <w:r>
-        <w:rPr>
-          <w:rFonts w:eastAsia="Times New Roman"/>
-          <w:sz w:val="22"/>
-          <w:szCs w:val="22"/>
-          <w:highlight w:val="yellow"/>
-          <w:lang w:val="en-US"/>
-        </w:rPr>
-        <w:t xml:space="preserve"> D.S. carried</w:t>
-      </w:r>
-      <w:r>
-        <w:rPr>
-          <w:rFonts w:eastAsia="Times New Roman"/>
-          <w:sz w:val="22"/>
-          <w:szCs w:val="22"/>
-          <w:highlight w:val="yellow"/>
-          <w:lang w:val="en-US"/>
-        </w:rPr>
-        <w:t xml:space="preserve"> out the software implementation of the calculation of the MFCC, participated in the preparation of the software tools for the experiment. </w:t>
-      </w:r>
-      <w:proofErr w:type="spellStart"/>
-      <w:r>
-        <w:rPr>
-          <w:rFonts w:eastAsia="Times New Roman"/>
-          <w:sz w:val="22"/>
-          <w:szCs w:val="22"/>
-          <w:highlight w:val="yellow"/>
-          <w:lang w:val="en-US"/>
-        </w:rPr>
-        <w:t>Azarov</w:t>
-      </w:r>
-      <w:proofErr w:type="spellEnd"/>
-      <w:r>
-        <w:rPr>
-          <w:rFonts w:eastAsia="Times New Roman"/>
-          <w:sz w:val="22"/>
-          <w:szCs w:val="22"/>
-          <w:highlight w:val="yellow"/>
-          <w:lang w:val="en-US"/>
-        </w:rPr>
-        <w:t xml:space="preserve"> I.S. proposed the idea of the joint use of </w:t>
-      </w:r>
-      <w:proofErr w:type="spellStart"/>
-      <w:r>
-        <w:rPr>
-          <w:rFonts w:eastAsia="Times New Roman"/>
-          <w:sz w:val="22"/>
-          <w:szCs w:val="22"/>
-          <w:highlight w:val="yellow"/>
-          <w:lang w:val="en-US"/>
-        </w:rPr>
-        <w:t>cepstral</w:t>
-      </w:r>
-      <w:proofErr w:type="spellEnd"/>
-      <w:r>
-        <w:rPr>
-          <w:rFonts w:eastAsia="Times New Roman"/>
-          <w:sz w:val="22"/>
-          <w:szCs w:val="22"/>
-          <w:highlight w:val="yellow"/>
-          <w:lang w:val="en-US"/>
-        </w:rPr>
-        <w:t xml:space="preserve"> features with perturbation parameters, took part in the pr</w:t>
-      </w:r>
-      <w:r>
-        <w:rPr>
-          <w:rFonts w:eastAsia="Times New Roman"/>
-          <w:sz w:val="22"/>
-          <w:szCs w:val="22"/>
-          <w:highlight w:val="yellow"/>
-          <w:lang w:val="en-US"/>
-        </w:rPr>
-        <w:t>eparation of the text of the article and interpretation of the experimental results.</w:t>
+        <w:t xml:space="preserve"> D.S. carried out the software implementation of the calculation of the MFCC, participated in the preparation of the software tools for the experiment. Azarov I.S. proposed the idea of the joint use of cepstral features with perturbation parameters, took part in the preparation of the text of the article and interpretation of the experimental results.</w:t>
       </w:r>
     </w:p>
     <w:p>
@@ -10583,31 +9312,13 @@
                 <w:lang w:val="ru-RU"/>
               </w:rPr>
             </w:pPr>
-            <w:proofErr w:type="spellStart"/>
             <w:r>
               <w:rPr>
                 <w:rFonts w:eastAsia="Times New Roman"/>
                 <w:highlight w:val="yellow"/>
                 <w:lang w:val="ru-RU"/>
               </w:rPr>
-              <w:t>Вашкевич</w:t>
-            </w:r>
-            <w:proofErr w:type="spellEnd"/>
-            <w:r>
-              <w:rPr>
-                <w:rFonts w:eastAsia="Times New Roman"/>
-                <w:highlight w:val="yellow"/>
-                <w:lang w:val="ru-RU"/>
-              </w:rPr>
-              <w:t xml:space="preserve"> М.И., д.т.н., профессор кафедры электронных вычислительных средств (ЭВС) Белорусского государственного университета информатики и радиоэлектр</w:t>
-            </w:r>
-            <w:r>
-              <w:rPr>
-                <w:rFonts w:eastAsia="Times New Roman"/>
-                <w:highlight w:val="yellow"/>
-                <w:lang w:val="ru-RU"/>
-              </w:rPr>
-              <w:t>оники (БГУИР).</w:t>
+              <w:t>Вашкевич М.И., д.т.н., профессор кафедры электронных вычислительных средств (ЭВС) Белорусского государственного университета информатики и радиоэлектроники (БГУИР).</w:t>
             </w:r>
           </w:p>
           <w:p>
@@ -10655,16 +9366,7 @@
                 <w:highlight w:val="yellow"/>
                 <w:lang w:val="ru-RU"/>
               </w:rPr>
-              <w:t xml:space="preserve"> </w:t>
-            </w:r>
-            <w:r>
-              <w:rPr>
-                <w:rFonts w:eastAsia="Times New Roman"/>
-                <w:highlight w:val="yellow"/>
-                <w:lang w:val="ru-RU"/>
-              </w:rPr>
-              <w:lastRenderedPageBreak/>
-              <w:t>БГУИР</w:t>
+              <w:t xml:space="preserve"> БГУИР</w:t>
             </w:r>
           </w:p>
         </w:tc>
@@ -10791,27 +9493,7 @@
                 <w:szCs w:val="20"/>
                 <w:highlight w:val="yellow"/>
               </w:rPr>
-              <w:t xml:space="preserve">M.I. </w:t>
-            </w:r>
-            <w:proofErr w:type="spellStart"/>
-            <w:r>
-              <w:rPr>
-                <w:rFonts w:eastAsia="Times New Roman"/>
-                <w:sz w:val="20"/>
-                <w:szCs w:val="20"/>
-                <w:highlight w:val="yellow"/>
-              </w:rPr>
-              <w:t>Vashkevich</w:t>
-            </w:r>
-            <w:proofErr w:type="spellEnd"/>
-            <w:r>
-              <w:rPr>
-                <w:rFonts w:eastAsia="Times New Roman"/>
-                <w:sz w:val="20"/>
-                <w:szCs w:val="20"/>
-                <w:highlight w:val="yellow"/>
-              </w:rPr>
-              <w:t xml:space="preserve"> Professor, Department of Electronic Computing Facilities in BSUIR, PhD of Technical sciences</w:t>
+              <w:t>M.I. Vashkevich Professor, Department of Electronic Computing Facilities in BSUIR, PhD of Technical sciences</w:t>
             </w:r>
           </w:p>
           <w:p>
@@ -10905,7 +9587,6 @@
                 <w:highlight w:val="yellow"/>
                 <w:lang w:val="ru-RU"/>
               </w:rPr>
-              <w:lastRenderedPageBreak/>
               <w:t>Адрес для корреспонденции</w:t>
             </w:r>
           </w:p>
@@ -10928,7 +9609,17 @@
                 <w:highlight w:val="yellow"/>
                 <w:lang w:val="ru-RU"/>
               </w:rPr>
-              <w:t>220013, Республика Беларусь, г. Минск, ул. П. Бровки, д. 6, Белорусский государственный университет информатики и радиоэлектроники</w:t>
+              <w:t xml:space="preserve">220013, Республика Беларусь, г. Минск, ул. П. </w:t>
+            </w:r>
+            <w:r>
+              <w:rPr>
+                <w:sz w:val="20"/>
+                <w:szCs w:val="20"/>
+                <w:highlight w:val="yellow"/>
+                <w:lang w:val="ru-RU"/>
+              </w:rPr>
+              <w:lastRenderedPageBreak/>
+              <w:t>Бровки, д. 6, Белорусский государственный университет информатики и радиоэлектроники</w:t>
             </w:r>
           </w:p>
           <w:p>
@@ -10957,15 +9648,7 @@
                 <w:szCs w:val="20"/>
                 <w:highlight w:val="yellow"/>
               </w:rPr>
-              <w:t xml:space="preserve">. </w:t>
-            </w:r>
-            <w:r>
-              <w:rPr>
-                <w:sz w:val="20"/>
-                <w:szCs w:val="20"/>
-                <w:highlight w:val="yellow"/>
-              </w:rPr>
-              <w:t>+375-17-293-84-78;</w:t>
+              <w:t>. +375-17-293-84-78;</w:t>
             </w:r>
           </w:p>
           <w:p>
@@ -10998,21 +9681,12 @@
                 <w:lang w:val="ru-RU"/>
               </w:rPr>
             </w:pPr>
-            <w:proofErr w:type="spellStart"/>
             <w:r>
               <w:rPr>
                 <w:highlight w:val="yellow"/>
                 <w:lang w:val="ru-RU"/>
               </w:rPr>
-              <w:t>Вашкевич</w:t>
-            </w:r>
-            <w:proofErr w:type="spellEnd"/>
-            <w:r>
-              <w:rPr>
-                <w:highlight w:val="yellow"/>
-                <w:lang w:val="ru-RU"/>
-              </w:rPr>
-              <w:t xml:space="preserve"> Максим Иосифович</w:t>
+              <w:t>Вашкевич Максим Иосифович</w:t>
             </w:r>
           </w:p>
         </w:tc>
@@ -11097,7 +9771,16 @@
                 <w:szCs w:val="20"/>
                 <w:highlight w:val="yellow"/>
               </w:rPr>
-              <w:t xml:space="preserve"> str., 6, Belarusian State University of Informatics and </w:t>
+              <w:t xml:space="preserve"> str., </w:t>
+            </w:r>
+            <w:r>
+              <w:rPr>
+                <w:sz w:val="20"/>
+                <w:szCs w:val="20"/>
+                <w:highlight w:val="yellow"/>
+              </w:rPr>
+              <w:lastRenderedPageBreak/>
+              <w:t xml:space="preserve">6, Belarusian State University of Informatics and </w:t>
             </w:r>
             <w:proofErr w:type="spellStart"/>
             <w:r>
@@ -11147,15 +9830,7 @@
                 <w:szCs w:val="20"/>
                 <w:highlight w:val="yellow"/>
               </w:rPr>
-              <w:t>e-mail: vashkevic</w:t>
-            </w:r>
-            <w:r>
-              <w:rPr>
-                <w:sz w:val="20"/>
-                <w:szCs w:val="20"/>
-                <w:highlight w:val="yellow"/>
-              </w:rPr>
-              <w:t>h@bsuir.by</w:t>
+              <w:t>e-mail: vashkevich@bsuir.by</w:t>
             </w:r>
           </w:p>
           <w:p>
@@ -11167,21 +9842,12 @@
                 <w:lang w:val="en-US"/>
               </w:rPr>
             </w:pPr>
-            <w:proofErr w:type="spellStart"/>
             <w:r>
               <w:rPr>
                 <w:highlight w:val="yellow"/>
                 <w:lang w:val="en-US"/>
               </w:rPr>
-              <w:t>Vashkevich</w:t>
-            </w:r>
-            <w:proofErr w:type="spellEnd"/>
-            <w:r>
-              <w:rPr>
-                <w:highlight w:val="yellow"/>
-                <w:lang w:val="en-US"/>
-              </w:rPr>
-              <w:t xml:space="preserve"> Maksim </w:t>
+              <w:t xml:space="preserve">Vashkevich Maksim </w:t>
             </w:r>
             <w:proofErr w:type="spellStart"/>
             <w:r>
@@ -11237,7 +9903,7 @@
 </file>
 
 <file path=word/endnotes.xml><?xml version="1.0" encoding="utf-8"?>
-<w:endnotes xmlns:wpc="http://schemas.microsoft.com/office/word/2010/wordprocessingCanvas" xmlns:mc="http://schemas.openxmlformats.org/markup-compatibility/2006" xmlns:o="urn:schemas-microsoft-com:office:office" xmlns:r="http://schemas.openxmlformats.org/officeDocument/2006/relationships" xmlns:m="http://schemas.openxmlformats.org/officeDocument/2006/math" xmlns:v="urn:schemas-microsoft-com:vml" xmlns:wp14="http://schemas.microsoft.com/office/word/2010/wordprocessingDrawing" xmlns:wp="http://schemas.openxmlformats.org/drawingml/2006/wordprocessingDrawing" xmlns:w10="urn:schemas-microsoft-com:office:word" xmlns:w="http://schemas.openxmlformats.org/wordprocessingml/2006/main" xmlns:w14="http://schemas.microsoft.com/office/word/2010/wordml" xmlns:w15="http://schemas.microsoft.com/office/word/2012/wordml" xmlns:wpg="http://schemas.microsoft.com/office/word/2010/wordprocessingGroup" xmlns:wpi="http://schemas.microsoft.com/office/word/2010/wordprocessingInk" xmlns:wne="http://schemas.microsoft.com/office/word/2006/wordml" xmlns:wps="http://schemas.microsoft.com/office/word/2010/wordprocessingShape" mc:Ignorable="w14 w15 wp14">
+<w:endnotes xmlns:wpc="http://schemas.microsoft.com/office/word/2010/wordprocessingCanvas" xmlns:cx="http://schemas.microsoft.com/office/drawing/2014/chartex" xmlns:cx1="http://schemas.microsoft.com/office/drawing/2015/9/8/chartex" xmlns:cx2="http://schemas.microsoft.com/office/drawing/2015/10/21/chartex" xmlns:cx3="http://schemas.microsoft.com/office/drawing/2016/5/9/chartex" xmlns:cx4="http://schemas.microsoft.com/office/drawing/2016/5/10/chartex" xmlns:cx5="http://schemas.microsoft.com/office/drawing/2016/5/11/chartex" xmlns:cx6="http://schemas.microsoft.com/office/drawing/2016/5/12/chartex" xmlns:cx7="http://schemas.microsoft.com/office/drawing/2016/5/13/chartex" xmlns:cx8="http://schemas.microsoft.com/office/drawing/2016/5/14/chartex" xmlns:mc="http://schemas.openxmlformats.org/markup-compatibility/2006" xmlns:aink="http://schemas.microsoft.com/office/drawing/2016/ink" xmlns:am3d="http://schemas.microsoft.com/office/drawing/2017/model3d" xmlns:o="urn:schemas-microsoft-com:office:office" xmlns:r="http://schemas.openxmlformats.org/officeDocument/2006/relationships" xmlns:m="http://schemas.openxmlformats.org/officeDocument/2006/math" xmlns:v="urn:schemas-microsoft-com:vml" xmlns:wp14="http://schemas.microsoft.com/office/word/2010/wordprocessingDrawing" xmlns:wp="http://schemas.openxmlformats.org/drawingml/2006/wordprocessingDrawing" xmlns:w10="urn:schemas-microsoft-com:office:word" xmlns:w="http://schemas.openxmlformats.org/wordprocessingml/2006/main" xmlns:w14="http://schemas.microsoft.com/office/word/2010/wordml" xmlns:w15="http://schemas.microsoft.com/office/word/2012/wordml" xmlns:w16cex="http://schemas.microsoft.com/office/word/2018/wordml/cex" xmlns:w16cid="http://schemas.microsoft.com/office/word/2016/wordml/cid" xmlns:w16="http://schemas.microsoft.com/office/word/2018/wordml" xmlns:w16sdtdh="http://schemas.microsoft.com/office/word/2020/wordml/sdtdatahash" xmlns:w16se="http://schemas.microsoft.com/office/word/2015/wordml/symex" xmlns:wpg="http://schemas.microsoft.com/office/word/2010/wordprocessingGroup" xmlns:wpi="http://schemas.microsoft.com/office/word/2010/wordprocessingInk" xmlns:wne="http://schemas.microsoft.com/office/word/2006/wordml" xmlns:wps="http://schemas.microsoft.com/office/word/2010/wordprocessingShape" mc:Ignorable="w14 w15 w16se w16cid w16 w16cex w16sdtdh wp14">
   <w:endnote w:type="separator" w:id="-1">
     <w:p>
       <w:r>
@@ -11256,7 +9922,7 @@
 </file>
 
 <file path=word/footnotes.xml><?xml version="1.0" encoding="utf-8"?>
-<w:footnotes xmlns:wpc="http://schemas.microsoft.com/office/word/2010/wordprocessingCanvas" xmlns:mc="http://schemas.openxmlformats.org/markup-compatibility/2006" xmlns:o="urn:schemas-microsoft-com:office:office" xmlns:r="http://schemas.openxmlformats.org/officeDocument/2006/relationships" xmlns:m="http://schemas.openxmlformats.org/officeDocument/2006/math" xmlns:v="urn:schemas-microsoft-com:vml" xmlns:wp14="http://schemas.microsoft.com/office/word/2010/wordprocessingDrawing" xmlns:wp="http://schemas.openxmlformats.org/drawingml/2006/wordprocessingDrawing" xmlns:w10="urn:schemas-microsoft-com:office:word" xmlns:w="http://schemas.openxmlformats.org/wordprocessingml/2006/main" xmlns:w14="http://schemas.microsoft.com/office/word/2010/wordml" xmlns:w15="http://schemas.microsoft.com/office/word/2012/wordml" xmlns:wpg="http://schemas.microsoft.com/office/word/2010/wordprocessingGroup" xmlns:wpi="http://schemas.microsoft.com/office/word/2010/wordprocessingInk" xmlns:wne="http://schemas.microsoft.com/office/word/2006/wordml" xmlns:wps="http://schemas.microsoft.com/office/word/2010/wordprocessingShape" mc:Ignorable="w14 w15 wp14">
+<w:footnotes xmlns:wpc="http://schemas.microsoft.com/office/word/2010/wordprocessingCanvas" xmlns:cx="http://schemas.microsoft.com/office/drawing/2014/chartex" xmlns:cx1="http://schemas.microsoft.com/office/drawing/2015/9/8/chartex" xmlns:cx2="http://schemas.microsoft.com/office/drawing/2015/10/21/chartex" xmlns:cx3="http://schemas.microsoft.com/office/drawing/2016/5/9/chartex" xmlns:cx4="http://schemas.microsoft.com/office/drawing/2016/5/10/chartex" xmlns:cx5="http://schemas.microsoft.com/office/drawing/2016/5/11/chartex" xmlns:cx6="http://schemas.microsoft.com/office/drawing/2016/5/12/chartex" xmlns:cx7="http://schemas.microsoft.com/office/drawing/2016/5/13/chartex" xmlns:cx8="http://schemas.microsoft.com/office/drawing/2016/5/14/chartex" xmlns:mc="http://schemas.openxmlformats.org/markup-compatibility/2006" xmlns:aink="http://schemas.microsoft.com/office/drawing/2016/ink" xmlns:am3d="http://schemas.microsoft.com/office/drawing/2017/model3d" xmlns:o="urn:schemas-microsoft-com:office:office" xmlns:r="http://schemas.openxmlformats.org/officeDocument/2006/relationships" xmlns:m="http://schemas.openxmlformats.org/officeDocument/2006/math" xmlns:v="urn:schemas-microsoft-com:vml" xmlns:wp14="http://schemas.microsoft.com/office/word/2010/wordprocessingDrawing" xmlns:wp="http://schemas.openxmlformats.org/drawingml/2006/wordprocessingDrawing" xmlns:w10="urn:schemas-microsoft-com:office:word" xmlns:w="http://schemas.openxmlformats.org/wordprocessingml/2006/main" xmlns:w14="http://schemas.microsoft.com/office/word/2010/wordml" xmlns:w15="http://schemas.microsoft.com/office/word/2012/wordml" xmlns:w16cex="http://schemas.microsoft.com/office/word/2018/wordml/cex" xmlns:w16cid="http://schemas.microsoft.com/office/word/2016/wordml/cid" xmlns:w16="http://schemas.microsoft.com/office/word/2018/wordml" xmlns:w16sdtdh="http://schemas.microsoft.com/office/word/2020/wordml/sdtdatahash" xmlns:w16se="http://schemas.microsoft.com/office/word/2015/wordml/symex" xmlns:wpg="http://schemas.microsoft.com/office/word/2010/wordprocessingGroup" xmlns:wpi="http://schemas.microsoft.com/office/word/2010/wordprocessingInk" xmlns:wne="http://schemas.microsoft.com/office/word/2006/wordml" xmlns:wps="http://schemas.microsoft.com/office/word/2010/wordprocessingShape" mc:Ignorable="w14 w15 w16se w16cid w16 w16cex w16sdtdh wp14">
   <w:footnote w:type="separator" w:id="-1">
     <w:p>
       <w:r>
@@ -11275,7 +9941,7 @@
 </file>
 
 <file path=word/header1.xml><?xml version="1.0" encoding="utf-8"?>
-<w:hdr xmlns:wpc="http://schemas.microsoft.com/office/word/2010/wordprocessingCanvas" xmlns:mc="http://schemas.openxmlformats.org/markup-compatibility/2006" xmlns:o="urn:schemas-microsoft-com:office:office" xmlns:r="http://schemas.openxmlformats.org/officeDocument/2006/relationships" xmlns:m="http://schemas.openxmlformats.org/officeDocument/2006/math" xmlns:v="urn:schemas-microsoft-com:vml" xmlns:wp14="http://schemas.microsoft.com/office/word/2010/wordprocessingDrawing" xmlns:wp="http://schemas.openxmlformats.org/drawingml/2006/wordprocessingDrawing" xmlns:w10="urn:schemas-microsoft-com:office:word" xmlns:w="http://schemas.openxmlformats.org/wordprocessingml/2006/main" xmlns:w14="http://schemas.microsoft.com/office/word/2010/wordml" xmlns:w15="http://schemas.microsoft.com/office/word/2012/wordml" xmlns:wpg="http://schemas.microsoft.com/office/word/2010/wordprocessingGroup" xmlns:wpi="http://schemas.microsoft.com/office/word/2010/wordprocessingInk" xmlns:wne="http://schemas.microsoft.com/office/word/2006/wordml" xmlns:wps="http://schemas.microsoft.com/office/word/2010/wordprocessingShape" mc:Ignorable="w14 w15 wp14">
+<w:hdr xmlns:wpc="http://schemas.microsoft.com/office/word/2010/wordprocessingCanvas" xmlns:cx="http://schemas.microsoft.com/office/drawing/2014/chartex" xmlns:cx1="http://schemas.microsoft.com/office/drawing/2015/9/8/chartex" xmlns:cx2="http://schemas.microsoft.com/office/drawing/2015/10/21/chartex" xmlns:cx3="http://schemas.microsoft.com/office/drawing/2016/5/9/chartex" xmlns:cx4="http://schemas.microsoft.com/office/drawing/2016/5/10/chartex" xmlns:cx5="http://schemas.microsoft.com/office/drawing/2016/5/11/chartex" xmlns:cx6="http://schemas.microsoft.com/office/drawing/2016/5/12/chartex" xmlns:cx7="http://schemas.microsoft.com/office/drawing/2016/5/13/chartex" xmlns:cx8="http://schemas.microsoft.com/office/drawing/2016/5/14/chartex" xmlns:mc="http://schemas.openxmlformats.org/markup-compatibility/2006" xmlns:aink="http://schemas.microsoft.com/office/drawing/2016/ink" xmlns:am3d="http://schemas.microsoft.com/office/drawing/2017/model3d" xmlns:o="urn:schemas-microsoft-com:office:office" xmlns:r="http://schemas.openxmlformats.org/officeDocument/2006/relationships" xmlns:m="http://schemas.openxmlformats.org/officeDocument/2006/math" xmlns:v="urn:schemas-microsoft-com:vml" xmlns:wp14="http://schemas.microsoft.com/office/word/2010/wordprocessingDrawing" xmlns:wp="http://schemas.openxmlformats.org/drawingml/2006/wordprocessingDrawing" xmlns:w10="urn:schemas-microsoft-com:office:word" xmlns:w="http://schemas.openxmlformats.org/wordprocessingml/2006/main" xmlns:w14="http://schemas.microsoft.com/office/word/2010/wordml" xmlns:w15="http://schemas.microsoft.com/office/word/2012/wordml" xmlns:w16cex="http://schemas.microsoft.com/office/word/2018/wordml/cex" xmlns:w16cid="http://schemas.microsoft.com/office/word/2016/wordml/cid" xmlns:w16="http://schemas.microsoft.com/office/word/2018/wordml" xmlns:w16sdtdh="http://schemas.microsoft.com/office/word/2020/wordml/sdtdatahash" xmlns:w16se="http://schemas.microsoft.com/office/word/2015/wordml/symex" xmlns:wpg="http://schemas.microsoft.com/office/word/2010/wordprocessingGroup" xmlns:wpi="http://schemas.microsoft.com/office/word/2010/wordprocessingInk" xmlns:wne="http://schemas.microsoft.com/office/word/2006/wordml" xmlns:wps="http://schemas.microsoft.com/office/word/2010/wordprocessingShape" mc:Ignorable="w14 w15 w16se w16cid w16 w16cex w16sdtdh wp14">
   <w:p>
     <w:pPr>
       <w:pBdr>
@@ -11538,8 +10204,8 @@
 </file>
 
 <file path=word/numbering.xml><?xml version="1.0" encoding="utf-8"?>
-<w:numbering xmlns:wpc="http://schemas.microsoft.com/office/word/2010/wordprocessingCanvas" xmlns:mc="http://schemas.openxmlformats.org/markup-compatibility/2006" xmlns:o="urn:schemas-microsoft-com:office:office" xmlns:r="http://schemas.openxmlformats.org/officeDocument/2006/relationships" xmlns:m="http://schemas.openxmlformats.org/officeDocument/2006/math" xmlns:v="urn:schemas-microsoft-com:vml" xmlns:wp14="http://schemas.microsoft.com/office/word/2010/wordprocessingDrawing" xmlns:wp="http://schemas.openxmlformats.org/drawingml/2006/wordprocessingDrawing" xmlns:w10="urn:schemas-microsoft-com:office:word" xmlns:w="http://schemas.openxmlformats.org/wordprocessingml/2006/main" xmlns:w14="http://schemas.microsoft.com/office/word/2010/wordml" xmlns:w15="http://schemas.microsoft.com/office/word/2012/wordml" xmlns:wpg="http://schemas.microsoft.com/office/word/2010/wordprocessingGroup" xmlns:wpi="http://schemas.microsoft.com/office/word/2010/wordprocessingInk" xmlns:wne="http://schemas.microsoft.com/office/word/2006/wordml" xmlns:wps="http://schemas.microsoft.com/office/word/2010/wordprocessingShape" mc:Ignorable="w14 w15 wp14">
-  <w:abstractNum w:abstractNumId="0">
+<w:numbering xmlns:wpc="http://schemas.microsoft.com/office/word/2010/wordprocessingCanvas" xmlns:cx="http://schemas.microsoft.com/office/drawing/2014/chartex" xmlns:cx1="http://schemas.microsoft.com/office/drawing/2015/9/8/chartex" xmlns:cx2="http://schemas.microsoft.com/office/drawing/2015/10/21/chartex" xmlns:cx3="http://schemas.microsoft.com/office/drawing/2016/5/9/chartex" xmlns:cx4="http://schemas.microsoft.com/office/drawing/2016/5/10/chartex" xmlns:cx5="http://schemas.microsoft.com/office/drawing/2016/5/11/chartex" xmlns:cx6="http://schemas.microsoft.com/office/drawing/2016/5/12/chartex" xmlns:cx7="http://schemas.microsoft.com/office/drawing/2016/5/13/chartex" xmlns:cx8="http://schemas.microsoft.com/office/drawing/2016/5/14/chartex" xmlns:mc="http://schemas.openxmlformats.org/markup-compatibility/2006" xmlns:aink="http://schemas.microsoft.com/office/drawing/2016/ink" xmlns:am3d="http://schemas.microsoft.com/office/drawing/2017/model3d" xmlns:o="urn:schemas-microsoft-com:office:office" xmlns:r="http://schemas.openxmlformats.org/officeDocument/2006/relationships" xmlns:m="http://schemas.openxmlformats.org/officeDocument/2006/math" xmlns:v="urn:schemas-microsoft-com:vml" xmlns:wp14="http://schemas.microsoft.com/office/word/2010/wordprocessingDrawing" xmlns:wp="http://schemas.openxmlformats.org/drawingml/2006/wordprocessingDrawing" xmlns:w10="urn:schemas-microsoft-com:office:word" xmlns:w="http://schemas.openxmlformats.org/wordprocessingml/2006/main" xmlns:w14="http://schemas.microsoft.com/office/word/2010/wordml" xmlns:w15="http://schemas.microsoft.com/office/word/2012/wordml" xmlns:w16cex="http://schemas.microsoft.com/office/word/2018/wordml/cex" xmlns:w16cid="http://schemas.microsoft.com/office/word/2016/wordml/cid" xmlns:w16="http://schemas.microsoft.com/office/word/2018/wordml" xmlns:w16sdtdh="http://schemas.microsoft.com/office/word/2020/wordml/sdtdatahash" xmlns:w16se="http://schemas.microsoft.com/office/word/2015/wordml/symex" xmlns:wpg="http://schemas.microsoft.com/office/word/2010/wordprocessingGroup" xmlns:wpi="http://schemas.microsoft.com/office/word/2010/wordprocessingInk" xmlns:wne="http://schemas.microsoft.com/office/word/2006/wordml" xmlns:wps="http://schemas.microsoft.com/office/word/2010/wordprocessingShape" mc:Ignorable="w14 w15 w16se w16cid w16 w16cex w16sdtdh wp14">
+  <w:abstractNum w:abstractNumId="0" w15:restartNumberingAfterBreak="0">
     <w:nsid w:val="03004AC5"/>
     <w:multiLevelType w:val="multilevel"/>
     <w:tmpl w:val="7B1EB95A"/>
@@ -11652,7 +10318,7 @@
       </w:pPr>
     </w:lvl>
   </w:abstractNum>
-  <w:abstractNum w:abstractNumId="1">
+  <w:abstractNum w:abstractNumId="1" w15:restartNumberingAfterBreak="0">
     <w:nsid w:val="58417272"/>
     <w:multiLevelType w:val="multilevel"/>
     <w:tmpl w:val="A77270CE"/>
@@ -11783,7 +10449,7 @@
 </file>
 
 <file path=word/styles.xml><?xml version="1.0" encoding="utf-8"?>
-<w:styles xmlns:mc="http://schemas.openxmlformats.org/markup-compatibility/2006" xmlns:r="http://schemas.openxmlformats.org/officeDocument/2006/relationships" xmlns:w="http://schemas.openxmlformats.org/wordprocessingml/2006/main" xmlns:w14="http://schemas.microsoft.com/office/word/2010/wordml" xmlns:w15="http://schemas.microsoft.com/office/word/2012/wordml" mc:Ignorable="w14 w15">
+<w:styles xmlns:mc="http://schemas.openxmlformats.org/markup-compatibility/2006" xmlns:r="http://schemas.openxmlformats.org/officeDocument/2006/relationships" xmlns:w="http://schemas.openxmlformats.org/wordprocessingml/2006/main" xmlns:w14="http://schemas.microsoft.com/office/word/2010/wordml" xmlns:w15="http://schemas.microsoft.com/office/word/2012/wordml" xmlns:w16cex="http://schemas.microsoft.com/office/word/2018/wordml/cex" xmlns:w16cid="http://schemas.microsoft.com/office/word/2016/wordml/cid" xmlns:w16="http://schemas.microsoft.com/office/word/2018/wordml" xmlns:w16sdtdh="http://schemas.microsoft.com/office/word/2020/wordml/sdtdatahash" xmlns:w16se="http://schemas.microsoft.com/office/word/2015/wordml/symex" mc:Ignorable="w14 w15 w16se w16cid w16 w16cex w16sdtdh">
   <w:docDefaults>
     <w:rPrDefault>
       <w:rPr>
@@ -11797,7 +10463,7 @@
       </w:pPr>
     </w:pPrDefault>
   </w:docDefaults>
-  <w:latentStyles w:defLockedState="0" w:defUIPriority="99" w:defSemiHidden="0" w:defUnhideWhenUsed="0" w:defQFormat="0" w:count="371">
+  <w:latentStyles w:defLockedState="0" w:defUIPriority="99" w:defSemiHidden="0" w:defUnhideWhenUsed="0" w:defQFormat="0" w:count="376">
     <w:lsdException w:name="Normal" w:uiPriority="0" w:qFormat="1"/>
     <w:lsdException w:name="heading 1" w:uiPriority="0" w:qFormat="1"/>
     <w:lsdException w:name="heading 2" w:semiHidden="1" w:uiPriority="0" w:unhideWhenUsed="1" w:qFormat="1"/>
@@ -11903,7 +10569,6 @@
     <w:lsdException w:name="HTML Sample" w:semiHidden="1" w:unhideWhenUsed="1"/>
     <w:lsdException w:name="HTML Typewriter" w:semiHidden="1" w:unhideWhenUsed="1"/>
     <w:lsdException w:name="HTML Variable" w:semiHidden="1" w:unhideWhenUsed="1"/>
-    <w:lsdException w:name="Normal Table" w:semiHidden="1" w:unhideWhenUsed="1"/>
     <w:lsdException w:name="annotation subject" w:semiHidden="1" w:unhideWhenUsed="1"/>
     <w:lsdException w:name="No List" w:semiHidden="1" w:unhideWhenUsed="1"/>
     <w:lsdException w:name="Outline List 1" w:semiHidden="1" w:unhideWhenUsed="1"/>
@@ -11946,11 +10611,8 @@
     <w:lsdException w:name="Table Contemporary" w:semiHidden="1" w:unhideWhenUsed="1"/>
     <w:lsdException w:name="Table Elegant" w:semiHidden="1" w:unhideWhenUsed="1"/>
     <w:lsdException w:name="Table Professional" w:semiHidden="1" w:unhideWhenUsed="1"/>
-    <w:lsdException w:name="Table Subtle 1" w:semiHidden="1" w:unhideWhenUsed="1"/>
     <w:lsdException w:name="Table Subtle 2" w:semiHidden="1" w:unhideWhenUsed="1"/>
     <w:lsdException w:name="Table Web 1" w:semiHidden="1" w:unhideWhenUsed="1"/>
-    <w:lsdException w:name="Table Web 2" w:semiHidden="1" w:unhideWhenUsed="1"/>
-    <w:lsdException w:name="Table Web 3" w:semiHidden="1" w:unhideWhenUsed="1"/>
     <w:lsdException w:name="Balloon Text" w:semiHidden="1" w:unhideWhenUsed="1"/>
     <w:lsdException w:name="Table Grid" w:uiPriority="59"/>
     <w:lsdException w:name="Table Theme" w:semiHidden="1" w:unhideWhenUsed="1"/>
@@ -12169,6 +10831,11 @@
     <w:lsdException w:name="List Table 5 Dark Accent 6" w:uiPriority="50"/>
     <w:lsdException w:name="List Table 6 Colorful Accent 6" w:uiPriority="51"/>
     <w:lsdException w:name="List Table 7 Colorful Accent 6" w:uiPriority="52"/>
+    <w:lsdException w:name="Mention" w:semiHidden="1" w:unhideWhenUsed="1"/>
+    <w:lsdException w:name="Smart Hyperlink" w:semiHidden="1" w:unhideWhenUsed="1"/>
+    <w:lsdException w:name="Hashtag" w:semiHidden="1" w:unhideWhenUsed="1"/>
+    <w:lsdException w:name="Unresolved Mention" w:semiHidden="1" w:unhideWhenUsed="1"/>
+    <w:lsdException w:name="Smart Link" w:semiHidden="1" w:unhideWhenUsed="1"/>
   </w:latentStyles>
   <w:style w:type="paragraph" w:default="1" w:styleId="a">
     <w:name w:val="Normal"/>
@@ -12997,7 +11664,6 @@
     <w:uiPriority w:val="59"/>
     <w:rsid w:val="00803A43"/>
     <w:tblPr>
-      <w:tblInd w:w="0" w:type="dxa"/>
       <w:tblBorders>
         <w:top w:val="single" w:sz="4" w:space="0" w:color="auto"/>
         <w:left w:val="single" w:sz="4" w:space="0" w:color="auto"/>
@@ -13006,12 +11672,6 @@
         <w:insideH w:val="single" w:sz="4" w:space="0" w:color="auto"/>
         <w:insideV w:val="single" w:sz="4" w:space="0" w:color="auto"/>
       </w:tblBorders>
-      <w:tblCellMar>
-        <w:top w:w="0" w:type="dxa"/>
-        <w:left w:w="108" w:type="dxa"/>
-        <w:bottom w:w="0" w:type="dxa"/>
-        <w:right w:w="108" w:type="dxa"/>
-      </w:tblCellMar>
     </w:tblPr>
   </w:style>
   <w:style w:type="table" w:customStyle="1" w:styleId="31">
@@ -13026,7 +11686,6 @@
       <w:lang w:val="ru-RU"/>
     </w:rPr>
     <w:tblPr>
-      <w:tblInd w:w="0" w:type="dxa"/>
       <w:tblBorders>
         <w:top w:val="single" w:sz="4" w:space="0" w:color="000000"/>
         <w:left w:val="single" w:sz="4" w:space="0" w:color="000000"/>
@@ -13035,13 +11694,18 @@
         <w:insideH w:val="single" w:sz="4" w:space="0" w:color="000000"/>
         <w:insideV w:val="single" w:sz="4" w:space="0" w:color="000000"/>
       </w:tblBorders>
-      <w:tblCellMar>
-        <w:top w:w="0" w:type="dxa"/>
-        <w:left w:w="108" w:type="dxa"/>
-        <w:bottom w:w="0" w:type="dxa"/>
-        <w:right w:w="108" w:type="dxa"/>
-      </w:tblCellMar>
     </w:tblPr>
+  </w:style>
+  <w:style w:type="character" w:styleId="afb">
+    <w:name w:val="Strong"/>
+    <w:basedOn w:val="a0"/>
+    <w:uiPriority w:val="22"/>
+    <w:qFormat/>
+    <w:rsid w:val="00301379"/>
+    <w:rPr>
+      <w:b/>
+      <w:bCs/>
+    </w:rPr>
   </w:style>
 </w:styles>
 </file>

</xml_diff>